<commit_message>
refactor fo html file
</commit_message>
<xml_diff>
--- a/src/main/resources/document/1733403-NguyễnTuấnAnh-Báo cáo tiến độ luận văn.docx
+++ b/src/main/resources/document/1733403-NguyễnTuấnAnh-Báo cáo tiến độ luận văn.docx
@@ -574,39 +574,16 @@
           <w:rFonts w:ascii="Times New Roman" w:hAnsi="Times New Roman" w:cs="Times New Roman"/>
           <w:sz w:val="28"/>
           <w:szCs w:val="28"/>
-          <w:rPrChange w:id="2" w:author="Tuấn Anh Nguyễn" w:date="2021-06-07T18:02:00Z">
-            <w:rPr>
-              <w:ins w:id="3" w:author="Tuấn Anh Nguyễn" w:date="2021-06-07T17:48:00Z"/>
-              <w:rFonts w:ascii="Times New Roman" w:hAnsi="Times New Roman" w:cs="Times New Roman"/>
-              <w:sz w:val="28"/>
-              <w:szCs w:val="28"/>
-            </w:rPr>
-          </w:rPrChange>
-        </w:rPr>
-      </w:pPr>
-      <w:ins w:id="4" w:author="Tuấn Anh Nguyễn" w:date="2021-06-07T17:48:00Z">
+        </w:rPr>
+      </w:pPr>
+      <w:ins w:id="2" w:author="Tuấn Anh Nguyễn" w:date="2021-06-07T17:48:00Z">
         <w:r>
           <w:rPr>
             <w:rFonts w:ascii="Times New Roman" w:hAnsi="Times New Roman" w:cs="Times New Roman"/>
             <w:sz w:val="28"/>
             <w:szCs w:val="28"/>
           </w:rPr>
-          <w:t>Th</w:t>
-        </w:r>
-        <w:r>
-          <w:rPr>
-            <w:rFonts w:ascii="Times New Roman" w:hAnsi="Times New Roman" w:cs="Times New Roman"/>
-            <w:sz w:val="28"/>
-            <w:szCs w:val="28"/>
-            <w:rPrChange w:id="5" w:author="Tuấn Anh Nguyễn" w:date="2021-06-07T18:02:00Z">
-              <w:rPr>
-                <w:rFonts w:ascii="Times New Roman" w:hAnsi="Times New Roman" w:cs="Times New Roman"/>
-                <w:sz w:val="28"/>
-                <w:szCs w:val="28"/>
-              </w:rPr>
-            </w:rPrChange>
-          </w:rPr>
-          <w:t>êm datatable (search, pagination, sort)</w:t>
+          <w:t>Thêm datatable (search, pagination, sort)</w:t>
         </w:r>
       </w:ins>
     </w:p>
@@ -621,15 +598,8 @@
           <w:rFonts w:ascii="Times New Roman" w:hAnsi="Times New Roman" w:cs="Times New Roman"/>
           <w:sz w:val="28"/>
           <w:szCs w:val="28"/>
-          <w:rPrChange w:id="6" w:author="Tuấn Anh Nguyễn" w:date="2021-06-07T18:02:00Z">
-            <w:rPr>
-              <w:rFonts w:ascii="Times New Roman" w:hAnsi="Times New Roman" w:cs="Times New Roman"/>
-              <w:sz w:val="28"/>
-              <w:szCs w:val="28"/>
-            </w:rPr>
-          </w:rPrChange>
-        </w:rPr>
-        <w:pPrChange w:id="7" w:author="Tuấn Anh Nguyễn" w:date="2021-06-07T17:48:00Z">
+        </w:rPr>
+        <w:pPrChange w:id="3" w:author="Tuấn Anh Nguyễn" w:date="2021-06-07T17:48:00Z">
           <w:pPr>
             <w:pStyle w:val="ListParagraph"/>
             <w:numPr>
@@ -640,19 +610,12 @@
           </w:pPr>
         </w:pPrChange>
       </w:pPr>
-      <w:ins w:id="8" w:author="Tuấn Anh Nguyễn" w:date="2021-06-07T17:48:00Z">
+      <w:ins w:id="4" w:author="Tuấn Anh Nguyễn" w:date="2021-06-07T17:48:00Z">
         <w:r>
           <w:rPr>
             <w:rFonts w:ascii="Times New Roman" w:hAnsi="Times New Roman" w:cs="Times New Roman"/>
             <w:sz w:val="28"/>
             <w:szCs w:val="28"/>
-            <w:rPrChange w:id="9" w:author="Tuấn Anh Nguyễn" w:date="2021-06-07T18:02:00Z">
-              <w:rPr>
-                <w:rFonts w:ascii="Times New Roman" w:hAnsi="Times New Roman" w:cs="Times New Roman"/>
-                <w:sz w:val="28"/>
-                <w:szCs w:val="28"/>
-              </w:rPr>
-            </w:rPrChange>
           </w:rPr>
           <w:t>Thêm user detail</w:t>
         </w:r>
@@ -781,7 +744,6 @@
           <w:sz w:val="28"/>
           <w:szCs w:val="28"/>
         </w:rPr>
-        <w:lastRenderedPageBreak/>
         <w:t>Các đối tượng chuyển đổi nhằm ẩn giấu dữ liệu</w:t>
       </w:r>
     </w:p>
@@ -1432,7 +1394,6 @@
           <w:sz w:val="28"/>
           <w:szCs w:val="28"/>
         </w:rPr>
-        <w:lastRenderedPageBreak/>
         <w:t>Chưa có trang quản lý đề thi</w:t>
       </w:r>
     </w:p>
@@ -1767,9 +1728,22 @@
           <w:numId w:val="12"/>
         </w:numPr>
         <w:rPr>
-          <w:rFonts w:ascii="Times New Roman" w:hAnsi="Times New Roman" w:cs="Times New Roman"/>
-          <w:sz w:val="28"/>
-          <w:szCs w:val="28"/>
+          <w:ins w:id="5" w:author="Tuấn Anh Nguyễn" w:date="2021-06-16T09:04:00Z"/>
+          <w:rStyle w:val="Hyperlink"/>
+          <w:rFonts w:ascii="Times New Roman" w:hAnsi="Times New Roman" w:cs="Times New Roman"/>
+          <w:color w:val="auto"/>
+          <w:sz w:val="28"/>
+          <w:szCs w:val="28"/>
+          <w:u w:val="none"/>
+          <w:rPrChange w:id="6" w:author="Tuấn Anh Nguyễn" w:date="2021-06-16T09:04:00Z">
+            <w:rPr>
+              <w:ins w:id="7" w:author="Tuấn Anh Nguyễn" w:date="2021-06-16T09:04:00Z"/>
+              <w:rStyle w:val="Hyperlink"/>
+              <w:rFonts w:ascii="Times New Roman" w:eastAsiaTheme="majorEastAsia" w:hAnsi="Times New Roman" w:cs="Times New Roman"/>
+              <w:sz w:val="28"/>
+              <w:szCs w:val="28"/>
+            </w:rPr>
+          </w:rPrChange>
         </w:rPr>
       </w:pPr>
       <w:hyperlink r:id="rId13" w:history="1">
@@ -1783,6 +1757,159 @@
           <w:t>https://frontbackend.com/thymeleaf/spring-boot-bootstrap-thymeleaf-datetime-picker</w:t>
         </w:r>
       </w:hyperlink>
+    </w:p>
+    <w:p>
+      <w:pPr>
+        <w:pStyle w:val="Heading2"/>
+        <w:rPr>
+          <w:ins w:id="8" w:author="Tuấn Anh Nguyễn" w:date="2021-06-16T09:04:00Z"/>
+          <w:rFonts w:ascii="Times New Roman" w:hAnsi="Times New Roman" w:cs="Times New Roman"/>
+          <w:sz w:val="28"/>
+          <w:szCs w:val="28"/>
+          <w:rPrChange w:id="9" w:author="Tuấn Anh Nguyễn" w:date="2021-06-16T09:05:00Z">
+            <w:rPr>
+              <w:ins w:id="10" w:author="Tuấn Anh Nguyễn" w:date="2021-06-16T09:04:00Z"/>
+            </w:rPr>
+          </w:rPrChange>
+        </w:rPr>
+      </w:pPr>
+      <w:ins w:id="11" w:author="Tuấn Anh Nguyễn" w:date="2021-06-16T09:04:00Z">
+        <w:r>
+          <w:rPr>
+            <w:rFonts w:ascii="Times New Roman" w:hAnsi="Times New Roman" w:cs="Times New Roman"/>
+            <w:sz w:val="28"/>
+            <w:szCs w:val="28"/>
+            <w:rPrChange w:id="12" w:author="Tuấn Anh Nguyễn" w:date="2021-06-16T09:05:00Z">
+              <w:rPr/>
+            </w:rPrChange>
+          </w:rPr>
+          <w:t xml:space="preserve"> Spring boot multiple login form</w:t>
+        </w:r>
+      </w:ins>
+    </w:p>
+    <w:p>
+      <w:pPr>
+        <w:pStyle w:val="ListParagraph"/>
+        <w:numPr>
+          <w:ilvl w:val="0"/>
+          <w:numId w:val="15"/>
+        </w:numPr>
+        <w:rPr>
+          <w:ins w:id="13" w:author="Tuấn Anh Nguyễn" w:date="2021-06-16T13:25:00Z"/>
+          <w:rFonts w:ascii="Times New Roman" w:hAnsi="Times New Roman" w:cs="Times New Roman"/>
+          <w:sz w:val="28"/>
+          <w:szCs w:val="28"/>
+        </w:rPr>
+      </w:pPr>
+      <w:ins w:id="14" w:author="Tuấn Anh Nguyễn" w:date="2021-06-16T13:25:00Z">
+        <w:r>
+          <w:rPr>
+            <w:rFonts w:ascii="Times New Roman" w:hAnsi="Times New Roman" w:cs="Times New Roman"/>
+            <w:sz w:val="28"/>
+            <w:szCs w:val="28"/>
+          </w:rPr>
+          <w:fldChar w:fldCharType="begin"/>
+        </w:r>
+        <w:r>
+          <w:rPr>
+            <w:rFonts w:ascii="Times New Roman" w:hAnsi="Times New Roman" w:cs="Times New Roman"/>
+            <w:sz w:val="28"/>
+            <w:szCs w:val="28"/>
+          </w:rPr>
+          <w:instrText xml:space="preserve"> HYPERLINK "</w:instrText>
+        </w:r>
+      </w:ins>
+      <w:ins w:id="15" w:author="Tuấn Anh Nguyễn" w:date="2021-06-16T09:04:00Z">
+        <w:r>
+          <w:rPr>
+            <w:rFonts w:ascii="Times New Roman" w:hAnsi="Times New Roman" w:cs="Times New Roman"/>
+            <w:sz w:val="28"/>
+            <w:szCs w:val="28"/>
+            <w:rPrChange w:id="16" w:author="Tuấn Anh Nguyễn" w:date="2021-06-16T09:05:00Z">
+              <w:rPr/>
+            </w:rPrChange>
+          </w:rPr>
+          <w:instrText>https://stackjava.com/spring/code-vi-du-spring-boot-multiple-login-page-form-login.html</w:instrText>
+        </w:r>
+      </w:ins>
+      <w:ins w:id="17" w:author="Tuấn Anh Nguyễn" w:date="2021-06-16T13:25:00Z">
+        <w:r>
+          <w:rPr>
+            <w:rFonts w:ascii="Times New Roman" w:hAnsi="Times New Roman" w:cs="Times New Roman"/>
+            <w:sz w:val="28"/>
+            <w:szCs w:val="28"/>
+          </w:rPr>
+          <w:instrText xml:space="preserve">" </w:instrText>
+        </w:r>
+        <w:r>
+          <w:rPr>
+            <w:rFonts w:ascii="Times New Roman" w:hAnsi="Times New Roman" w:cs="Times New Roman"/>
+            <w:sz w:val="28"/>
+            <w:szCs w:val="28"/>
+          </w:rPr>
+          <w:fldChar w:fldCharType="separate"/>
+        </w:r>
+      </w:ins>
+      <w:ins w:id="18" w:author="Tuấn Anh Nguyễn" w:date="2021-06-16T09:04:00Z">
+        <w:r>
+          <w:rPr>
+            <w:rStyle w:val="Hyperlink"/>
+            <w:rFonts w:ascii="Times New Roman" w:hAnsi="Times New Roman" w:cs="Times New Roman"/>
+            <w:sz w:val="28"/>
+            <w:szCs w:val="28"/>
+            <w:rPrChange w:id="19" w:author="Tuấn Anh Nguyễn" w:date="2021-06-16T09:05:00Z">
+              <w:rPr/>
+            </w:rPrChange>
+          </w:rPr>
+          <w:t>https://stackjava.com/spring/code-vi-du-spring-boot-multiple-login-page-form-login.html</w:t>
+        </w:r>
+      </w:ins>
+      <w:ins w:id="20" w:author="Tuấn Anh Nguyễn" w:date="2021-06-16T13:25:00Z">
+        <w:r>
+          <w:rPr>
+            <w:rFonts w:ascii="Times New Roman" w:hAnsi="Times New Roman" w:cs="Times New Roman"/>
+            <w:sz w:val="28"/>
+            <w:szCs w:val="28"/>
+          </w:rPr>
+          <w:fldChar w:fldCharType="end"/>
+        </w:r>
+      </w:ins>
+    </w:p>
+    <w:p>
+      <w:pPr>
+        <w:pStyle w:val="ListParagraph"/>
+        <w:numPr>
+          <w:ilvl w:val="0"/>
+          <w:numId w:val="15"/>
+        </w:numPr>
+        <w:rPr>
+          <w:rFonts w:ascii="Times New Roman" w:hAnsi="Times New Roman" w:cs="Times New Roman"/>
+          <w:sz w:val="28"/>
+          <w:szCs w:val="28"/>
+          <w:rPrChange w:id="21" w:author="Tuấn Anh Nguyễn" w:date="2021-06-16T09:05:00Z">
+            <w:rPr/>
+          </w:rPrChange>
+        </w:rPr>
+        <w:pPrChange w:id="22" w:author="Tuấn Anh Nguyễn" w:date="2021-06-16T09:04:00Z">
+          <w:pPr>
+            <w:pStyle w:val="ListParagraph"/>
+            <w:numPr>
+              <w:numId w:val="12"/>
+            </w:numPr>
+            <w:ind w:hanging="360"/>
+          </w:pPr>
+        </w:pPrChange>
+      </w:pPr>
+      <w:ins w:id="23" w:author="Tuấn Anh Nguyễn" w:date="2021-06-16T13:25:00Z">
+        <w:r>
+          <w:rPr>
+            <w:rFonts w:ascii="Times New Roman" w:hAnsi="Times New Roman" w:cs="Times New Roman"/>
+            <w:sz w:val="28"/>
+            <w:szCs w:val="28"/>
+          </w:rPr>
+          <w:t>https://dzone.com/articles/example-of-multiple-login-pages-with-spring-securi</w:t>
+        </w:r>
+      </w:ins>
     </w:p>
     <w:sectPr>
       <w:headerReference w:type="default" r:id="rId14"/>
@@ -3011,7 +3138,7 @@
   <w:abstractNum w:abstractNumId="9" w15:restartNumberingAfterBreak="0">
     <w:nsid w:val="543B1FF5"/>
     <w:multiLevelType w:val="multilevel"/>
-    <w:tmpl w:val="D74E5710"/>
+    <w:tmpl w:val="DB026738"/>
     <w:lvl w:ilvl="0">
       <w:start w:val="1"/>
       <w:numFmt w:val="decimal"/>
@@ -3033,6 +3160,7 @@
       </w:pPr>
       <w:rPr>
         <w:rFonts w:ascii="Times New Roman" w:hAnsi="Times New Roman" w:cs="Times New Roman" w:hint="default"/>
+        <w:color w:val="4472C4" w:themeColor="accent1"/>
         <w:sz w:val="28"/>
         <w:szCs w:val="28"/>
       </w:rPr>
@@ -3560,6 +3688,119 @@
       <w:lvlJc w:val="left"/>
       <w:pPr>
         <w:ind w:left="6480" w:hanging="360"/>
+      </w:pPr>
+      <w:rPr>
+        <w:rFonts w:ascii="Wingdings" w:hAnsi="Wingdings" w:hint="default"/>
+      </w:rPr>
+    </w:lvl>
+  </w:abstractNum>
+  <w:abstractNum w:abstractNumId="14" w15:restartNumberingAfterBreak="0">
+    <w:nsid w:val="77873CC5"/>
+    <w:multiLevelType w:val="hybridMultilevel"/>
+    <w:tmpl w:val="1EE0C5E2"/>
+    <w:lvl w:ilvl="0" w:tplc="04090001">
+      <w:start w:val="1"/>
+      <w:numFmt w:val="bullet"/>
+      <w:lvlText w:val=""/>
+      <w:lvlJc w:val="left"/>
+      <w:pPr>
+        <w:ind w:left="643" w:hanging="360"/>
+      </w:pPr>
+      <w:rPr>
+        <w:rFonts w:ascii="Symbol" w:hAnsi="Symbol" w:hint="default"/>
+      </w:rPr>
+    </w:lvl>
+    <w:lvl w:ilvl="1" w:tplc="04090003" w:tentative="1">
+      <w:start w:val="1"/>
+      <w:numFmt w:val="bullet"/>
+      <w:lvlText w:val="o"/>
+      <w:lvlJc w:val="left"/>
+      <w:pPr>
+        <w:ind w:left="1363" w:hanging="360"/>
+      </w:pPr>
+      <w:rPr>
+        <w:rFonts w:ascii="Courier New" w:hAnsi="Courier New" w:cs="Courier New" w:hint="default"/>
+      </w:rPr>
+    </w:lvl>
+    <w:lvl w:ilvl="2" w:tplc="04090005" w:tentative="1">
+      <w:start w:val="1"/>
+      <w:numFmt w:val="bullet"/>
+      <w:lvlText w:val=""/>
+      <w:lvlJc w:val="left"/>
+      <w:pPr>
+        <w:ind w:left="2083" w:hanging="360"/>
+      </w:pPr>
+      <w:rPr>
+        <w:rFonts w:ascii="Wingdings" w:hAnsi="Wingdings" w:hint="default"/>
+      </w:rPr>
+    </w:lvl>
+    <w:lvl w:ilvl="3" w:tplc="04090001" w:tentative="1">
+      <w:start w:val="1"/>
+      <w:numFmt w:val="bullet"/>
+      <w:lvlText w:val=""/>
+      <w:lvlJc w:val="left"/>
+      <w:pPr>
+        <w:ind w:left="2803" w:hanging="360"/>
+      </w:pPr>
+      <w:rPr>
+        <w:rFonts w:ascii="Symbol" w:hAnsi="Symbol" w:hint="default"/>
+      </w:rPr>
+    </w:lvl>
+    <w:lvl w:ilvl="4" w:tplc="04090003" w:tentative="1">
+      <w:start w:val="1"/>
+      <w:numFmt w:val="bullet"/>
+      <w:lvlText w:val="o"/>
+      <w:lvlJc w:val="left"/>
+      <w:pPr>
+        <w:ind w:left="3523" w:hanging="360"/>
+      </w:pPr>
+      <w:rPr>
+        <w:rFonts w:ascii="Courier New" w:hAnsi="Courier New" w:cs="Courier New" w:hint="default"/>
+      </w:rPr>
+    </w:lvl>
+    <w:lvl w:ilvl="5" w:tplc="04090005" w:tentative="1">
+      <w:start w:val="1"/>
+      <w:numFmt w:val="bullet"/>
+      <w:lvlText w:val=""/>
+      <w:lvlJc w:val="left"/>
+      <w:pPr>
+        <w:ind w:left="4243" w:hanging="360"/>
+      </w:pPr>
+      <w:rPr>
+        <w:rFonts w:ascii="Wingdings" w:hAnsi="Wingdings" w:hint="default"/>
+      </w:rPr>
+    </w:lvl>
+    <w:lvl w:ilvl="6" w:tplc="04090001" w:tentative="1">
+      <w:start w:val="1"/>
+      <w:numFmt w:val="bullet"/>
+      <w:lvlText w:val=""/>
+      <w:lvlJc w:val="left"/>
+      <w:pPr>
+        <w:ind w:left="4963" w:hanging="360"/>
+      </w:pPr>
+      <w:rPr>
+        <w:rFonts w:ascii="Symbol" w:hAnsi="Symbol" w:hint="default"/>
+      </w:rPr>
+    </w:lvl>
+    <w:lvl w:ilvl="7" w:tplc="04090003" w:tentative="1">
+      <w:start w:val="1"/>
+      <w:numFmt w:val="bullet"/>
+      <w:lvlText w:val="o"/>
+      <w:lvlJc w:val="left"/>
+      <w:pPr>
+        <w:ind w:left="5683" w:hanging="360"/>
+      </w:pPr>
+      <w:rPr>
+        <w:rFonts w:ascii="Courier New" w:hAnsi="Courier New" w:cs="Courier New" w:hint="default"/>
+      </w:rPr>
+    </w:lvl>
+    <w:lvl w:ilvl="8" w:tplc="04090005" w:tentative="1">
+      <w:start w:val="1"/>
+      <w:numFmt w:val="bullet"/>
+      <w:lvlText w:val=""/>
+      <w:lvlJc w:val="left"/>
+      <w:pPr>
+        <w:ind w:left="6403" w:hanging="360"/>
       </w:pPr>
       <w:rPr>
         <w:rFonts w:ascii="Wingdings" w:hAnsi="Wingdings" w:hint="default"/>
@@ -3607,6 +3848,9 @@
   </w:num>
   <w:num w:numId="14">
     <w:abstractNumId w:val="11"/>
+  </w:num>
+  <w:num w:numId="15">
+    <w:abstractNumId w:val="14"/>
   </w:num>
 </w:numbering>
 </file>

</xml_diff>

<commit_message>
update reference + document
</commit_message>
<xml_diff>
--- a/src/main/resources/document/1733403-NguyễnTuấnAnh-Báo cáo tiến độ luận văn.docx
+++ b/src/main/resources/document/1733403-NguyễnTuấnAnh-Báo cáo tiến độ luận văn.docx
@@ -1,6 +1,6 @@
 
 <file path=word/document.xml><?xml version="1.0" encoding="utf-8"?>
-<w:document xmlns:wpc="http://schemas.microsoft.com/office/word/2010/wordprocessingCanvas" xmlns:cx="http://schemas.microsoft.com/office/drawing/2014/chartex" xmlns:cx1="http://schemas.microsoft.com/office/drawing/2015/9/8/chartex" xmlns:cx2="http://schemas.microsoft.com/office/drawing/2015/10/21/chartex" xmlns:cx3="http://schemas.microsoft.com/office/drawing/2016/5/9/chartex" xmlns:cx4="http://schemas.microsoft.com/office/drawing/2016/5/10/chartex" xmlns:cx5="http://schemas.microsoft.com/office/drawing/2016/5/11/chartex" xmlns:cx6="http://schemas.microsoft.com/office/drawing/2016/5/12/chartex" xmlns:cx7="http://schemas.microsoft.com/office/drawing/2016/5/13/chartex" xmlns:cx8="http://schemas.microsoft.com/office/drawing/2016/5/14/chartex" xmlns:mc="http://schemas.openxmlformats.org/markup-compatibility/2006" xmlns:aink="http://schemas.microsoft.com/office/drawing/2016/ink" xmlns:am3d="http://schemas.microsoft.com/office/drawing/2017/model3d" xmlns:o="urn:schemas-microsoft-com:office:office" xmlns:r="http://schemas.openxmlformats.org/officeDocument/2006/relationships" xmlns:m="http://schemas.openxmlformats.org/officeDocument/2006/math" xmlns:v="urn:schemas-microsoft-com:vml" xmlns:wp14="http://schemas.microsoft.com/office/word/2010/wordprocessingDrawing" xmlns:wp="http://schemas.openxmlformats.org/drawingml/2006/wordprocessingDrawing" xmlns:w10="urn:schemas-microsoft-com:office:word" xmlns:w="http://schemas.openxmlformats.org/wordprocessingml/2006/main" xmlns:w14="http://schemas.microsoft.com/office/word/2010/wordml" xmlns:w15="http://schemas.microsoft.com/office/word/2012/wordml" xmlns:w16cex="http://schemas.microsoft.com/office/word/2018/wordml/cex" xmlns:w16cid="http://schemas.microsoft.com/office/word/2016/wordml/cid" xmlns:w16="http://schemas.microsoft.com/office/word/2018/wordml" xmlns:w16sdtdh="http://schemas.microsoft.com/office/word/2020/wordml/sdtdatahash" xmlns:w16se="http://schemas.microsoft.com/office/word/2015/wordml/symex" xmlns:wpg="http://schemas.microsoft.com/office/word/2010/wordprocessingGroup" xmlns:wpi="http://schemas.microsoft.com/office/word/2010/wordprocessingInk" xmlns:wne="http://schemas.microsoft.com/office/word/2006/wordml" xmlns:wps="http://schemas.microsoft.com/office/word/2010/wordprocessingShape" mc:Ignorable="w14 w15 w16se w16cid w16 w16cex w16sdtdh wp14">
+<w:document xmlns:wpc="http://schemas.microsoft.com/office/word/2010/wordprocessingCanvas" xmlns:cx="http://schemas.microsoft.com/office/drawing/2014/chartex" xmlns:cx1="http://schemas.microsoft.com/office/drawing/2015/9/8/chartex" xmlns:cx2="http://schemas.microsoft.com/office/drawing/2015/10/21/chartex" xmlns:cx3="http://schemas.microsoft.com/office/drawing/2016/5/9/chartex" xmlns:cx4="http://schemas.microsoft.com/office/drawing/2016/5/10/chartex" xmlns:cx5="http://schemas.microsoft.com/office/drawing/2016/5/11/chartex" xmlns:cx6="http://schemas.microsoft.com/office/drawing/2016/5/12/chartex" xmlns:cx7="http://schemas.microsoft.com/office/drawing/2016/5/13/chartex" xmlns:cx8="http://schemas.microsoft.com/office/drawing/2016/5/14/chartex" xmlns:mc="http://schemas.openxmlformats.org/markup-compatibility/2006" xmlns:aink="http://schemas.microsoft.com/office/drawing/2016/ink" xmlns:am3d="http://schemas.microsoft.com/office/drawing/2017/model3d" xmlns:o="urn:schemas-microsoft-com:office:office" xmlns:r="http://schemas.openxmlformats.org/officeDocument/2006/relationships" xmlns:m="http://schemas.openxmlformats.org/officeDocument/2006/math" xmlns:v="urn:schemas-microsoft-com:vml" xmlns:wp14="http://schemas.microsoft.com/office/word/2010/wordprocessingDrawing" xmlns:wp="http://schemas.openxmlformats.org/drawingml/2006/wordprocessingDrawing" xmlns:w10="urn:schemas-microsoft-com:office:word" xmlns:w="http://schemas.openxmlformats.org/wordprocessingml/2006/main" xmlns:w14="http://schemas.microsoft.com/office/word/2010/wordml" xmlns:w15="http://schemas.microsoft.com/office/word/2012/wordml" xmlns:w16cex="http://schemas.microsoft.com/office/word/2018/wordml/cex" xmlns:w16cid="http://schemas.microsoft.com/office/word/2016/wordml/cid" xmlns:w16="http://schemas.microsoft.com/office/word/2018/wordml" xmlns:w16se="http://schemas.microsoft.com/office/word/2015/wordml/symex" xmlns:wpg="http://schemas.microsoft.com/office/word/2010/wordprocessingGroup" xmlns:wpi="http://schemas.microsoft.com/office/word/2010/wordprocessingInk" xmlns:wne="http://schemas.microsoft.com/office/word/2006/wordml" xmlns:wps="http://schemas.microsoft.com/office/word/2010/wordprocessingShape" mc:Ignorable="w14 w15 w16se w16cid w16 w16cex wp14">
   <w:body>
     <w:p>
       <w:pPr>
@@ -628,12 +628,27 @@
           <w:numId w:val="6"/>
         </w:numPr>
         <w:rPr>
-          <w:ins w:id="5" w:author="Tuấn Anh Nguyễn" w:date="2021-06-24T11:25:00Z"/>
-          <w:rFonts w:ascii="Times New Roman" w:hAnsi="Times New Roman" w:cs="Times New Roman"/>
-          <w:sz w:val="28"/>
-          <w:szCs w:val="28"/>
-        </w:rPr>
-        <w:pPrChange w:id="6" w:author="Tuấn Anh Nguyễn" w:date="2021-06-24T11:26:00Z">
+          <w:ins w:id="5" w:author="Microsoft Office User" w:date="2021-06-29T00:15:00Z"/>
+          <w:rFonts w:ascii="Times New Roman" w:hAnsi="Times New Roman" w:cs="Times New Roman"/>
+          <w:sz w:val="28"/>
+          <w:szCs w:val="28"/>
+        </w:rPr>
+      </w:pPr>
+    </w:p>
+    <w:p>
+      <w:pPr>
+        <w:pStyle w:val="ListParagraph"/>
+        <w:numPr>
+          <w:ilvl w:val="2"/>
+          <w:numId w:val="6"/>
+        </w:numPr>
+        <w:rPr>
+          <w:ins w:id="6" w:author="Tuấn Anh Nguyễn" w:date="2021-06-24T11:25:00Z"/>
+          <w:rFonts w:ascii="Times New Roman" w:hAnsi="Times New Roman" w:cs="Times New Roman"/>
+          <w:sz w:val="28"/>
+          <w:szCs w:val="28"/>
+        </w:rPr>
+        <w:pPrChange w:id="7" w:author="Tuấn Anh Nguyễn" w:date="2021-06-24T11:26:00Z">
           <w:pPr>
             <w:pStyle w:val="ListParagraph"/>
             <w:numPr>
@@ -644,6 +659,36 @@
           </w:pPr>
         </w:pPrChange>
       </w:pPr>
+      <w:ins w:id="8" w:author="Microsoft Office User" w:date="2021-06-29T00:15:00Z">
+        <w:r>
+          <w:rPr>
+            <w:rFonts w:ascii="Times New Roman" w:hAnsi="Times New Roman" w:cs="Times New Roman"/>
+            <w:sz w:val="28"/>
+            <w:szCs w:val="28"/>
+          </w:rPr>
+          <w:t>Quên</w:t>
+        </w:r>
+        <w:r>
+          <w:rPr>
+            <w:rFonts w:ascii="Times New Roman" w:hAnsi="Times New Roman" w:cs="Times New Roman"/>
+            <w:sz w:val="28"/>
+            <w:szCs w:val="28"/>
+            <w:lang w:val="vi-VN"/>
+          </w:rPr>
+          <w:t xml:space="preserve"> mật </w:t>
+        </w:r>
+      </w:ins>
+      <w:ins w:id="9" w:author="Microsoft Office User" w:date="2021-06-29T00:16:00Z">
+        <w:r>
+          <w:rPr>
+            <w:rFonts w:ascii="Times New Roman" w:hAnsi="Times New Roman" w:cs="Times New Roman"/>
+            <w:sz w:val="28"/>
+            <w:szCs w:val="28"/>
+            <w:lang w:val="vi-VN"/>
+          </w:rPr>
+          <w:t>khẩu</w:t>
+        </w:r>
+      </w:ins>
     </w:p>
     <w:p>
       <w:pPr>
@@ -705,7 +750,7 @@
           <w:numId w:val="6"/>
         </w:numPr>
         <w:rPr>
-          <w:ins w:id="7" w:author="Tuấn Anh Nguyễn" w:date="2021-06-24T11:22:00Z"/>
+          <w:ins w:id="10" w:author="Tuấn Anh Nguyễn" w:date="2021-06-24T11:22:00Z"/>
           <w:rFonts w:ascii="Times New Roman" w:hAnsi="Times New Roman" w:cs="Times New Roman"/>
           <w:sz w:val="28"/>
           <w:szCs w:val="28"/>
@@ -741,7 +786,7 @@
           <w:szCs w:val="28"/>
         </w:rPr>
       </w:pPr>
-      <w:ins w:id="8" w:author="Tuấn Anh Nguyễn" w:date="2021-06-24T11:22:00Z">
+      <w:ins w:id="11" w:author="Tuấn Anh Nguyễn" w:date="2021-06-24T11:22:00Z">
         <w:r>
           <w:rPr>
             <w:rFonts w:ascii="Times New Roman" w:hAnsi="Times New Roman" w:cs="Times New Roman"/>
@@ -1779,16 +1824,16 @@
           <w:numId w:val="12"/>
         </w:numPr>
         <w:rPr>
-          <w:ins w:id="9" w:author="Tuấn Anh Nguyễn" w:date="2021-06-16T09:04:00Z"/>
+          <w:ins w:id="12" w:author="Tuấn Anh Nguyễn" w:date="2021-06-16T09:04:00Z"/>
           <w:rStyle w:val="Hyperlink"/>
           <w:rFonts w:ascii="Times New Roman" w:hAnsi="Times New Roman" w:cs="Times New Roman"/>
           <w:color w:val="auto"/>
           <w:sz w:val="28"/>
           <w:szCs w:val="28"/>
           <w:u w:val="none"/>
-          <w:rPrChange w:id="10" w:author="Tuấn Anh Nguyễn" w:date="2021-06-16T09:04:00Z">
+          <w:rPrChange w:id="13" w:author="Tuấn Anh Nguyễn" w:date="2021-06-16T09:04:00Z">
             <w:rPr>
-              <w:ins w:id="11" w:author="Tuấn Anh Nguyễn" w:date="2021-06-16T09:04:00Z"/>
+              <w:ins w:id="14" w:author="Tuấn Anh Nguyễn" w:date="2021-06-16T09:04:00Z"/>
               <w:rStyle w:val="Hyperlink"/>
               <w:rFonts w:ascii="Times New Roman" w:eastAsiaTheme="majorEastAsia" w:hAnsi="Times New Roman" w:cs="Times New Roman"/>
               <w:sz w:val="28"/>
@@ -1813,24 +1858,24 @@
       <w:pPr>
         <w:pStyle w:val="Heading2"/>
         <w:rPr>
-          <w:ins w:id="12" w:author="Tuấn Anh Nguyễn" w:date="2021-06-16T09:04:00Z"/>
-          <w:rFonts w:ascii="Times New Roman" w:hAnsi="Times New Roman" w:cs="Times New Roman"/>
-          <w:sz w:val="28"/>
-          <w:szCs w:val="28"/>
-          <w:rPrChange w:id="13" w:author="Tuấn Anh Nguyễn" w:date="2021-06-16T09:05:00Z">
+          <w:ins w:id="15" w:author="Tuấn Anh Nguyễn" w:date="2021-06-16T09:04:00Z"/>
+          <w:rFonts w:ascii="Times New Roman" w:hAnsi="Times New Roman" w:cs="Times New Roman"/>
+          <w:sz w:val="28"/>
+          <w:szCs w:val="28"/>
+          <w:rPrChange w:id="16" w:author="Tuấn Anh Nguyễn" w:date="2021-06-16T09:05:00Z">
             <w:rPr>
-              <w:ins w:id="14" w:author="Tuấn Anh Nguyễn" w:date="2021-06-16T09:04:00Z"/>
+              <w:ins w:id="17" w:author="Tuấn Anh Nguyễn" w:date="2021-06-16T09:04:00Z"/>
             </w:rPr>
           </w:rPrChange>
         </w:rPr>
       </w:pPr>
-      <w:ins w:id="15" w:author="Tuấn Anh Nguyễn" w:date="2021-06-16T09:04:00Z">
+      <w:ins w:id="18" w:author="Tuấn Anh Nguyễn" w:date="2021-06-16T09:04:00Z">
         <w:r>
           <w:rPr>
             <w:rFonts w:ascii="Times New Roman" w:hAnsi="Times New Roman" w:cs="Times New Roman"/>
             <w:sz w:val="28"/>
             <w:szCs w:val="28"/>
-            <w:rPrChange w:id="16" w:author="Tuấn Anh Nguyễn" w:date="2021-06-16T09:05:00Z">
+            <w:rPrChange w:id="19" w:author="Tuấn Anh Nguyễn" w:date="2021-06-16T09:05:00Z">
               <w:rPr/>
             </w:rPrChange>
           </w:rPr>
@@ -1846,13 +1891,13 @@
           <w:numId w:val="15"/>
         </w:numPr>
         <w:rPr>
-          <w:ins w:id="17" w:author="Tuấn Anh Nguyễn" w:date="2021-06-16T13:25:00Z"/>
-          <w:rFonts w:ascii="Times New Roman" w:hAnsi="Times New Roman" w:cs="Times New Roman"/>
-          <w:sz w:val="28"/>
-          <w:szCs w:val="28"/>
-        </w:rPr>
-      </w:pPr>
-      <w:ins w:id="18" w:author="Tuấn Anh Nguyễn" w:date="2021-06-16T13:25:00Z">
+          <w:ins w:id="20" w:author="Tuấn Anh Nguyễn" w:date="2021-06-16T13:25:00Z"/>
+          <w:rFonts w:ascii="Times New Roman" w:hAnsi="Times New Roman" w:cs="Times New Roman"/>
+          <w:sz w:val="28"/>
+          <w:szCs w:val="28"/>
+        </w:rPr>
+      </w:pPr>
+      <w:ins w:id="21" w:author="Tuấn Anh Nguyễn" w:date="2021-06-16T13:25:00Z">
         <w:r>
           <w:rPr>
             <w:rFonts w:ascii="Times New Roman" w:hAnsi="Times New Roman" w:cs="Times New Roman"/>
@@ -1870,20 +1915,20 @@
           <w:instrText xml:space="preserve"> HYPERLINK "</w:instrText>
         </w:r>
       </w:ins>
-      <w:ins w:id="19" w:author="Tuấn Anh Nguyễn" w:date="2021-06-16T09:04:00Z">
+      <w:ins w:id="22" w:author="Tuấn Anh Nguyễn" w:date="2021-06-16T09:04:00Z">
         <w:r>
           <w:rPr>
             <w:rFonts w:ascii="Times New Roman" w:hAnsi="Times New Roman" w:cs="Times New Roman"/>
             <w:sz w:val="28"/>
             <w:szCs w:val="28"/>
-            <w:rPrChange w:id="20" w:author="Tuấn Anh Nguyễn" w:date="2021-06-16T09:05:00Z">
+            <w:rPrChange w:id="23" w:author="Tuấn Anh Nguyễn" w:date="2021-06-16T09:05:00Z">
               <w:rPr/>
             </w:rPrChange>
           </w:rPr>
           <w:instrText>https://stackjava.com/spring/code-vi-du-spring-boot-multiple-login-page-form-login.html</w:instrText>
         </w:r>
       </w:ins>
-      <w:ins w:id="21" w:author="Tuấn Anh Nguyễn" w:date="2021-06-16T13:25:00Z">
+      <w:ins w:id="24" w:author="Tuấn Anh Nguyễn" w:date="2021-06-16T13:25:00Z">
         <w:r>
           <w:rPr>
             <w:rFonts w:ascii="Times New Roman" w:hAnsi="Times New Roman" w:cs="Times New Roman"/>
@@ -1901,21 +1946,21 @@
           <w:fldChar w:fldCharType="separate"/>
         </w:r>
       </w:ins>
-      <w:ins w:id="22" w:author="Tuấn Anh Nguyễn" w:date="2021-06-16T09:04:00Z">
+      <w:ins w:id="25" w:author="Tuấn Anh Nguyễn" w:date="2021-06-16T09:04:00Z">
         <w:r>
           <w:rPr>
             <w:rStyle w:val="Hyperlink"/>
             <w:rFonts w:ascii="Times New Roman" w:hAnsi="Times New Roman" w:cs="Times New Roman"/>
             <w:sz w:val="28"/>
             <w:szCs w:val="28"/>
-            <w:rPrChange w:id="23" w:author="Tuấn Anh Nguyễn" w:date="2021-06-16T09:05:00Z">
+            <w:rPrChange w:id="26" w:author="Tuấn Anh Nguyễn" w:date="2021-06-16T09:05:00Z">
               <w:rPr/>
             </w:rPrChange>
           </w:rPr>
           <w:t>https://stackjava.com/spring/code-vi-du-spring-boot-multiple-login-page-form-login.html</w:t>
         </w:r>
       </w:ins>
-      <w:ins w:id="24" w:author="Tuấn Anh Nguyễn" w:date="2021-06-16T13:25:00Z">
+      <w:ins w:id="27" w:author="Tuấn Anh Nguyễn" w:date="2021-06-16T13:25:00Z">
         <w:r>
           <w:rPr>
             <w:rFonts w:ascii="Times New Roman" w:hAnsi="Times New Roman" w:cs="Times New Roman"/>
@@ -1934,13 +1979,13 @@
           <w:numId w:val="15"/>
         </w:numPr>
         <w:rPr>
-          <w:ins w:id="25" w:author="Tuấn Anh Nguyễn" w:date="2021-06-24T11:20:00Z"/>
-          <w:rFonts w:ascii="Times New Roman" w:hAnsi="Times New Roman" w:cs="Times New Roman"/>
-          <w:sz w:val="28"/>
-          <w:szCs w:val="28"/>
-        </w:rPr>
-      </w:pPr>
-      <w:ins w:id="26" w:author="Tuấn Anh Nguyễn" w:date="2021-06-24T11:19:00Z">
+          <w:ins w:id="28" w:author="Tuấn Anh Nguyễn" w:date="2021-06-24T11:20:00Z"/>
+          <w:rFonts w:ascii="Times New Roman" w:hAnsi="Times New Roman" w:cs="Times New Roman"/>
+          <w:sz w:val="28"/>
+          <w:szCs w:val="28"/>
+        </w:rPr>
+      </w:pPr>
+      <w:ins w:id="29" w:author="Tuấn Anh Nguyễn" w:date="2021-06-24T11:19:00Z">
         <w:r>
           <w:rPr>
             <w:rFonts w:ascii="Times New Roman" w:hAnsi="Times New Roman" w:cs="Times New Roman"/>
@@ -1958,7 +2003,7 @@
           <w:instrText xml:space="preserve"> HYPERLINK "</w:instrText>
         </w:r>
       </w:ins>
-      <w:ins w:id="27" w:author="Tuấn Anh Nguyễn" w:date="2021-06-16T13:25:00Z">
+      <w:ins w:id="30" w:author="Tuấn Anh Nguyễn" w:date="2021-06-16T13:25:00Z">
         <w:r>
           <w:rPr>
             <w:rFonts w:ascii="Times New Roman" w:hAnsi="Times New Roman" w:cs="Times New Roman"/>
@@ -1968,7 +2013,7 @@
           <w:instrText>https://dzone.com/articles/example-of-multiple-login-pages-with-spring-securi</w:instrText>
         </w:r>
       </w:ins>
-      <w:ins w:id="28" w:author="Tuấn Anh Nguyễn" w:date="2021-06-24T11:19:00Z">
+      <w:ins w:id="31" w:author="Tuấn Anh Nguyễn" w:date="2021-06-24T11:19:00Z">
         <w:r>
           <w:rPr>
             <w:rFonts w:ascii="Times New Roman" w:hAnsi="Times New Roman" w:cs="Times New Roman"/>
@@ -1986,7 +2031,7 @@
           <w:fldChar w:fldCharType="separate"/>
         </w:r>
       </w:ins>
-      <w:ins w:id="29" w:author="Tuấn Anh Nguyễn" w:date="2021-06-16T13:25:00Z">
+      <w:ins w:id="32" w:author="Tuấn Anh Nguyễn" w:date="2021-06-16T13:25:00Z">
         <w:r>
           <w:rPr>
             <w:rStyle w:val="Hyperlink"/>
@@ -1997,7 +2042,7 @@
           <w:t>https://dzone.com/articles/example-of-multiple-login-pages-with-spring-securi</w:t>
         </w:r>
       </w:ins>
-      <w:ins w:id="30" w:author="Tuấn Anh Nguyễn" w:date="2021-06-24T11:19:00Z">
+      <w:ins w:id="33" w:author="Tuấn Anh Nguyễn" w:date="2021-06-24T11:19:00Z">
         <w:r>
           <w:rPr>
             <w:rFonts w:ascii="Times New Roman" w:hAnsi="Times New Roman" w:cs="Times New Roman"/>
@@ -2012,10 +2057,10 @@
       <w:pPr>
         <w:pStyle w:val="Heading2"/>
         <w:rPr>
-          <w:ins w:id="31" w:author="Tuấn Anh Nguyễn" w:date="2021-06-24T11:21:00Z"/>
-        </w:rPr>
-      </w:pPr>
-      <w:ins w:id="32" w:author="Tuấn Anh Nguyễn" w:date="2021-06-24T11:20:00Z">
+          <w:ins w:id="34" w:author="Tuấn Anh Nguyễn" w:date="2021-06-24T11:21:00Z"/>
+        </w:rPr>
+      </w:pPr>
+      <w:ins w:id="35" w:author="Tuấn Anh Nguyễn" w:date="2021-06-24T11:20:00Z">
         <w:r>
           <w:lastRenderedPageBreak/>
           <w:t>default AnnotationBeanNameGenerator in Spring</w:t>
@@ -2029,7 +2074,79 @@
           <w:ilvl w:val="0"/>
           <w:numId w:val="17"/>
         </w:numPr>
-        <w:pPrChange w:id="33" w:author="Tuấn Anh Nguyễn" w:date="2021-06-24T11:21:00Z">
+        <w:rPr>
+          <w:ins w:id="36" w:author="Microsoft Office User" w:date="2021-06-29T00:16:00Z"/>
+        </w:rPr>
+      </w:pPr>
+      <w:ins w:id="37" w:author="Microsoft Office User" w:date="2021-06-29T00:16:00Z">
+        <w:r>
+          <w:fldChar w:fldCharType="begin"/>
+        </w:r>
+        <w:r>
+          <w:instrText xml:space="preserve"> HYPERLINK "</w:instrText>
+        </w:r>
+      </w:ins>
+      <w:ins w:id="38" w:author="Tuấn Anh Nguyễn" w:date="2021-06-24T11:21:00Z">
+        <w:r>
+          <w:instrText>https://github.com/spring-projects/spring-framework/issues/24114</w:instrText>
+        </w:r>
+      </w:ins>
+      <w:ins w:id="39" w:author="Microsoft Office User" w:date="2021-06-29T00:16:00Z">
+        <w:r>
+          <w:instrText xml:space="preserve">" </w:instrText>
+        </w:r>
+        <w:r>
+          <w:fldChar w:fldCharType="separate"/>
+        </w:r>
+      </w:ins>
+      <w:ins w:id="40" w:author="Tuấn Anh Nguyễn" w:date="2021-06-24T11:21:00Z">
+        <w:r>
+          <w:rPr>
+            <w:rStyle w:val="Hyperlink"/>
+          </w:rPr>
+          <w:t>https://github.com/spring-projects/spring-framework/issues/24114</w:t>
+        </w:r>
+      </w:ins>
+      <w:ins w:id="41" w:author="Microsoft Office User" w:date="2021-06-29T00:16:00Z">
+        <w:r>
+          <w:fldChar w:fldCharType="end"/>
+        </w:r>
+      </w:ins>
+    </w:p>
+    <w:p>
+      <w:pPr>
+        <w:pStyle w:val="Heading2"/>
+        <w:rPr>
+          <w:ins w:id="42" w:author="Microsoft Office User" w:date="2021-06-29T00:16:00Z"/>
+          <w:lang w:val="vi-VN"/>
+        </w:rPr>
+      </w:pPr>
+      <w:ins w:id="43" w:author="Microsoft Office User" w:date="2021-06-29T00:16:00Z">
+        <w:r>
+          <w:t>Spring</w:t>
+        </w:r>
+        <w:r>
+          <w:rPr>
+            <w:lang w:val="vi-VN"/>
+          </w:rPr>
+          <w:t xml:space="preserve"> boot thymeleaf security forgot password</w:t>
+        </w:r>
+      </w:ins>
+    </w:p>
+    <w:p>
+      <w:pPr>
+        <w:pStyle w:val="ListParagraph"/>
+        <w:numPr>
+          <w:ilvl w:val="0"/>
+          <w:numId w:val="19"/>
+        </w:numPr>
+        <w:rPr>
+          <w:lang w:val="vi-VN"/>
+          <w:rPrChange w:id="44" w:author="Microsoft Office User" w:date="2021-06-29T00:17:00Z">
+            <w:rPr/>
+          </w:rPrChange>
+        </w:rPr>
+        <w:pPrChange w:id="45" w:author="Microsoft Office User" w:date="2021-06-29T00:17:00Z">
           <w:pPr>
             <w:pStyle w:val="ListParagraph"/>
             <w:numPr>
@@ -2039,9 +2156,12 @@
           </w:pPr>
         </w:pPrChange>
       </w:pPr>
-      <w:ins w:id="34" w:author="Tuấn Anh Nguyễn" w:date="2021-06-24T11:21:00Z">
+      <w:ins w:id="46" w:author="Microsoft Office User" w:date="2021-06-29T00:17:00Z">
         <w:r>
-          <w:t>https://github.com/spring-projects/spring-framework/issues/24114</w:t>
+          <w:rPr>
+            <w:lang w:val="vi-VN"/>
+          </w:rPr>
+          <w:t>https://www.codejava.net/frameworks/spring-boot/spring-security-forgot-password-tutorial</w:t>
         </w:r>
       </w:ins>
     </w:p>
@@ -2058,7 +2178,7 @@
 </file>
 
 <file path=word/endnotes.xml><?xml version="1.0" encoding="utf-8"?>
-<w:endnotes xmlns:wpc="http://schemas.microsoft.com/office/word/2010/wordprocessingCanvas" xmlns:cx="http://schemas.microsoft.com/office/drawing/2014/chartex" xmlns:cx1="http://schemas.microsoft.com/office/drawing/2015/9/8/chartex" xmlns:cx2="http://schemas.microsoft.com/office/drawing/2015/10/21/chartex" xmlns:cx3="http://schemas.microsoft.com/office/drawing/2016/5/9/chartex" xmlns:cx4="http://schemas.microsoft.com/office/drawing/2016/5/10/chartex" xmlns:cx5="http://schemas.microsoft.com/office/drawing/2016/5/11/chartex" xmlns:cx6="http://schemas.microsoft.com/office/drawing/2016/5/12/chartex" xmlns:cx7="http://schemas.microsoft.com/office/drawing/2016/5/13/chartex" xmlns:cx8="http://schemas.microsoft.com/office/drawing/2016/5/14/chartex" xmlns:mc="http://schemas.openxmlformats.org/markup-compatibility/2006" xmlns:aink="http://schemas.microsoft.com/office/drawing/2016/ink" xmlns:am3d="http://schemas.microsoft.com/office/drawing/2017/model3d" xmlns:o="urn:schemas-microsoft-com:office:office" xmlns:r="http://schemas.openxmlformats.org/officeDocument/2006/relationships" xmlns:m="http://schemas.openxmlformats.org/officeDocument/2006/math" xmlns:v="urn:schemas-microsoft-com:vml" xmlns:wp14="http://schemas.microsoft.com/office/word/2010/wordprocessingDrawing" xmlns:wp="http://schemas.openxmlformats.org/drawingml/2006/wordprocessingDrawing" xmlns:w10="urn:schemas-microsoft-com:office:word" xmlns:w="http://schemas.openxmlformats.org/wordprocessingml/2006/main" xmlns:w14="http://schemas.microsoft.com/office/word/2010/wordml" xmlns:w15="http://schemas.microsoft.com/office/word/2012/wordml" xmlns:w16cex="http://schemas.microsoft.com/office/word/2018/wordml/cex" xmlns:w16cid="http://schemas.microsoft.com/office/word/2016/wordml/cid" xmlns:w16="http://schemas.microsoft.com/office/word/2018/wordml" xmlns:w16sdtdh="http://schemas.microsoft.com/office/word/2020/wordml/sdtdatahash" xmlns:w16se="http://schemas.microsoft.com/office/word/2015/wordml/symex" xmlns:wpg="http://schemas.microsoft.com/office/word/2010/wordprocessingGroup" xmlns:wpi="http://schemas.microsoft.com/office/word/2010/wordprocessingInk" xmlns:wne="http://schemas.microsoft.com/office/word/2006/wordml" xmlns:wps="http://schemas.microsoft.com/office/word/2010/wordprocessingShape" mc:Ignorable="w14 w15 w16se w16cid w16 w16cex w16sdtdh wp14">
+<w:endnotes xmlns:wpc="http://schemas.microsoft.com/office/word/2010/wordprocessingCanvas" xmlns:cx="http://schemas.microsoft.com/office/drawing/2014/chartex" xmlns:cx1="http://schemas.microsoft.com/office/drawing/2015/9/8/chartex" xmlns:cx2="http://schemas.microsoft.com/office/drawing/2015/10/21/chartex" xmlns:cx3="http://schemas.microsoft.com/office/drawing/2016/5/9/chartex" xmlns:cx4="http://schemas.microsoft.com/office/drawing/2016/5/10/chartex" xmlns:cx5="http://schemas.microsoft.com/office/drawing/2016/5/11/chartex" xmlns:cx6="http://schemas.microsoft.com/office/drawing/2016/5/12/chartex" xmlns:cx7="http://schemas.microsoft.com/office/drawing/2016/5/13/chartex" xmlns:cx8="http://schemas.microsoft.com/office/drawing/2016/5/14/chartex" xmlns:mc="http://schemas.openxmlformats.org/markup-compatibility/2006" xmlns:aink="http://schemas.microsoft.com/office/drawing/2016/ink" xmlns:am3d="http://schemas.microsoft.com/office/drawing/2017/model3d" xmlns:o="urn:schemas-microsoft-com:office:office" xmlns:r="http://schemas.openxmlformats.org/officeDocument/2006/relationships" xmlns:m="http://schemas.openxmlformats.org/officeDocument/2006/math" xmlns:v="urn:schemas-microsoft-com:vml" xmlns:wp14="http://schemas.microsoft.com/office/word/2010/wordprocessingDrawing" xmlns:wp="http://schemas.openxmlformats.org/drawingml/2006/wordprocessingDrawing" xmlns:w10="urn:schemas-microsoft-com:office:word" xmlns:w="http://schemas.openxmlformats.org/wordprocessingml/2006/main" xmlns:w14="http://schemas.microsoft.com/office/word/2010/wordml" xmlns:w15="http://schemas.microsoft.com/office/word/2012/wordml" xmlns:w16cex="http://schemas.microsoft.com/office/word/2018/wordml/cex" xmlns:w16cid="http://schemas.microsoft.com/office/word/2016/wordml/cid" xmlns:w16="http://schemas.microsoft.com/office/word/2018/wordml" xmlns:w16se="http://schemas.microsoft.com/office/word/2015/wordml/symex" xmlns:wpg="http://schemas.microsoft.com/office/word/2010/wordprocessingGroup" xmlns:wpi="http://schemas.microsoft.com/office/word/2010/wordprocessingInk" xmlns:wne="http://schemas.microsoft.com/office/word/2006/wordml" xmlns:wps="http://schemas.microsoft.com/office/word/2010/wordprocessingShape" mc:Ignorable="w14 w15 w16se w16cid w16 w16cex wp14">
   <w:endnote w:type="separator" w:id="-1">
     <w:p>
       <w:pPr>
@@ -2083,7 +2203,7 @@
 </file>
 
 <file path=word/footer1.xml><?xml version="1.0" encoding="utf-8"?>
-<w:ftr xmlns:wpc="http://schemas.microsoft.com/office/word/2010/wordprocessingCanvas" xmlns:cx="http://schemas.microsoft.com/office/drawing/2014/chartex" xmlns:cx1="http://schemas.microsoft.com/office/drawing/2015/9/8/chartex" xmlns:cx2="http://schemas.microsoft.com/office/drawing/2015/10/21/chartex" xmlns:cx3="http://schemas.microsoft.com/office/drawing/2016/5/9/chartex" xmlns:cx4="http://schemas.microsoft.com/office/drawing/2016/5/10/chartex" xmlns:cx5="http://schemas.microsoft.com/office/drawing/2016/5/11/chartex" xmlns:cx6="http://schemas.microsoft.com/office/drawing/2016/5/12/chartex" xmlns:cx7="http://schemas.microsoft.com/office/drawing/2016/5/13/chartex" xmlns:cx8="http://schemas.microsoft.com/office/drawing/2016/5/14/chartex" xmlns:mc="http://schemas.openxmlformats.org/markup-compatibility/2006" xmlns:aink="http://schemas.microsoft.com/office/drawing/2016/ink" xmlns:am3d="http://schemas.microsoft.com/office/drawing/2017/model3d" xmlns:o="urn:schemas-microsoft-com:office:office" xmlns:r="http://schemas.openxmlformats.org/officeDocument/2006/relationships" xmlns:m="http://schemas.openxmlformats.org/officeDocument/2006/math" xmlns:v="urn:schemas-microsoft-com:vml" xmlns:wp14="http://schemas.microsoft.com/office/word/2010/wordprocessingDrawing" xmlns:wp="http://schemas.openxmlformats.org/drawingml/2006/wordprocessingDrawing" xmlns:w10="urn:schemas-microsoft-com:office:word" xmlns:w="http://schemas.openxmlformats.org/wordprocessingml/2006/main" xmlns:w14="http://schemas.microsoft.com/office/word/2010/wordml" xmlns:w15="http://schemas.microsoft.com/office/word/2012/wordml" xmlns:w16cex="http://schemas.microsoft.com/office/word/2018/wordml/cex" xmlns:w16cid="http://schemas.microsoft.com/office/word/2016/wordml/cid" xmlns:w16="http://schemas.microsoft.com/office/word/2018/wordml" xmlns:w16sdtdh="http://schemas.microsoft.com/office/word/2020/wordml/sdtdatahash" xmlns:w16se="http://schemas.microsoft.com/office/word/2015/wordml/symex" xmlns:wpg="http://schemas.microsoft.com/office/word/2010/wordprocessingGroup" xmlns:wpi="http://schemas.microsoft.com/office/word/2010/wordprocessingInk" xmlns:wne="http://schemas.microsoft.com/office/word/2006/wordml" xmlns:wps="http://schemas.microsoft.com/office/word/2010/wordprocessingShape" mc:Ignorable="w14 w15 w16se w16cid w16 w16cex w16sdtdh wp14">
+<w:ftr xmlns:wpc="http://schemas.microsoft.com/office/word/2010/wordprocessingCanvas" xmlns:cx="http://schemas.microsoft.com/office/drawing/2014/chartex" xmlns:cx1="http://schemas.microsoft.com/office/drawing/2015/9/8/chartex" xmlns:cx2="http://schemas.microsoft.com/office/drawing/2015/10/21/chartex" xmlns:cx3="http://schemas.microsoft.com/office/drawing/2016/5/9/chartex" xmlns:cx4="http://schemas.microsoft.com/office/drawing/2016/5/10/chartex" xmlns:cx5="http://schemas.microsoft.com/office/drawing/2016/5/11/chartex" xmlns:cx6="http://schemas.microsoft.com/office/drawing/2016/5/12/chartex" xmlns:cx7="http://schemas.microsoft.com/office/drawing/2016/5/13/chartex" xmlns:cx8="http://schemas.microsoft.com/office/drawing/2016/5/14/chartex" xmlns:mc="http://schemas.openxmlformats.org/markup-compatibility/2006" xmlns:aink="http://schemas.microsoft.com/office/drawing/2016/ink" xmlns:am3d="http://schemas.microsoft.com/office/drawing/2017/model3d" xmlns:o="urn:schemas-microsoft-com:office:office" xmlns:r="http://schemas.openxmlformats.org/officeDocument/2006/relationships" xmlns:m="http://schemas.openxmlformats.org/officeDocument/2006/math" xmlns:v="urn:schemas-microsoft-com:vml" xmlns:wp14="http://schemas.microsoft.com/office/word/2010/wordprocessingDrawing" xmlns:wp="http://schemas.openxmlformats.org/drawingml/2006/wordprocessingDrawing" xmlns:w10="urn:schemas-microsoft-com:office:word" xmlns:w="http://schemas.openxmlformats.org/wordprocessingml/2006/main" xmlns:w14="http://schemas.microsoft.com/office/word/2010/wordml" xmlns:w15="http://schemas.microsoft.com/office/word/2012/wordml" xmlns:w16cex="http://schemas.microsoft.com/office/word/2018/wordml/cex" xmlns:w16cid="http://schemas.microsoft.com/office/word/2016/wordml/cid" xmlns:w16="http://schemas.microsoft.com/office/word/2018/wordml" xmlns:w16se="http://schemas.microsoft.com/office/word/2015/wordml/symex" xmlns:wpg="http://schemas.microsoft.com/office/word/2010/wordprocessingGroup" xmlns:wpi="http://schemas.microsoft.com/office/word/2010/wordprocessingInk" xmlns:wne="http://schemas.microsoft.com/office/word/2006/wordml" xmlns:wps="http://schemas.microsoft.com/office/word/2010/wordprocessingShape" mc:Ignorable="w14 w15 w16se w16cid w16 w16cex wp14">
   <w:p>
     <w:pPr>
       <w:pStyle w:val="Footer"/>
@@ -2103,7 +2223,7 @@
 </file>
 
 <file path=word/footnotes.xml><?xml version="1.0" encoding="utf-8"?>
-<w:footnotes xmlns:wpc="http://schemas.microsoft.com/office/word/2010/wordprocessingCanvas" xmlns:cx="http://schemas.microsoft.com/office/drawing/2014/chartex" xmlns:cx1="http://schemas.microsoft.com/office/drawing/2015/9/8/chartex" xmlns:cx2="http://schemas.microsoft.com/office/drawing/2015/10/21/chartex" xmlns:cx3="http://schemas.microsoft.com/office/drawing/2016/5/9/chartex" xmlns:cx4="http://schemas.microsoft.com/office/drawing/2016/5/10/chartex" xmlns:cx5="http://schemas.microsoft.com/office/drawing/2016/5/11/chartex" xmlns:cx6="http://schemas.microsoft.com/office/drawing/2016/5/12/chartex" xmlns:cx7="http://schemas.microsoft.com/office/drawing/2016/5/13/chartex" xmlns:cx8="http://schemas.microsoft.com/office/drawing/2016/5/14/chartex" xmlns:mc="http://schemas.openxmlformats.org/markup-compatibility/2006" xmlns:aink="http://schemas.microsoft.com/office/drawing/2016/ink" xmlns:am3d="http://schemas.microsoft.com/office/drawing/2017/model3d" xmlns:o="urn:schemas-microsoft-com:office:office" xmlns:r="http://schemas.openxmlformats.org/officeDocument/2006/relationships" xmlns:m="http://schemas.openxmlformats.org/officeDocument/2006/math" xmlns:v="urn:schemas-microsoft-com:vml" xmlns:wp14="http://schemas.microsoft.com/office/word/2010/wordprocessingDrawing" xmlns:wp="http://schemas.openxmlformats.org/drawingml/2006/wordprocessingDrawing" xmlns:w10="urn:schemas-microsoft-com:office:word" xmlns:w="http://schemas.openxmlformats.org/wordprocessingml/2006/main" xmlns:w14="http://schemas.microsoft.com/office/word/2010/wordml" xmlns:w15="http://schemas.microsoft.com/office/word/2012/wordml" xmlns:w16cex="http://schemas.microsoft.com/office/word/2018/wordml/cex" xmlns:w16cid="http://schemas.microsoft.com/office/word/2016/wordml/cid" xmlns:w16="http://schemas.microsoft.com/office/word/2018/wordml" xmlns:w16sdtdh="http://schemas.microsoft.com/office/word/2020/wordml/sdtdatahash" xmlns:w16se="http://schemas.microsoft.com/office/word/2015/wordml/symex" xmlns:wpg="http://schemas.microsoft.com/office/word/2010/wordprocessingGroup" xmlns:wpi="http://schemas.microsoft.com/office/word/2010/wordprocessingInk" xmlns:wne="http://schemas.microsoft.com/office/word/2006/wordml" xmlns:wps="http://schemas.microsoft.com/office/word/2010/wordprocessingShape" mc:Ignorable="w14 w15 w16se w16cid w16 w16cex w16sdtdh wp14">
+<w:footnotes xmlns:wpc="http://schemas.microsoft.com/office/word/2010/wordprocessingCanvas" xmlns:cx="http://schemas.microsoft.com/office/drawing/2014/chartex" xmlns:cx1="http://schemas.microsoft.com/office/drawing/2015/9/8/chartex" xmlns:cx2="http://schemas.microsoft.com/office/drawing/2015/10/21/chartex" xmlns:cx3="http://schemas.microsoft.com/office/drawing/2016/5/9/chartex" xmlns:cx4="http://schemas.microsoft.com/office/drawing/2016/5/10/chartex" xmlns:cx5="http://schemas.microsoft.com/office/drawing/2016/5/11/chartex" xmlns:cx6="http://schemas.microsoft.com/office/drawing/2016/5/12/chartex" xmlns:cx7="http://schemas.microsoft.com/office/drawing/2016/5/13/chartex" xmlns:cx8="http://schemas.microsoft.com/office/drawing/2016/5/14/chartex" xmlns:mc="http://schemas.openxmlformats.org/markup-compatibility/2006" xmlns:aink="http://schemas.microsoft.com/office/drawing/2016/ink" xmlns:am3d="http://schemas.microsoft.com/office/drawing/2017/model3d" xmlns:o="urn:schemas-microsoft-com:office:office" xmlns:r="http://schemas.openxmlformats.org/officeDocument/2006/relationships" xmlns:m="http://schemas.openxmlformats.org/officeDocument/2006/math" xmlns:v="urn:schemas-microsoft-com:vml" xmlns:wp14="http://schemas.microsoft.com/office/word/2010/wordprocessingDrawing" xmlns:wp="http://schemas.openxmlformats.org/drawingml/2006/wordprocessingDrawing" xmlns:w10="urn:schemas-microsoft-com:office:word" xmlns:w="http://schemas.openxmlformats.org/wordprocessingml/2006/main" xmlns:w14="http://schemas.microsoft.com/office/word/2010/wordml" xmlns:w15="http://schemas.microsoft.com/office/word/2012/wordml" xmlns:w16cex="http://schemas.microsoft.com/office/word/2018/wordml/cex" xmlns:w16cid="http://schemas.microsoft.com/office/word/2016/wordml/cid" xmlns:w16="http://schemas.microsoft.com/office/word/2018/wordml" xmlns:w16se="http://schemas.microsoft.com/office/word/2015/wordml/symex" xmlns:wpg="http://schemas.microsoft.com/office/word/2010/wordprocessingGroup" xmlns:wpi="http://schemas.microsoft.com/office/word/2010/wordprocessingInk" xmlns:wne="http://schemas.microsoft.com/office/word/2006/wordml" xmlns:wps="http://schemas.microsoft.com/office/word/2010/wordprocessingShape" mc:Ignorable="w14 w15 w16se w16cid w16 w16cex wp14">
   <w:footnote w:type="separator" w:id="-1">
     <w:p>
       <w:pPr>
@@ -2128,7 +2248,7 @@
 </file>
 
 <file path=word/header1.xml><?xml version="1.0" encoding="utf-8"?>
-<w:hdr xmlns:wpc="http://schemas.microsoft.com/office/word/2010/wordprocessingCanvas" xmlns:cx="http://schemas.microsoft.com/office/drawing/2014/chartex" xmlns:cx1="http://schemas.microsoft.com/office/drawing/2015/9/8/chartex" xmlns:cx2="http://schemas.microsoft.com/office/drawing/2015/10/21/chartex" xmlns:cx3="http://schemas.microsoft.com/office/drawing/2016/5/9/chartex" xmlns:cx4="http://schemas.microsoft.com/office/drawing/2016/5/10/chartex" xmlns:cx5="http://schemas.microsoft.com/office/drawing/2016/5/11/chartex" xmlns:cx6="http://schemas.microsoft.com/office/drawing/2016/5/12/chartex" xmlns:cx7="http://schemas.microsoft.com/office/drawing/2016/5/13/chartex" xmlns:cx8="http://schemas.microsoft.com/office/drawing/2016/5/14/chartex" xmlns:mc="http://schemas.openxmlformats.org/markup-compatibility/2006" xmlns:aink="http://schemas.microsoft.com/office/drawing/2016/ink" xmlns:am3d="http://schemas.microsoft.com/office/drawing/2017/model3d" xmlns:o="urn:schemas-microsoft-com:office:office" xmlns:r="http://schemas.openxmlformats.org/officeDocument/2006/relationships" xmlns:m="http://schemas.openxmlformats.org/officeDocument/2006/math" xmlns:v="urn:schemas-microsoft-com:vml" xmlns:wp14="http://schemas.microsoft.com/office/word/2010/wordprocessingDrawing" xmlns:wp="http://schemas.openxmlformats.org/drawingml/2006/wordprocessingDrawing" xmlns:w10="urn:schemas-microsoft-com:office:word" xmlns:w="http://schemas.openxmlformats.org/wordprocessingml/2006/main" xmlns:w14="http://schemas.microsoft.com/office/word/2010/wordml" xmlns:w15="http://schemas.microsoft.com/office/word/2012/wordml" xmlns:w16cex="http://schemas.microsoft.com/office/word/2018/wordml/cex" xmlns:w16cid="http://schemas.microsoft.com/office/word/2016/wordml/cid" xmlns:w16="http://schemas.microsoft.com/office/word/2018/wordml" xmlns:w16sdtdh="http://schemas.microsoft.com/office/word/2020/wordml/sdtdatahash" xmlns:w16se="http://schemas.microsoft.com/office/word/2015/wordml/symex" xmlns:wpg="http://schemas.microsoft.com/office/word/2010/wordprocessingGroup" xmlns:wpi="http://schemas.microsoft.com/office/word/2010/wordprocessingInk" xmlns:wne="http://schemas.microsoft.com/office/word/2006/wordml" xmlns:wps="http://schemas.microsoft.com/office/word/2010/wordprocessingShape" mc:Ignorable="w14 w15 w16se w16cid w16 w16cex w16sdtdh wp14">
+<w:hdr xmlns:wpc="http://schemas.microsoft.com/office/word/2010/wordprocessingCanvas" xmlns:cx="http://schemas.microsoft.com/office/drawing/2014/chartex" xmlns:cx1="http://schemas.microsoft.com/office/drawing/2015/9/8/chartex" xmlns:cx2="http://schemas.microsoft.com/office/drawing/2015/10/21/chartex" xmlns:cx3="http://schemas.microsoft.com/office/drawing/2016/5/9/chartex" xmlns:cx4="http://schemas.microsoft.com/office/drawing/2016/5/10/chartex" xmlns:cx5="http://schemas.microsoft.com/office/drawing/2016/5/11/chartex" xmlns:cx6="http://schemas.microsoft.com/office/drawing/2016/5/12/chartex" xmlns:cx7="http://schemas.microsoft.com/office/drawing/2016/5/13/chartex" xmlns:cx8="http://schemas.microsoft.com/office/drawing/2016/5/14/chartex" xmlns:mc="http://schemas.openxmlformats.org/markup-compatibility/2006" xmlns:aink="http://schemas.microsoft.com/office/drawing/2016/ink" xmlns:am3d="http://schemas.microsoft.com/office/drawing/2017/model3d" xmlns:o="urn:schemas-microsoft-com:office:office" xmlns:r="http://schemas.openxmlformats.org/officeDocument/2006/relationships" xmlns:m="http://schemas.openxmlformats.org/officeDocument/2006/math" xmlns:v="urn:schemas-microsoft-com:vml" xmlns:wp14="http://schemas.microsoft.com/office/word/2010/wordprocessingDrawing" xmlns:wp="http://schemas.openxmlformats.org/drawingml/2006/wordprocessingDrawing" xmlns:w10="urn:schemas-microsoft-com:office:word" xmlns:w="http://schemas.openxmlformats.org/wordprocessingml/2006/main" xmlns:w14="http://schemas.microsoft.com/office/word/2010/wordml" xmlns:w15="http://schemas.microsoft.com/office/word/2012/wordml" xmlns:w16cex="http://schemas.microsoft.com/office/word/2018/wordml/cex" xmlns:w16cid="http://schemas.microsoft.com/office/word/2016/wordml/cid" xmlns:w16="http://schemas.microsoft.com/office/word/2018/wordml" xmlns:w16se="http://schemas.microsoft.com/office/word/2015/wordml/symex" xmlns:wpg="http://schemas.microsoft.com/office/word/2010/wordprocessingGroup" xmlns:wpi="http://schemas.microsoft.com/office/word/2010/wordprocessingInk" xmlns:wne="http://schemas.microsoft.com/office/word/2006/wordml" xmlns:wps="http://schemas.microsoft.com/office/word/2010/wordprocessingShape" mc:Ignorable="w14 w15 w16se w16cid w16 w16cex wp14">
   <w:tbl>
     <w:tblPr>
       <w:tblStyle w:val="TableGrid"/>
@@ -2272,7 +2392,7 @@
 </file>
 
 <file path=word/numbering.xml><?xml version="1.0" encoding="utf-8"?>
-<w:numbering xmlns:wpc="http://schemas.microsoft.com/office/word/2010/wordprocessingCanvas" xmlns:cx="http://schemas.microsoft.com/office/drawing/2014/chartex" xmlns:cx1="http://schemas.microsoft.com/office/drawing/2015/9/8/chartex" xmlns:cx2="http://schemas.microsoft.com/office/drawing/2015/10/21/chartex" xmlns:cx3="http://schemas.microsoft.com/office/drawing/2016/5/9/chartex" xmlns:cx4="http://schemas.microsoft.com/office/drawing/2016/5/10/chartex" xmlns:cx5="http://schemas.microsoft.com/office/drawing/2016/5/11/chartex" xmlns:cx6="http://schemas.microsoft.com/office/drawing/2016/5/12/chartex" xmlns:cx7="http://schemas.microsoft.com/office/drawing/2016/5/13/chartex" xmlns:cx8="http://schemas.microsoft.com/office/drawing/2016/5/14/chartex" xmlns:mc="http://schemas.openxmlformats.org/markup-compatibility/2006" xmlns:aink="http://schemas.microsoft.com/office/drawing/2016/ink" xmlns:am3d="http://schemas.microsoft.com/office/drawing/2017/model3d" xmlns:o="urn:schemas-microsoft-com:office:office" xmlns:r="http://schemas.openxmlformats.org/officeDocument/2006/relationships" xmlns:m="http://schemas.openxmlformats.org/officeDocument/2006/math" xmlns:v="urn:schemas-microsoft-com:vml" xmlns:wp14="http://schemas.microsoft.com/office/word/2010/wordprocessingDrawing" xmlns:wp="http://schemas.openxmlformats.org/drawingml/2006/wordprocessingDrawing" xmlns:w10="urn:schemas-microsoft-com:office:word" xmlns:w="http://schemas.openxmlformats.org/wordprocessingml/2006/main" xmlns:w14="http://schemas.microsoft.com/office/word/2010/wordml" xmlns:w15="http://schemas.microsoft.com/office/word/2012/wordml" xmlns:w16cex="http://schemas.microsoft.com/office/word/2018/wordml/cex" xmlns:w16cid="http://schemas.microsoft.com/office/word/2016/wordml/cid" xmlns:w16="http://schemas.microsoft.com/office/word/2018/wordml" xmlns:w16sdtdh="http://schemas.microsoft.com/office/word/2020/wordml/sdtdatahash" xmlns:w16se="http://schemas.microsoft.com/office/word/2015/wordml/symex" xmlns:wpg="http://schemas.microsoft.com/office/word/2010/wordprocessingGroup" xmlns:wpi="http://schemas.microsoft.com/office/word/2010/wordprocessingInk" xmlns:wne="http://schemas.microsoft.com/office/word/2006/wordml" xmlns:wps="http://schemas.microsoft.com/office/word/2010/wordprocessingShape" mc:Ignorable="w14 w15 w16se w16cid w16 w16cex w16sdtdh wp14">
+<w:numbering xmlns:wpc="http://schemas.microsoft.com/office/word/2010/wordprocessingCanvas" xmlns:cx="http://schemas.microsoft.com/office/drawing/2014/chartex" xmlns:cx1="http://schemas.microsoft.com/office/drawing/2015/9/8/chartex" xmlns:cx2="http://schemas.microsoft.com/office/drawing/2015/10/21/chartex" xmlns:cx3="http://schemas.microsoft.com/office/drawing/2016/5/9/chartex" xmlns:cx4="http://schemas.microsoft.com/office/drawing/2016/5/10/chartex" xmlns:cx5="http://schemas.microsoft.com/office/drawing/2016/5/11/chartex" xmlns:cx6="http://schemas.microsoft.com/office/drawing/2016/5/12/chartex" xmlns:cx7="http://schemas.microsoft.com/office/drawing/2016/5/13/chartex" xmlns:cx8="http://schemas.microsoft.com/office/drawing/2016/5/14/chartex" xmlns:mc="http://schemas.openxmlformats.org/markup-compatibility/2006" xmlns:aink="http://schemas.microsoft.com/office/drawing/2016/ink" xmlns:am3d="http://schemas.microsoft.com/office/drawing/2017/model3d" xmlns:o="urn:schemas-microsoft-com:office:office" xmlns:r="http://schemas.openxmlformats.org/officeDocument/2006/relationships" xmlns:m="http://schemas.openxmlformats.org/officeDocument/2006/math" xmlns:v="urn:schemas-microsoft-com:vml" xmlns:wp14="http://schemas.microsoft.com/office/word/2010/wordprocessingDrawing" xmlns:wp="http://schemas.openxmlformats.org/drawingml/2006/wordprocessingDrawing" xmlns:w10="urn:schemas-microsoft-com:office:word" xmlns:w="http://schemas.openxmlformats.org/wordprocessingml/2006/main" xmlns:w14="http://schemas.microsoft.com/office/word/2010/wordml" xmlns:w15="http://schemas.microsoft.com/office/word/2012/wordml" xmlns:w16cex="http://schemas.microsoft.com/office/word/2018/wordml/cex" xmlns:w16cid="http://schemas.microsoft.com/office/word/2016/wordml/cid" xmlns:w16="http://schemas.microsoft.com/office/word/2018/wordml" xmlns:w16se="http://schemas.microsoft.com/office/word/2015/wordml/symex" xmlns:wpg="http://schemas.microsoft.com/office/word/2010/wordprocessingGroup" xmlns:wpi="http://schemas.microsoft.com/office/word/2010/wordprocessingInk" xmlns:wne="http://schemas.microsoft.com/office/word/2006/wordml" xmlns:wps="http://schemas.microsoft.com/office/word/2010/wordprocessingShape" mc:Ignorable="w14 w15 w16se w16cid w16 w16cex wp14">
   <w:abstractNum w:abstractNumId="0" w15:restartNumberingAfterBreak="0">
     <w:nsid w:val="1FA367B2"/>
     <w:multiLevelType w:val="hybridMultilevel"/>
@@ -3156,6 +3276,119 @@
     </w:lvl>
   </w:abstractNum>
   <w:abstractNum w:abstractNumId="8" w15:restartNumberingAfterBreak="0">
+    <w:nsid w:val="47AB23D8"/>
+    <w:multiLevelType w:val="hybridMultilevel"/>
+    <w:tmpl w:val="90C20BF4"/>
+    <w:lvl w:ilvl="0" w:tplc="04090001">
+      <w:start w:val="1"/>
+      <w:numFmt w:val="bullet"/>
+      <w:lvlText w:val=""/>
+      <w:lvlJc w:val="left"/>
+      <w:pPr>
+        <w:ind w:left="720" w:hanging="360"/>
+      </w:pPr>
+      <w:rPr>
+        <w:rFonts w:ascii="Symbol" w:hAnsi="Symbol" w:hint="default"/>
+      </w:rPr>
+    </w:lvl>
+    <w:lvl w:ilvl="1" w:tplc="04090003" w:tentative="1">
+      <w:start w:val="1"/>
+      <w:numFmt w:val="bullet"/>
+      <w:lvlText w:val="o"/>
+      <w:lvlJc w:val="left"/>
+      <w:pPr>
+        <w:ind w:left="1440" w:hanging="360"/>
+      </w:pPr>
+      <w:rPr>
+        <w:rFonts w:ascii="Courier New" w:hAnsi="Courier New" w:cs="Courier New" w:hint="default"/>
+      </w:rPr>
+    </w:lvl>
+    <w:lvl w:ilvl="2" w:tplc="04090005" w:tentative="1">
+      <w:start w:val="1"/>
+      <w:numFmt w:val="bullet"/>
+      <w:lvlText w:val=""/>
+      <w:lvlJc w:val="left"/>
+      <w:pPr>
+        <w:ind w:left="2160" w:hanging="360"/>
+      </w:pPr>
+      <w:rPr>
+        <w:rFonts w:ascii="Wingdings" w:hAnsi="Wingdings" w:hint="default"/>
+      </w:rPr>
+    </w:lvl>
+    <w:lvl w:ilvl="3" w:tplc="04090001" w:tentative="1">
+      <w:start w:val="1"/>
+      <w:numFmt w:val="bullet"/>
+      <w:lvlText w:val=""/>
+      <w:lvlJc w:val="left"/>
+      <w:pPr>
+        <w:ind w:left="2880" w:hanging="360"/>
+      </w:pPr>
+      <w:rPr>
+        <w:rFonts w:ascii="Symbol" w:hAnsi="Symbol" w:hint="default"/>
+      </w:rPr>
+    </w:lvl>
+    <w:lvl w:ilvl="4" w:tplc="04090003" w:tentative="1">
+      <w:start w:val="1"/>
+      <w:numFmt w:val="bullet"/>
+      <w:lvlText w:val="o"/>
+      <w:lvlJc w:val="left"/>
+      <w:pPr>
+        <w:ind w:left="3600" w:hanging="360"/>
+      </w:pPr>
+      <w:rPr>
+        <w:rFonts w:ascii="Courier New" w:hAnsi="Courier New" w:cs="Courier New" w:hint="default"/>
+      </w:rPr>
+    </w:lvl>
+    <w:lvl w:ilvl="5" w:tplc="04090005" w:tentative="1">
+      <w:start w:val="1"/>
+      <w:numFmt w:val="bullet"/>
+      <w:lvlText w:val=""/>
+      <w:lvlJc w:val="left"/>
+      <w:pPr>
+        <w:ind w:left="4320" w:hanging="360"/>
+      </w:pPr>
+      <w:rPr>
+        <w:rFonts w:ascii="Wingdings" w:hAnsi="Wingdings" w:hint="default"/>
+      </w:rPr>
+    </w:lvl>
+    <w:lvl w:ilvl="6" w:tplc="04090001" w:tentative="1">
+      <w:start w:val="1"/>
+      <w:numFmt w:val="bullet"/>
+      <w:lvlText w:val=""/>
+      <w:lvlJc w:val="left"/>
+      <w:pPr>
+        <w:ind w:left="5040" w:hanging="360"/>
+      </w:pPr>
+      <w:rPr>
+        <w:rFonts w:ascii="Symbol" w:hAnsi="Symbol" w:hint="default"/>
+      </w:rPr>
+    </w:lvl>
+    <w:lvl w:ilvl="7" w:tplc="04090003" w:tentative="1">
+      <w:start w:val="1"/>
+      <w:numFmt w:val="bullet"/>
+      <w:lvlText w:val="o"/>
+      <w:lvlJc w:val="left"/>
+      <w:pPr>
+        <w:ind w:left="5760" w:hanging="360"/>
+      </w:pPr>
+      <w:rPr>
+        <w:rFonts w:ascii="Courier New" w:hAnsi="Courier New" w:cs="Courier New" w:hint="default"/>
+      </w:rPr>
+    </w:lvl>
+    <w:lvl w:ilvl="8" w:tplc="04090005" w:tentative="1">
+      <w:start w:val="1"/>
+      <w:numFmt w:val="bullet"/>
+      <w:lvlText w:val=""/>
+      <w:lvlJc w:val="left"/>
+      <w:pPr>
+        <w:ind w:left="6480" w:hanging="360"/>
+      </w:pPr>
+      <w:rPr>
+        <w:rFonts w:ascii="Wingdings" w:hAnsi="Wingdings" w:hint="default"/>
+      </w:rPr>
+    </w:lvl>
+  </w:abstractNum>
+  <w:abstractNum w:abstractNumId="9" w15:restartNumberingAfterBreak="0">
     <w:nsid w:val="4C28651F"/>
     <w:multiLevelType w:val="hybridMultilevel"/>
     <w:tmpl w:val="942CD1F0"/>
@@ -3270,7 +3503,7 @@
       </w:rPr>
     </w:lvl>
   </w:abstractNum>
-  <w:abstractNum w:abstractNumId="9" w15:restartNumberingAfterBreak="0">
+  <w:abstractNum w:abstractNumId="10" w15:restartNumberingAfterBreak="0">
     <w:nsid w:val="4C411C4E"/>
     <w:multiLevelType w:val="hybridMultilevel"/>
     <w:tmpl w:val="18863482"/>
@@ -3385,7 +3618,7 @@
       </w:rPr>
     </w:lvl>
   </w:abstractNum>
-  <w:abstractNum w:abstractNumId="10" w15:restartNumberingAfterBreak="0">
+  <w:abstractNum w:abstractNumId="11" w15:restartNumberingAfterBreak="0">
     <w:nsid w:val="543B1FF5"/>
     <w:multiLevelType w:val="multilevel"/>
     <w:tmpl w:val="DA3CC168"/>
@@ -3553,7 +3786,120 @@
       </w:rPr>
     </w:lvl>
   </w:abstractNum>
-  <w:abstractNum w:abstractNumId="11" w15:restartNumberingAfterBreak="0">
+  <w:abstractNum w:abstractNumId="12" w15:restartNumberingAfterBreak="0">
+    <w:nsid w:val="551E19C9"/>
+    <w:multiLevelType w:val="hybridMultilevel"/>
+    <w:tmpl w:val="C66E05AC"/>
+    <w:lvl w:ilvl="0" w:tplc="04090001">
+      <w:start w:val="1"/>
+      <w:numFmt w:val="bullet"/>
+      <w:lvlText w:val=""/>
+      <w:lvlJc w:val="left"/>
+      <w:pPr>
+        <w:ind w:left="936" w:hanging="360"/>
+      </w:pPr>
+      <w:rPr>
+        <w:rFonts w:ascii="Symbol" w:hAnsi="Symbol" w:hint="default"/>
+      </w:rPr>
+    </w:lvl>
+    <w:lvl w:ilvl="1" w:tplc="04090003" w:tentative="1">
+      <w:start w:val="1"/>
+      <w:numFmt w:val="bullet"/>
+      <w:lvlText w:val="o"/>
+      <w:lvlJc w:val="left"/>
+      <w:pPr>
+        <w:ind w:left="1656" w:hanging="360"/>
+      </w:pPr>
+      <w:rPr>
+        <w:rFonts w:ascii="Courier New" w:hAnsi="Courier New" w:cs="Courier New" w:hint="default"/>
+      </w:rPr>
+    </w:lvl>
+    <w:lvl w:ilvl="2" w:tplc="04090005" w:tentative="1">
+      <w:start w:val="1"/>
+      <w:numFmt w:val="bullet"/>
+      <w:lvlText w:val=""/>
+      <w:lvlJc w:val="left"/>
+      <w:pPr>
+        <w:ind w:left="2376" w:hanging="360"/>
+      </w:pPr>
+      <w:rPr>
+        <w:rFonts w:ascii="Wingdings" w:hAnsi="Wingdings" w:hint="default"/>
+      </w:rPr>
+    </w:lvl>
+    <w:lvl w:ilvl="3" w:tplc="04090001" w:tentative="1">
+      <w:start w:val="1"/>
+      <w:numFmt w:val="bullet"/>
+      <w:lvlText w:val=""/>
+      <w:lvlJc w:val="left"/>
+      <w:pPr>
+        <w:ind w:left="3096" w:hanging="360"/>
+      </w:pPr>
+      <w:rPr>
+        <w:rFonts w:ascii="Symbol" w:hAnsi="Symbol" w:hint="default"/>
+      </w:rPr>
+    </w:lvl>
+    <w:lvl w:ilvl="4" w:tplc="04090003" w:tentative="1">
+      <w:start w:val="1"/>
+      <w:numFmt w:val="bullet"/>
+      <w:lvlText w:val="o"/>
+      <w:lvlJc w:val="left"/>
+      <w:pPr>
+        <w:ind w:left="3816" w:hanging="360"/>
+      </w:pPr>
+      <w:rPr>
+        <w:rFonts w:ascii="Courier New" w:hAnsi="Courier New" w:cs="Courier New" w:hint="default"/>
+      </w:rPr>
+    </w:lvl>
+    <w:lvl w:ilvl="5" w:tplc="04090005" w:tentative="1">
+      <w:start w:val="1"/>
+      <w:numFmt w:val="bullet"/>
+      <w:lvlText w:val=""/>
+      <w:lvlJc w:val="left"/>
+      <w:pPr>
+        <w:ind w:left="4536" w:hanging="360"/>
+      </w:pPr>
+      <w:rPr>
+        <w:rFonts w:ascii="Wingdings" w:hAnsi="Wingdings" w:hint="default"/>
+      </w:rPr>
+    </w:lvl>
+    <w:lvl w:ilvl="6" w:tplc="04090001" w:tentative="1">
+      <w:start w:val="1"/>
+      <w:numFmt w:val="bullet"/>
+      <w:lvlText w:val=""/>
+      <w:lvlJc w:val="left"/>
+      <w:pPr>
+        <w:ind w:left="5256" w:hanging="360"/>
+      </w:pPr>
+      <w:rPr>
+        <w:rFonts w:ascii="Symbol" w:hAnsi="Symbol" w:hint="default"/>
+      </w:rPr>
+    </w:lvl>
+    <w:lvl w:ilvl="7" w:tplc="04090003" w:tentative="1">
+      <w:start w:val="1"/>
+      <w:numFmt w:val="bullet"/>
+      <w:lvlText w:val="o"/>
+      <w:lvlJc w:val="left"/>
+      <w:pPr>
+        <w:ind w:left="5976" w:hanging="360"/>
+      </w:pPr>
+      <w:rPr>
+        <w:rFonts w:ascii="Courier New" w:hAnsi="Courier New" w:cs="Courier New" w:hint="default"/>
+      </w:rPr>
+    </w:lvl>
+    <w:lvl w:ilvl="8" w:tplc="04090005" w:tentative="1">
+      <w:start w:val="1"/>
+      <w:numFmt w:val="bullet"/>
+      <w:lvlText w:val=""/>
+      <w:lvlJc w:val="left"/>
+      <w:pPr>
+        <w:ind w:left="6696" w:hanging="360"/>
+      </w:pPr>
+      <w:rPr>
+        <w:rFonts w:ascii="Wingdings" w:hAnsi="Wingdings" w:hint="default"/>
+      </w:rPr>
+    </w:lvl>
+  </w:abstractNum>
+  <w:abstractNum w:abstractNumId="13" w15:restartNumberingAfterBreak="0">
     <w:nsid w:val="56D45DDC"/>
     <w:multiLevelType w:val="hybridMultilevel"/>
     <w:tmpl w:val="14460572"/>
@@ -3639,7 +3985,7 @@
       </w:pPr>
     </w:lvl>
   </w:abstractNum>
-  <w:abstractNum w:abstractNumId="12" w15:restartNumberingAfterBreak="0">
+  <w:abstractNum w:abstractNumId="14" w15:restartNumberingAfterBreak="0">
     <w:nsid w:val="5A7F06B5"/>
     <w:multiLevelType w:val="hybridMultilevel"/>
     <w:tmpl w:val="6DE68914"/>
@@ -3754,7 +4100,7 @@
       </w:rPr>
     </w:lvl>
   </w:abstractNum>
-  <w:abstractNum w:abstractNumId="13" w15:restartNumberingAfterBreak="0">
+  <w:abstractNum w:abstractNumId="15" w15:restartNumberingAfterBreak="0">
     <w:nsid w:val="6542649C"/>
     <w:multiLevelType w:val="hybridMultilevel"/>
     <w:tmpl w:val="FF60D218"/>
@@ -3869,7 +4215,7 @@
       </w:rPr>
     </w:lvl>
   </w:abstractNum>
-  <w:abstractNum w:abstractNumId="14" w15:restartNumberingAfterBreak="0">
+  <w:abstractNum w:abstractNumId="16" w15:restartNumberingAfterBreak="0">
     <w:nsid w:val="66EB1E1A"/>
     <w:multiLevelType w:val="hybridMultilevel"/>
     <w:tmpl w:val="FF60CCD6"/>
@@ -3982,7 +4328,7 @@
       </w:rPr>
     </w:lvl>
   </w:abstractNum>
-  <w:abstractNum w:abstractNumId="15" w15:restartNumberingAfterBreak="0">
+  <w:abstractNum w:abstractNumId="17" w15:restartNumberingAfterBreak="0">
     <w:nsid w:val="6D9E1437"/>
     <w:multiLevelType w:val="hybridMultilevel"/>
     <w:tmpl w:val="6A384264"/>
@@ -4097,7 +4443,7 @@
       </w:rPr>
     </w:lvl>
   </w:abstractNum>
-  <w:abstractNum w:abstractNumId="16" w15:restartNumberingAfterBreak="0">
+  <w:abstractNum w:abstractNumId="18" w15:restartNumberingAfterBreak="0">
     <w:nsid w:val="77873CC5"/>
     <w:multiLevelType w:val="hybridMultilevel"/>
     <w:tmpl w:val="1EE0C5E2"/>
@@ -4214,7 +4560,7 @@
     <w:abstractNumId w:val="7"/>
   </w:num>
   <w:num w:numId="2">
-    <w:abstractNumId w:val="10"/>
+    <w:abstractNumId w:val="11"/>
   </w:num>
   <w:num w:numId="3">
     <w:abstractNumId w:val="1"/>
@@ -4232,48 +4578,57 @@
     <w:abstractNumId w:val="6"/>
   </w:num>
   <w:num w:numId="8">
-    <w:abstractNumId w:val="14"/>
+    <w:abstractNumId w:val="16"/>
   </w:num>
   <w:num w:numId="9">
     <w:abstractNumId w:val="5"/>
   </w:num>
   <w:num w:numId="10">
-    <w:abstractNumId w:val="12"/>
+    <w:abstractNumId w:val="14"/>
   </w:num>
   <w:num w:numId="11">
+    <w:abstractNumId w:val="17"/>
+  </w:num>
+  <w:num w:numId="12">
+    <w:abstractNumId w:val="9"/>
+  </w:num>
+  <w:num w:numId="13">
+    <w:abstractNumId w:val="10"/>
+  </w:num>
+  <w:num w:numId="14">
     <w:abstractNumId w:val="15"/>
   </w:num>
-  <w:num w:numId="12">
-    <w:abstractNumId w:val="8"/>
-  </w:num>
-  <w:num w:numId="13">
-    <w:abstractNumId w:val="9"/>
-  </w:num>
-  <w:num w:numId="14">
-    <w:abstractNumId w:val="13"/>
-  </w:num>
   <w:num w:numId="15">
-    <w:abstractNumId w:val="16"/>
+    <w:abstractNumId w:val="18"/>
   </w:num>
   <w:num w:numId="16">
-    <w:abstractNumId w:val="11"/>
+    <w:abstractNumId w:val="13"/>
   </w:num>
   <w:num w:numId="17">
     <w:abstractNumId w:val="3"/>
+  </w:num>
+  <w:num w:numId="18">
+    <w:abstractNumId w:val="12"/>
+  </w:num>
+  <w:num w:numId="19">
+    <w:abstractNumId w:val="8"/>
   </w:num>
 </w:numbering>
 </file>
 
 <file path=word/people.xml><?xml version="1.0" encoding="utf-8"?>
-<w15:people xmlns:wpc="http://schemas.microsoft.com/office/word/2010/wordprocessingCanvas" xmlns:cx="http://schemas.microsoft.com/office/drawing/2014/chartex" xmlns:cx1="http://schemas.microsoft.com/office/drawing/2015/9/8/chartex" xmlns:cx2="http://schemas.microsoft.com/office/drawing/2015/10/21/chartex" xmlns:cx3="http://schemas.microsoft.com/office/drawing/2016/5/9/chartex" xmlns:cx4="http://schemas.microsoft.com/office/drawing/2016/5/10/chartex" xmlns:cx5="http://schemas.microsoft.com/office/drawing/2016/5/11/chartex" xmlns:cx6="http://schemas.microsoft.com/office/drawing/2016/5/12/chartex" xmlns:cx7="http://schemas.microsoft.com/office/drawing/2016/5/13/chartex" xmlns:cx8="http://schemas.microsoft.com/office/drawing/2016/5/14/chartex" xmlns:mc="http://schemas.openxmlformats.org/markup-compatibility/2006" xmlns:aink="http://schemas.microsoft.com/office/drawing/2016/ink" xmlns:am3d="http://schemas.microsoft.com/office/drawing/2017/model3d" xmlns:o="urn:schemas-microsoft-com:office:office" xmlns:r="http://schemas.openxmlformats.org/officeDocument/2006/relationships" xmlns:m="http://schemas.openxmlformats.org/officeDocument/2006/math" xmlns:v="urn:schemas-microsoft-com:vml" xmlns:wp14="http://schemas.microsoft.com/office/word/2010/wordprocessingDrawing" xmlns:wp="http://schemas.openxmlformats.org/drawingml/2006/wordprocessingDrawing" xmlns:w10="urn:schemas-microsoft-com:office:word" xmlns:w="http://schemas.openxmlformats.org/wordprocessingml/2006/main" xmlns:w14="http://schemas.microsoft.com/office/word/2010/wordml" xmlns:w15="http://schemas.microsoft.com/office/word/2012/wordml" xmlns:w16cex="http://schemas.microsoft.com/office/word/2018/wordml/cex" xmlns:w16cid="http://schemas.microsoft.com/office/word/2016/wordml/cid" xmlns:w16="http://schemas.microsoft.com/office/word/2018/wordml" xmlns:w16sdtdh="http://schemas.microsoft.com/office/word/2020/wordml/sdtdatahash" xmlns:w16se="http://schemas.microsoft.com/office/word/2015/wordml/symex" xmlns:wpg="http://schemas.microsoft.com/office/word/2010/wordprocessingGroup" xmlns:wpi="http://schemas.microsoft.com/office/word/2010/wordprocessingInk" xmlns:wne="http://schemas.microsoft.com/office/word/2006/wordml" xmlns:wps="http://schemas.microsoft.com/office/word/2010/wordprocessingShape" mc:Ignorable="w14 w15 w16se w16cid w16 w16cex w16sdtdh wp14">
+<w15:people xmlns:wpc="http://schemas.microsoft.com/office/word/2010/wordprocessingCanvas" xmlns:cx="http://schemas.microsoft.com/office/drawing/2014/chartex" xmlns:cx1="http://schemas.microsoft.com/office/drawing/2015/9/8/chartex" xmlns:cx2="http://schemas.microsoft.com/office/drawing/2015/10/21/chartex" xmlns:cx3="http://schemas.microsoft.com/office/drawing/2016/5/9/chartex" xmlns:cx4="http://schemas.microsoft.com/office/drawing/2016/5/10/chartex" xmlns:cx5="http://schemas.microsoft.com/office/drawing/2016/5/11/chartex" xmlns:cx6="http://schemas.microsoft.com/office/drawing/2016/5/12/chartex" xmlns:cx7="http://schemas.microsoft.com/office/drawing/2016/5/13/chartex" xmlns:cx8="http://schemas.microsoft.com/office/drawing/2016/5/14/chartex" xmlns:mc="http://schemas.openxmlformats.org/markup-compatibility/2006" xmlns:aink="http://schemas.microsoft.com/office/drawing/2016/ink" xmlns:am3d="http://schemas.microsoft.com/office/drawing/2017/model3d" xmlns:o="urn:schemas-microsoft-com:office:office" xmlns:r="http://schemas.openxmlformats.org/officeDocument/2006/relationships" xmlns:m="http://schemas.openxmlformats.org/officeDocument/2006/math" xmlns:v="urn:schemas-microsoft-com:vml" xmlns:wp14="http://schemas.microsoft.com/office/word/2010/wordprocessingDrawing" xmlns:wp="http://schemas.openxmlformats.org/drawingml/2006/wordprocessingDrawing" xmlns:w10="urn:schemas-microsoft-com:office:word" xmlns:w="http://schemas.openxmlformats.org/wordprocessingml/2006/main" xmlns:w14="http://schemas.microsoft.com/office/word/2010/wordml" xmlns:w15="http://schemas.microsoft.com/office/word/2012/wordml" xmlns:w16cex="http://schemas.microsoft.com/office/word/2018/wordml/cex" xmlns:w16cid="http://schemas.microsoft.com/office/word/2016/wordml/cid" xmlns:w16="http://schemas.microsoft.com/office/word/2018/wordml" xmlns:w16se="http://schemas.microsoft.com/office/word/2015/wordml/symex" xmlns:wpg="http://schemas.microsoft.com/office/word/2010/wordprocessingGroup" xmlns:wpi="http://schemas.microsoft.com/office/word/2010/wordprocessingInk" xmlns:wne="http://schemas.microsoft.com/office/word/2006/wordml" xmlns:wps="http://schemas.microsoft.com/office/word/2010/wordprocessingShape" mc:Ignorable="w14 w15 w16se w16cid w16 w16cex wp14">
   <w15:person w15:author="Tuấn Anh Nguyễn">
     <w15:presenceInfo w15:providerId="Windows Live" w15:userId="2005701393464844"/>
+  </w15:person>
+  <w15:person w15:author="Microsoft Office User">
+    <w15:presenceInfo w15:providerId="None" w15:userId="Microsoft Office User"/>
   </w15:person>
 </w15:people>
 </file>
 
 <file path=word/styles.xml><?xml version="1.0" encoding="utf-8"?>
-<w:styles xmlns:mc="http://schemas.openxmlformats.org/markup-compatibility/2006" xmlns:r="http://schemas.openxmlformats.org/officeDocument/2006/relationships" xmlns:w="http://schemas.openxmlformats.org/wordprocessingml/2006/main" xmlns:w14="http://schemas.microsoft.com/office/word/2010/wordml" xmlns:w15="http://schemas.microsoft.com/office/word/2012/wordml" xmlns:w16cex="http://schemas.microsoft.com/office/word/2018/wordml/cex" xmlns:w16cid="http://schemas.microsoft.com/office/word/2016/wordml/cid" xmlns:w16="http://schemas.microsoft.com/office/word/2018/wordml" xmlns:w16sdtdh="http://schemas.microsoft.com/office/word/2020/wordml/sdtdatahash" xmlns:w16se="http://schemas.microsoft.com/office/word/2015/wordml/symex" mc:Ignorable="w14 w15 w16se w16cid w16 w16cex w16sdtdh">
+<w:styles xmlns:mc="http://schemas.openxmlformats.org/markup-compatibility/2006" xmlns:r="http://schemas.openxmlformats.org/officeDocument/2006/relationships" xmlns:w="http://schemas.openxmlformats.org/wordprocessingml/2006/main" xmlns:w14="http://schemas.microsoft.com/office/word/2010/wordml" xmlns:w15="http://schemas.microsoft.com/office/word/2012/wordml" xmlns:w16cex="http://schemas.microsoft.com/office/word/2018/wordml/cex" xmlns:w16cid="http://schemas.microsoft.com/office/word/2016/wordml/cid" xmlns:w16="http://schemas.microsoft.com/office/word/2018/wordml" xmlns:w16se="http://schemas.microsoft.com/office/word/2015/wordml/symex" mc:Ignorable="w14 w15 w16se w16cid w16 w16cex">
   <w:docDefaults>
     <w:rPrDefault>
       <w:rPr>

</xml_diff>

<commit_message>
add rememberme for FO pages
</commit_message>
<xml_diff>
--- a/src/main/resources/document/1733403-NguyễnTuấnAnh-Báo cáo tiến độ luận văn.docx
+++ b/src/main/resources/document/1733403-NguyễnTuấnAnh-Báo cáo tiến độ luận văn.docx
@@ -781,12 +781,13 @@
           <w:numId w:val="6"/>
         </w:numPr>
         <w:rPr>
-          <w:rFonts w:ascii="Times New Roman" w:hAnsi="Times New Roman" w:cs="Times New Roman"/>
-          <w:sz w:val="28"/>
-          <w:szCs w:val="28"/>
-        </w:rPr>
-      </w:pPr>
-      <w:ins w:id="11" w:author="Tuấn Anh Nguyễn" w:date="2021-06-24T11:22:00Z">
+          <w:ins w:id="11" w:author="Microsoft Office User" w:date="2021-06-30T00:20:00Z"/>
+          <w:rFonts w:ascii="Times New Roman" w:hAnsi="Times New Roman" w:cs="Times New Roman"/>
+          <w:sz w:val="28"/>
+          <w:szCs w:val="28"/>
+        </w:rPr>
+      </w:pPr>
+      <w:ins w:id="12" w:author="Tuấn Anh Nguyễn" w:date="2021-06-24T11:22:00Z">
         <w:r>
           <w:rPr>
             <w:rFonts w:ascii="Times New Roman" w:hAnsi="Times New Roman" w:cs="Times New Roman"/>
@@ -802,6 +803,30 @@
       <w:pPr>
         <w:pStyle w:val="ListParagraph"/>
         <w:numPr>
+          <w:ilvl w:val="1"/>
+          <w:numId w:val="6"/>
+        </w:numPr>
+        <w:rPr>
+          <w:rFonts w:ascii="Times New Roman" w:hAnsi="Times New Roman" w:cs="Times New Roman"/>
+          <w:sz w:val="28"/>
+          <w:szCs w:val="28"/>
+        </w:rPr>
+      </w:pPr>
+      <w:ins w:id="13" w:author="Microsoft Office User" w:date="2021-06-30T00:20:00Z">
+        <w:r>
+          <w:rPr>
+            <w:rFonts w:ascii="Times New Roman" w:hAnsi="Times New Roman" w:cs="Times New Roman"/>
+            <w:sz w:val="28"/>
+            <w:szCs w:val="28"/>
+          </w:rPr>
+          <w:t>Remember me</w:t>
+        </w:r>
+      </w:ins>
+    </w:p>
+    <w:p>
+      <w:pPr>
+        <w:pStyle w:val="ListParagraph"/>
+        <w:numPr>
           <w:ilvl w:val="0"/>
           <w:numId w:val="6"/>
         </w:numPr>
@@ -1415,6 +1440,7 @@
           <w:sz w:val="28"/>
           <w:szCs w:val="28"/>
         </w:rPr>
+        <w:lastRenderedPageBreak/>
         <w:t>Các trang quản lý người dùng chưa được gắn vào template sb admin</w:t>
       </w:r>
     </w:p>
@@ -1437,7 +1463,6 @@
           <w:sz w:val="28"/>
           <w:szCs w:val="28"/>
         </w:rPr>
-        <w:lastRenderedPageBreak/>
         <w:t>Một số trang nhỏ như chính sách</w:t>
       </w:r>
       <w:r>
@@ -1824,16 +1849,16 @@
           <w:numId w:val="12"/>
         </w:numPr>
         <w:rPr>
-          <w:ins w:id="12" w:author="Tuấn Anh Nguyễn" w:date="2021-06-16T09:04:00Z"/>
+          <w:ins w:id="14" w:author="Tuấn Anh Nguyễn" w:date="2021-06-16T09:04:00Z"/>
           <w:rStyle w:val="Hyperlink"/>
           <w:rFonts w:ascii="Times New Roman" w:hAnsi="Times New Roman" w:cs="Times New Roman"/>
           <w:color w:val="auto"/>
           <w:sz w:val="28"/>
           <w:szCs w:val="28"/>
           <w:u w:val="none"/>
-          <w:rPrChange w:id="13" w:author="Tuấn Anh Nguyễn" w:date="2021-06-16T09:04:00Z">
+          <w:rPrChange w:id="15" w:author="Tuấn Anh Nguyễn" w:date="2021-06-16T09:04:00Z">
             <w:rPr>
-              <w:ins w:id="14" w:author="Tuấn Anh Nguyễn" w:date="2021-06-16T09:04:00Z"/>
+              <w:ins w:id="16" w:author="Tuấn Anh Nguyễn" w:date="2021-06-16T09:04:00Z"/>
               <w:rStyle w:val="Hyperlink"/>
               <w:rFonts w:ascii="Times New Roman" w:eastAsiaTheme="majorEastAsia" w:hAnsi="Times New Roman" w:cs="Times New Roman"/>
               <w:sz w:val="28"/>
@@ -1858,24 +1883,24 @@
       <w:pPr>
         <w:pStyle w:val="Heading2"/>
         <w:rPr>
-          <w:ins w:id="15" w:author="Tuấn Anh Nguyễn" w:date="2021-06-16T09:04:00Z"/>
-          <w:rFonts w:ascii="Times New Roman" w:hAnsi="Times New Roman" w:cs="Times New Roman"/>
-          <w:sz w:val="28"/>
-          <w:szCs w:val="28"/>
-          <w:rPrChange w:id="16" w:author="Tuấn Anh Nguyễn" w:date="2021-06-16T09:05:00Z">
+          <w:ins w:id="17" w:author="Tuấn Anh Nguyễn" w:date="2021-06-16T09:04:00Z"/>
+          <w:rFonts w:ascii="Times New Roman" w:hAnsi="Times New Roman" w:cs="Times New Roman"/>
+          <w:sz w:val="28"/>
+          <w:szCs w:val="28"/>
+          <w:rPrChange w:id="18" w:author="Tuấn Anh Nguyễn" w:date="2021-06-16T09:05:00Z">
             <w:rPr>
-              <w:ins w:id="17" w:author="Tuấn Anh Nguyễn" w:date="2021-06-16T09:04:00Z"/>
+              <w:ins w:id="19" w:author="Tuấn Anh Nguyễn" w:date="2021-06-16T09:04:00Z"/>
             </w:rPr>
           </w:rPrChange>
         </w:rPr>
       </w:pPr>
-      <w:ins w:id="18" w:author="Tuấn Anh Nguyễn" w:date="2021-06-16T09:04:00Z">
+      <w:ins w:id="20" w:author="Tuấn Anh Nguyễn" w:date="2021-06-16T09:04:00Z">
         <w:r>
           <w:rPr>
             <w:rFonts w:ascii="Times New Roman" w:hAnsi="Times New Roman" w:cs="Times New Roman"/>
             <w:sz w:val="28"/>
             <w:szCs w:val="28"/>
-            <w:rPrChange w:id="19" w:author="Tuấn Anh Nguyễn" w:date="2021-06-16T09:05:00Z">
+            <w:rPrChange w:id="21" w:author="Tuấn Anh Nguyễn" w:date="2021-06-16T09:05:00Z">
               <w:rPr/>
             </w:rPrChange>
           </w:rPr>
@@ -1891,13 +1916,13 @@
           <w:numId w:val="15"/>
         </w:numPr>
         <w:rPr>
-          <w:ins w:id="20" w:author="Tuấn Anh Nguyễn" w:date="2021-06-16T13:25:00Z"/>
-          <w:rFonts w:ascii="Times New Roman" w:hAnsi="Times New Roman" w:cs="Times New Roman"/>
-          <w:sz w:val="28"/>
-          <w:szCs w:val="28"/>
-        </w:rPr>
-      </w:pPr>
-      <w:ins w:id="21" w:author="Tuấn Anh Nguyễn" w:date="2021-06-16T13:25:00Z">
+          <w:ins w:id="22" w:author="Tuấn Anh Nguyễn" w:date="2021-06-16T13:25:00Z"/>
+          <w:rFonts w:ascii="Times New Roman" w:hAnsi="Times New Roman" w:cs="Times New Roman"/>
+          <w:sz w:val="28"/>
+          <w:szCs w:val="28"/>
+        </w:rPr>
+      </w:pPr>
+      <w:ins w:id="23" w:author="Tuấn Anh Nguyễn" w:date="2021-06-16T13:25:00Z">
         <w:r>
           <w:rPr>
             <w:rFonts w:ascii="Times New Roman" w:hAnsi="Times New Roman" w:cs="Times New Roman"/>
@@ -1915,20 +1940,20 @@
           <w:instrText xml:space="preserve"> HYPERLINK "</w:instrText>
         </w:r>
       </w:ins>
-      <w:ins w:id="22" w:author="Tuấn Anh Nguyễn" w:date="2021-06-16T09:04:00Z">
+      <w:ins w:id="24" w:author="Tuấn Anh Nguyễn" w:date="2021-06-16T09:04:00Z">
         <w:r>
           <w:rPr>
             <w:rFonts w:ascii="Times New Roman" w:hAnsi="Times New Roman" w:cs="Times New Roman"/>
             <w:sz w:val="28"/>
             <w:szCs w:val="28"/>
-            <w:rPrChange w:id="23" w:author="Tuấn Anh Nguyễn" w:date="2021-06-16T09:05:00Z">
+            <w:rPrChange w:id="25" w:author="Tuấn Anh Nguyễn" w:date="2021-06-16T09:05:00Z">
               <w:rPr/>
             </w:rPrChange>
           </w:rPr>
           <w:instrText>https://stackjava.com/spring/code-vi-du-spring-boot-multiple-login-page-form-login.html</w:instrText>
         </w:r>
       </w:ins>
-      <w:ins w:id="24" w:author="Tuấn Anh Nguyễn" w:date="2021-06-16T13:25:00Z">
+      <w:ins w:id="26" w:author="Tuấn Anh Nguyễn" w:date="2021-06-16T13:25:00Z">
         <w:r>
           <w:rPr>
             <w:rFonts w:ascii="Times New Roman" w:hAnsi="Times New Roman" w:cs="Times New Roman"/>
@@ -1946,21 +1971,21 @@
           <w:fldChar w:fldCharType="separate"/>
         </w:r>
       </w:ins>
-      <w:ins w:id="25" w:author="Tuấn Anh Nguyễn" w:date="2021-06-16T09:04:00Z">
+      <w:ins w:id="27" w:author="Tuấn Anh Nguyễn" w:date="2021-06-16T09:04:00Z">
         <w:r>
           <w:rPr>
             <w:rStyle w:val="Hyperlink"/>
             <w:rFonts w:ascii="Times New Roman" w:hAnsi="Times New Roman" w:cs="Times New Roman"/>
             <w:sz w:val="28"/>
             <w:szCs w:val="28"/>
-            <w:rPrChange w:id="26" w:author="Tuấn Anh Nguyễn" w:date="2021-06-16T09:05:00Z">
+            <w:rPrChange w:id="28" w:author="Tuấn Anh Nguyễn" w:date="2021-06-16T09:05:00Z">
               <w:rPr/>
             </w:rPrChange>
           </w:rPr>
           <w:t>https://stackjava.com/spring/code-vi-du-spring-boot-multiple-login-page-form-login.html</w:t>
         </w:r>
       </w:ins>
-      <w:ins w:id="27" w:author="Tuấn Anh Nguyễn" w:date="2021-06-16T13:25:00Z">
+      <w:ins w:id="29" w:author="Tuấn Anh Nguyễn" w:date="2021-06-16T13:25:00Z">
         <w:r>
           <w:rPr>
             <w:rFonts w:ascii="Times New Roman" w:hAnsi="Times New Roman" w:cs="Times New Roman"/>
@@ -1979,13 +2004,13 @@
           <w:numId w:val="15"/>
         </w:numPr>
         <w:rPr>
-          <w:ins w:id="28" w:author="Tuấn Anh Nguyễn" w:date="2021-06-24T11:20:00Z"/>
-          <w:rFonts w:ascii="Times New Roman" w:hAnsi="Times New Roman" w:cs="Times New Roman"/>
-          <w:sz w:val="28"/>
-          <w:szCs w:val="28"/>
-        </w:rPr>
-      </w:pPr>
-      <w:ins w:id="29" w:author="Tuấn Anh Nguyễn" w:date="2021-06-24T11:19:00Z">
+          <w:ins w:id="30" w:author="Tuấn Anh Nguyễn" w:date="2021-06-24T11:20:00Z"/>
+          <w:rFonts w:ascii="Times New Roman" w:hAnsi="Times New Roman" w:cs="Times New Roman"/>
+          <w:sz w:val="28"/>
+          <w:szCs w:val="28"/>
+        </w:rPr>
+      </w:pPr>
+      <w:ins w:id="31" w:author="Tuấn Anh Nguyễn" w:date="2021-06-24T11:19:00Z">
         <w:r>
           <w:rPr>
             <w:rFonts w:ascii="Times New Roman" w:hAnsi="Times New Roman" w:cs="Times New Roman"/>
@@ -2003,7 +2028,7 @@
           <w:instrText xml:space="preserve"> HYPERLINK "</w:instrText>
         </w:r>
       </w:ins>
-      <w:ins w:id="30" w:author="Tuấn Anh Nguyễn" w:date="2021-06-16T13:25:00Z">
+      <w:ins w:id="32" w:author="Tuấn Anh Nguyễn" w:date="2021-06-16T13:25:00Z">
         <w:r>
           <w:rPr>
             <w:rFonts w:ascii="Times New Roman" w:hAnsi="Times New Roman" w:cs="Times New Roman"/>
@@ -2013,7 +2038,7 @@
           <w:instrText>https://dzone.com/articles/example-of-multiple-login-pages-with-spring-securi</w:instrText>
         </w:r>
       </w:ins>
-      <w:ins w:id="31" w:author="Tuấn Anh Nguyễn" w:date="2021-06-24T11:19:00Z">
+      <w:ins w:id="33" w:author="Tuấn Anh Nguyễn" w:date="2021-06-24T11:19:00Z">
         <w:r>
           <w:rPr>
             <w:rFonts w:ascii="Times New Roman" w:hAnsi="Times New Roman" w:cs="Times New Roman"/>
@@ -2031,7 +2056,7 @@
           <w:fldChar w:fldCharType="separate"/>
         </w:r>
       </w:ins>
-      <w:ins w:id="32" w:author="Tuấn Anh Nguyễn" w:date="2021-06-16T13:25:00Z">
+      <w:ins w:id="34" w:author="Tuấn Anh Nguyễn" w:date="2021-06-16T13:25:00Z">
         <w:r>
           <w:rPr>
             <w:rStyle w:val="Hyperlink"/>
@@ -2042,7 +2067,7 @@
           <w:t>https://dzone.com/articles/example-of-multiple-login-pages-with-spring-securi</w:t>
         </w:r>
       </w:ins>
-      <w:ins w:id="33" w:author="Tuấn Anh Nguyễn" w:date="2021-06-24T11:19:00Z">
+      <w:ins w:id="35" w:author="Tuấn Anh Nguyễn" w:date="2021-06-24T11:19:00Z">
         <w:r>
           <w:rPr>
             <w:rFonts w:ascii="Times New Roman" w:hAnsi="Times New Roman" w:cs="Times New Roman"/>
@@ -2057,10 +2082,10 @@
       <w:pPr>
         <w:pStyle w:val="Heading2"/>
         <w:rPr>
-          <w:ins w:id="34" w:author="Tuấn Anh Nguyễn" w:date="2021-06-24T11:21:00Z"/>
-        </w:rPr>
-      </w:pPr>
-      <w:ins w:id="35" w:author="Tuấn Anh Nguyễn" w:date="2021-06-24T11:20:00Z">
+          <w:ins w:id="36" w:author="Tuấn Anh Nguyễn" w:date="2021-06-24T11:21:00Z"/>
+        </w:rPr>
+      </w:pPr>
+      <w:ins w:id="37" w:author="Tuấn Anh Nguyễn" w:date="2021-06-24T11:20:00Z">
         <w:r>
           <w:lastRenderedPageBreak/>
           <w:t>default AnnotationBeanNameGenerator in Spring</w:t>
@@ -2075,10 +2100,10 @@
           <w:numId w:val="17"/>
         </w:numPr>
         <w:rPr>
-          <w:ins w:id="36" w:author="Microsoft Office User" w:date="2021-06-29T00:16:00Z"/>
-        </w:rPr>
-      </w:pPr>
-      <w:ins w:id="37" w:author="Microsoft Office User" w:date="2021-06-29T00:16:00Z">
+          <w:ins w:id="38" w:author="Microsoft Office User" w:date="2021-06-29T00:16:00Z"/>
+        </w:rPr>
+      </w:pPr>
+      <w:ins w:id="39" w:author="Microsoft Office User" w:date="2021-06-29T00:16:00Z">
         <w:r>
           <w:fldChar w:fldCharType="begin"/>
         </w:r>
@@ -2086,12 +2111,12 @@
           <w:instrText xml:space="preserve"> HYPERLINK "</w:instrText>
         </w:r>
       </w:ins>
-      <w:ins w:id="38" w:author="Tuấn Anh Nguyễn" w:date="2021-06-24T11:21:00Z">
+      <w:ins w:id="40" w:author="Tuấn Anh Nguyễn" w:date="2021-06-24T11:21:00Z">
         <w:r>
           <w:instrText>https://github.com/spring-projects/spring-framework/issues/24114</w:instrText>
         </w:r>
       </w:ins>
-      <w:ins w:id="39" w:author="Microsoft Office User" w:date="2021-06-29T00:16:00Z">
+      <w:ins w:id="41" w:author="Microsoft Office User" w:date="2021-06-29T00:16:00Z">
         <w:r>
           <w:instrText xml:space="preserve">" </w:instrText>
         </w:r>
@@ -2099,7 +2124,7 @@
           <w:fldChar w:fldCharType="separate"/>
         </w:r>
       </w:ins>
-      <w:ins w:id="40" w:author="Tuấn Anh Nguyễn" w:date="2021-06-24T11:21:00Z">
+      <w:ins w:id="42" w:author="Tuấn Anh Nguyễn" w:date="2021-06-24T11:21:00Z">
         <w:r>
           <w:rPr>
             <w:rStyle w:val="Hyperlink"/>
@@ -2107,7 +2132,7 @@
           <w:t>https://github.com/spring-projects/spring-framework/issues/24114</w:t>
         </w:r>
       </w:ins>
-      <w:ins w:id="41" w:author="Microsoft Office User" w:date="2021-06-29T00:16:00Z">
+      <w:ins w:id="43" w:author="Microsoft Office User" w:date="2021-06-29T00:16:00Z">
         <w:r>
           <w:fldChar w:fldCharType="end"/>
         </w:r>
@@ -2117,11 +2142,11 @@
       <w:pPr>
         <w:pStyle w:val="Heading2"/>
         <w:rPr>
-          <w:ins w:id="42" w:author="Microsoft Office User" w:date="2021-06-29T00:16:00Z"/>
+          <w:ins w:id="44" w:author="Microsoft Office User" w:date="2021-06-29T00:16:00Z"/>
           <w:lang w:val="vi-VN"/>
         </w:rPr>
       </w:pPr>
-      <w:ins w:id="43" w:author="Microsoft Office User" w:date="2021-06-29T00:16:00Z">
+      <w:ins w:id="45" w:author="Microsoft Office User" w:date="2021-06-29T00:16:00Z">
         <w:r>
           <w:t>Spring</w:t>
         </w:r>
@@ -2141,12 +2166,85 @@
           <w:numId w:val="19"/>
         </w:numPr>
         <w:rPr>
+          <w:ins w:id="46" w:author="Microsoft Office User" w:date="2021-06-30T00:20:00Z"/>
           <w:lang w:val="vi-VN"/>
-          <w:rPrChange w:id="44" w:author="Microsoft Office User" w:date="2021-06-29T00:17:00Z">
-            <w:rPr/>
-          </w:rPrChange>
-        </w:rPr>
-        <w:pPrChange w:id="45" w:author="Microsoft Office User" w:date="2021-06-29T00:17:00Z">
+        </w:rPr>
+      </w:pPr>
+      <w:ins w:id="47" w:author="Microsoft Office User" w:date="2021-06-30T00:20:00Z">
+        <w:r>
+          <w:rPr>
+            <w:lang w:val="vi-VN"/>
+          </w:rPr>
+          <w:fldChar w:fldCharType="begin"/>
+        </w:r>
+        <w:r>
+          <w:rPr>
+            <w:lang w:val="vi-VN"/>
+          </w:rPr>
+          <w:instrText xml:space="preserve"> HYPERLINK "</w:instrText>
+        </w:r>
+      </w:ins>
+      <w:ins w:id="48" w:author="Microsoft Office User" w:date="2021-06-29T00:17:00Z">
+        <w:r>
+          <w:rPr>
+            <w:lang w:val="vi-VN"/>
+          </w:rPr>
+          <w:instrText>https://www.codejava.net/frameworks/spring-boot/spring-security-forgot-password-tutorial</w:instrText>
+        </w:r>
+      </w:ins>
+      <w:ins w:id="49" w:author="Microsoft Office User" w:date="2021-06-30T00:20:00Z">
+        <w:r>
+          <w:rPr>
+            <w:lang w:val="vi-VN"/>
+          </w:rPr>
+          <w:instrText xml:space="preserve">" </w:instrText>
+        </w:r>
+        <w:r>
+          <w:rPr>
+            <w:lang w:val="vi-VN"/>
+          </w:rPr>
+          <w:fldChar w:fldCharType="separate"/>
+        </w:r>
+      </w:ins>
+      <w:ins w:id="50" w:author="Microsoft Office User" w:date="2021-06-29T00:17:00Z">
+        <w:r>
+          <w:rPr>
+            <w:rStyle w:val="Hyperlink"/>
+            <w:lang w:val="vi-VN"/>
+          </w:rPr>
+          <w:t>https://www.codejava.net/frameworks/spring-boot/spring-security-forgot-password-tutorial</w:t>
+        </w:r>
+      </w:ins>
+      <w:ins w:id="51" w:author="Microsoft Office User" w:date="2021-06-30T00:20:00Z">
+        <w:r>
+          <w:rPr>
+            <w:lang w:val="vi-VN"/>
+          </w:rPr>
+          <w:fldChar w:fldCharType="end"/>
+        </w:r>
+      </w:ins>
+    </w:p>
+    <w:p>
+      <w:pPr>
+        <w:pStyle w:val="Heading2"/>
+        <w:rPr>
+          <w:ins w:id="52" w:author="Microsoft Office User" w:date="2021-06-30T00:20:00Z"/>
+        </w:rPr>
+      </w:pPr>
+      <w:ins w:id="53" w:author="Microsoft Office User" w:date="2021-06-30T00:20:00Z">
+        <w:r>
+          <w:t>Remember me</w:t>
+        </w:r>
+      </w:ins>
+    </w:p>
+    <w:p>
+      <w:pPr>
+        <w:pStyle w:val="ListParagraph"/>
+        <w:numPr>
+          <w:ilvl w:val="0"/>
+          <w:numId w:val="19"/>
+        </w:numPr>
+        <w:pPrChange w:id="54" w:author="Microsoft Office User" w:date="2021-06-30T00:20:00Z">
           <w:pPr>
             <w:pStyle w:val="ListParagraph"/>
             <w:numPr>
@@ -2156,12 +2254,9 @@
           </w:pPr>
         </w:pPrChange>
       </w:pPr>
-      <w:ins w:id="46" w:author="Microsoft Office User" w:date="2021-06-29T00:17:00Z">
+      <w:ins w:id="55" w:author="Microsoft Office User" w:date="2021-06-30T00:35:00Z">
         <w:r>
-          <w:rPr>
-            <w:lang w:val="vi-VN"/>
-          </w:rPr>
-          <w:t>https://www.codejava.net/frameworks/spring-boot/spring-security-forgot-password-tutorial</w:t>
+          <w:t>https://www.codejava.net/frameworks/spring-boot/spring-security-remember-me-examples</w:t>
         </w:r>
       </w:ins>
     </w:p>
@@ -3278,7 +3373,7 @@
   <w:abstractNum w:abstractNumId="8" w15:restartNumberingAfterBreak="0">
     <w:nsid w:val="47AB23D8"/>
     <w:multiLevelType w:val="hybridMultilevel"/>
-    <w:tmpl w:val="90C20BF4"/>
+    <w:tmpl w:val="1B8E709A"/>
     <w:lvl w:ilvl="0" w:tplc="04090001">
       <w:start w:val="1"/>
       <w:numFmt w:val="bullet"/>

</xml_diff>

<commit_message>
verify registration by mail
</commit_message>
<xml_diff>
--- a/src/main/resources/document/1733403-NguyễnTuấnAnh-Báo cáo tiến độ luận văn.docx
+++ b/src/main/resources/document/1733403-NguyễnTuấnAnh-Báo cáo tiến độ luận văn.docx
@@ -1,6 +1,6 @@
 
 <file path=word/document.xml><?xml version="1.0" encoding="utf-8"?>
-<w:document xmlns:wpc="http://schemas.microsoft.com/office/word/2010/wordprocessingCanvas" xmlns:cx="http://schemas.microsoft.com/office/drawing/2014/chartex" xmlns:cx1="http://schemas.microsoft.com/office/drawing/2015/9/8/chartex" xmlns:cx2="http://schemas.microsoft.com/office/drawing/2015/10/21/chartex" xmlns:cx3="http://schemas.microsoft.com/office/drawing/2016/5/9/chartex" xmlns:cx4="http://schemas.microsoft.com/office/drawing/2016/5/10/chartex" xmlns:cx5="http://schemas.microsoft.com/office/drawing/2016/5/11/chartex" xmlns:cx6="http://schemas.microsoft.com/office/drawing/2016/5/12/chartex" xmlns:cx7="http://schemas.microsoft.com/office/drawing/2016/5/13/chartex" xmlns:cx8="http://schemas.microsoft.com/office/drawing/2016/5/14/chartex" xmlns:mc="http://schemas.openxmlformats.org/markup-compatibility/2006" xmlns:aink="http://schemas.microsoft.com/office/drawing/2016/ink" xmlns:am3d="http://schemas.microsoft.com/office/drawing/2017/model3d" xmlns:o="urn:schemas-microsoft-com:office:office" xmlns:r="http://schemas.openxmlformats.org/officeDocument/2006/relationships" xmlns:m="http://schemas.openxmlformats.org/officeDocument/2006/math" xmlns:v="urn:schemas-microsoft-com:vml" xmlns:wp14="http://schemas.microsoft.com/office/word/2010/wordprocessingDrawing" xmlns:wp="http://schemas.openxmlformats.org/drawingml/2006/wordprocessingDrawing" xmlns:w10="urn:schemas-microsoft-com:office:word" xmlns:w="http://schemas.openxmlformats.org/wordprocessingml/2006/main" xmlns:w14="http://schemas.microsoft.com/office/word/2010/wordml" xmlns:w15="http://schemas.microsoft.com/office/word/2012/wordml" xmlns:w16cex="http://schemas.microsoft.com/office/word/2018/wordml/cex" xmlns:w16cid="http://schemas.microsoft.com/office/word/2016/wordml/cid" xmlns:w16="http://schemas.microsoft.com/office/word/2018/wordml" xmlns:w16se="http://schemas.microsoft.com/office/word/2015/wordml/symex" xmlns:wpg="http://schemas.microsoft.com/office/word/2010/wordprocessingGroup" xmlns:wpi="http://schemas.microsoft.com/office/word/2010/wordprocessingInk" xmlns:wne="http://schemas.microsoft.com/office/word/2006/wordml" xmlns:wps="http://schemas.microsoft.com/office/word/2010/wordprocessingShape" mc:Ignorable="w14 w15 w16se w16cid w16 w16cex wp14">
+<w:document xmlns:wpc="http://schemas.microsoft.com/office/word/2010/wordprocessingCanvas" xmlns:cx="http://schemas.microsoft.com/office/drawing/2014/chartex" xmlns:cx1="http://schemas.microsoft.com/office/drawing/2015/9/8/chartex" xmlns:cx2="http://schemas.microsoft.com/office/drawing/2015/10/21/chartex" xmlns:cx3="http://schemas.microsoft.com/office/drawing/2016/5/9/chartex" xmlns:cx4="http://schemas.microsoft.com/office/drawing/2016/5/10/chartex" xmlns:cx5="http://schemas.microsoft.com/office/drawing/2016/5/11/chartex" xmlns:cx6="http://schemas.microsoft.com/office/drawing/2016/5/12/chartex" xmlns:cx7="http://schemas.microsoft.com/office/drawing/2016/5/13/chartex" xmlns:cx8="http://schemas.microsoft.com/office/drawing/2016/5/14/chartex" xmlns:mc="http://schemas.openxmlformats.org/markup-compatibility/2006" xmlns:aink="http://schemas.microsoft.com/office/drawing/2016/ink" xmlns:am3d="http://schemas.microsoft.com/office/drawing/2017/model3d" xmlns:o="urn:schemas-microsoft-com:office:office" xmlns:r="http://schemas.openxmlformats.org/officeDocument/2006/relationships" xmlns:m="http://schemas.openxmlformats.org/officeDocument/2006/math" xmlns:v="urn:schemas-microsoft-com:vml" xmlns:wp14="http://schemas.microsoft.com/office/word/2010/wordprocessingDrawing" xmlns:wp="http://schemas.openxmlformats.org/drawingml/2006/wordprocessingDrawing" xmlns:w10="urn:schemas-microsoft-com:office:word" xmlns:w="http://schemas.openxmlformats.org/wordprocessingml/2006/main" xmlns:w14="http://schemas.microsoft.com/office/word/2010/wordml" xmlns:w15="http://schemas.microsoft.com/office/word/2012/wordml" xmlns:w16cex="http://schemas.microsoft.com/office/word/2018/wordml/cex" xmlns:w16cid="http://schemas.microsoft.com/office/word/2016/wordml/cid" xmlns:w16="http://schemas.microsoft.com/office/word/2018/wordml" xmlns:w16sdtdh="http://schemas.microsoft.com/office/word/2020/wordml/sdtdatahash" xmlns:w16se="http://schemas.microsoft.com/office/word/2015/wordml/symex" xmlns:wpg="http://schemas.microsoft.com/office/word/2010/wordprocessingGroup" xmlns:wpi="http://schemas.microsoft.com/office/word/2010/wordprocessingInk" xmlns:wne="http://schemas.microsoft.com/office/word/2006/wordml" xmlns:wps="http://schemas.microsoft.com/office/word/2010/wordprocessingShape" mc:Ignorable="w14 w15 w16se w16cid w16 w16cex w16sdtdh wp14">
   <w:body>
     <w:p>
       <w:pPr>
@@ -762,6 +762,7 @@
           <w:sz w:val="28"/>
           <w:szCs w:val="28"/>
         </w:rPr>
+        <w:lastRenderedPageBreak/>
         <w:t>Cấu hình security</w:t>
       </w:r>
       <w:r>
@@ -794,7 +795,6 @@
             <w:sz w:val="28"/>
             <w:szCs w:val="28"/>
           </w:rPr>
-          <w:lastRenderedPageBreak/>
           <w:t xml:space="preserve">Xử lý class bean cùng tên khác package </w:t>
         </w:r>
       </w:ins>
@@ -1396,6 +1396,7 @@
           <w:sz w:val="28"/>
           <w:szCs w:val="28"/>
         </w:rPr>
+        <w:lastRenderedPageBreak/>
         <w:t>Frontend</w:t>
       </w:r>
     </w:p>
@@ -1440,7 +1441,6 @@
           <w:sz w:val="28"/>
           <w:szCs w:val="28"/>
         </w:rPr>
-        <w:lastRenderedPageBreak/>
         <w:t>Các trang quản lý người dùng chưa được gắn vào template sb admin</w:t>
       </w:r>
     </w:p>
@@ -2017,6 +2017,7 @@
             <w:sz w:val="28"/>
             <w:szCs w:val="28"/>
           </w:rPr>
+          <w:lastRenderedPageBreak/>
           <w:fldChar w:fldCharType="begin"/>
         </w:r>
         <w:r>
@@ -2087,7 +2088,6 @@
       </w:pPr>
       <w:ins w:id="37" w:author="Tuấn Anh Nguyễn" w:date="2021-06-24T11:20:00Z">
         <w:r>
-          <w:lastRenderedPageBreak/>
           <w:t>default AnnotationBeanNameGenerator in Spring</w:t>
         </w:r>
       </w:ins>
@@ -2244,7 +2244,82 @@
           <w:ilvl w:val="0"/>
           <w:numId w:val="19"/>
         </w:numPr>
-        <w:pPrChange w:id="54" w:author="Microsoft Office User" w:date="2021-06-30T00:20:00Z">
+        <w:rPr>
+          <w:ins w:id="54" w:author="Tuấn Anh Nguyễn" w:date="2021-07-04T02:45:00Z"/>
+        </w:rPr>
+      </w:pPr>
+      <w:ins w:id="55" w:author="Tuấn Anh Nguyễn" w:date="2021-07-04T02:44:00Z">
+        <w:r>
+          <w:fldChar w:fldCharType="begin"/>
+        </w:r>
+        <w:r>
+          <w:instrText xml:space="preserve"> HYPERLINK "</w:instrText>
+        </w:r>
+      </w:ins>
+      <w:ins w:id="56" w:author="Microsoft Office User" w:date="2021-06-30T00:35:00Z">
+        <w:r>
+          <w:instrText>https://www.codejava.net/frameworks/spring-boot/spring-security-remember-me-examples</w:instrText>
+        </w:r>
+      </w:ins>
+      <w:ins w:id="57" w:author="Tuấn Anh Nguyễn" w:date="2021-07-04T02:44:00Z">
+        <w:r>
+          <w:instrText xml:space="preserve">" </w:instrText>
+        </w:r>
+        <w:r>
+          <w:fldChar w:fldCharType="separate"/>
+        </w:r>
+      </w:ins>
+      <w:ins w:id="58" w:author="Microsoft Office User" w:date="2021-06-30T00:35:00Z">
+        <w:r>
+          <w:rPr>
+            <w:rStyle w:val="Hyperlink"/>
+          </w:rPr>
+          <w:t>https://www.codejava.net/frameworks/spring-boot/spring-security-remember-me-examples</w:t>
+        </w:r>
+      </w:ins>
+      <w:ins w:id="59" w:author="Tuấn Anh Nguyễn" w:date="2021-07-04T02:44:00Z">
+        <w:r>
+          <w:fldChar w:fldCharType="end"/>
+        </w:r>
+      </w:ins>
+    </w:p>
+    <w:p>
+      <w:pPr>
+        <w:pStyle w:val="Heading2"/>
+        <w:rPr>
+          <w:ins w:id="60" w:author="Tuấn Anh Nguyễn" w:date="2021-07-04T02:47:00Z"/>
+        </w:rPr>
+      </w:pPr>
+      <w:ins w:id="61" w:author="Tuấn Anh Nguyễn" w:date="2021-07-04T02:47:00Z">
+        <w:r>
+          <w:t>Verify registration by mail</w:t>
+        </w:r>
+      </w:ins>
+    </w:p>
+    <w:p>
+      <w:pPr>
+        <w:pStyle w:val="ListParagraph"/>
+        <w:numPr>
+          <w:ilvl w:val="0"/>
+          <w:numId w:val="19"/>
+        </w:numPr>
+        <w:rPr>
+          <w:ins w:id="62" w:author="Tuấn Anh Nguyễn" w:date="2021-07-04T02:46:00Z"/>
+        </w:rPr>
+        <w:pPrChange w:id="63" w:author="Tuấn Anh Nguyễn" w:date="2021-07-04T02:47:00Z">
+          <w:pPr/>
+        </w:pPrChange>
+      </w:pPr>
+      <w:ins w:id="64" w:author="Tuấn Anh Nguyễn" w:date="2021-07-04T02:47:00Z">
+        <w:r>
+          <w:t>https://www.codejava.net/frameworks/spring-boot/email-verification-example</w:t>
+        </w:r>
+      </w:ins>
+    </w:p>
+    <w:p>
+      <w:pPr>
+        <w:ind w:left="576"/>
+        <w:pPrChange w:id="65" w:author="Tuấn Anh Nguyễn" w:date="2021-07-04T02:47:00Z">
           <w:pPr>
             <w:pStyle w:val="ListParagraph"/>
             <w:numPr>
@@ -2254,11 +2329,6 @@
           </w:pPr>
         </w:pPrChange>
       </w:pPr>
-      <w:ins w:id="55" w:author="Microsoft Office User" w:date="2021-06-30T00:35:00Z">
-        <w:r>
-          <w:t>https://www.codejava.net/frameworks/spring-boot/spring-security-remember-me-examples</w:t>
-        </w:r>
-      </w:ins>
     </w:p>
     <w:sectPr>
       <w:headerReference w:type="default" r:id="rId14"/>
@@ -2273,7 +2343,7 @@
 </file>
 
 <file path=word/endnotes.xml><?xml version="1.0" encoding="utf-8"?>
-<w:endnotes xmlns:wpc="http://schemas.microsoft.com/office/word/2010/wordprocessingCanvas" xmlns:cx="http://schemas.microsoft.com/office/drawing/2014/chartex" xmlns:cx1="http://schemas.microsoft.com/office/drawing/2015/9/8/chartex" xmlns:cx2="http://schemas.microsoft.com/office/drawing/2015/10/21/chartex" xmlns:cx3="http://schemas.microsoft.com/office/drawing/2016/5/9/chartex" xmlns:cx4="http://schemas.microsoft.com/office/drawing/2016/5/10/chartex" xmlns:cx5="http://schemas.microsoft.com/office/drawing/2016/5/11/chartex" xmlns:cx6="http://schemas.microsoft.com/office/drawing/2016/5/12/chartex" xmlns:cx7="http://schemas.microsoft.com/office/drawing/2016/5/13/chartex" xmlns:cx8="http://schemas.microsoft.com/office/drawing/2016/5/14/chartex" xmlns:mc="http://schemas.openxmlformats.org/markup-compatibility/2006" xmlns:aink="http://schemas.microsoft.com/office/drawing/2016/ink" xmlns:am3d="http://schemas.microsoft.com/office/drawing/2017/model3d" xmlns:o="urn:schemas-microsoft-com:office:office" xmlns:r="http://schemas.openxmlformats.org/officeDocument/2006/relationships" xmlns:m="http://schemas.openxmlformats.org/officeDocument/2006/math" xmlns:v="urn:schemas-microsoft-com:vml" xmlns:wp14="http://schemas.microsoft.com/office/word/2010/wordprocessingDrawing" xmlns:wp="http://schemas.openxmlformats.org/drawingml/2006/wordprocessingDrawing" xmlns:w10="urn:schemas-microsoft-com:office:word" xmlns:w="http://schemas.openxmlformats.org/wordprocessingml/2006/main" xmlns:w14="http://schemas.microsoft.com/office/word/2010/wordml" xmlns:w15="http://schemas.microsoft.com/office/word/2012/wordml" xmlns:w16cex="http://schemas.microsoft.com/office/word/2018/wordml/cex" xmlns:w16cid="http://schemas.microsoft.com/office/word/2016/wordml/cid" xmlns:w16="http://schemas.microsoft.com/office/word/2018/wordml" xmlns:w16se="http://schemas.microsoft.com/office/word/2015/wordml/symex" xmlns:wpg="http://schemas.microsoft.com/office/word/2010/wordprocessingGroup" xmlns:wpi="http://schemas.microsoft.com/office/word/2010/wordprocessingInk" xmlns:wne="http://schemas.microsoft.com/office/word/2006/wordml" xmlns:wps="http://schemas.microsoft.com/office/word/2010/wordprocessingShape" mc:Ignorable="w14 w15 w16se w16cid w16 w16cex wp14">
+<w:endnotes xmlns:wpc="http://schemas.microsoft.com/office/word/2010/wordprocessingCanvas" xmlns:cx="http://schemas.microsoft.com/office/drawing/2014/chartex" xmlns:cx1="http://schemas.microsoft.com/office/drawing/2015/9/8/chartex" xmlns:cx2="http://schemas.microsoft.com/office/drawing/2015/10/21/chartex" xmlns:cx3="http://schemas.microsoft.com/office/drawing/2016/5/9/chartex" xmlns:cx4="http://schemas.microsoft.com/office/drawing/2016/5/10/chartex" xmlns:cx5="http://schemas.microsoft.com/office/drawing/2016/5/11/chartex" xmlns:cx6="http://schemas.microsoft.com/office/drawing/2016/5/12/chartex" xmlns:cx7="http://schemas.microsoft.com/office/drawing/2016/5/13/chartex" xmlns:cx8="http://schemas.microsoft.com/office/drawing/2016/5/14/chartex" xmlns:mc="http://schemas.openxmlformats.org/markup-compatibility/2006" xmlns:aink="http://schemas.microsoft.com/office/drawing/2016/ink" xmlns:am3d="http://schemas.microsoft.com/office/drawing/2017/model3d" xmlns:o="urn:schemas-microsoft-com:office:office" xmlns:r="http://schemas.openxmlformats.org/officeDocument/2006/relationships" xmlns:m="http://schemas.openxmlformats.org/officeDocument/2006/math" xmlns:v="urn:schemas-microsoft-com:vml" xmlns:wp14="http://schemas.microsoft.com/office/word/2010/wordprocessingDrawing" xmlns:wp="http://schemas.openxmlformats.org/drawingml/2006/wordprocessingDrawing" xmlns:w10="urn:schemas-microsoft-com:office:word" xmlns:w="http://schemas.openxmlformats.org/wordprocessingml/2006/main" xmlns:w14="http://schemas.microsoft.com/office/word/2010/wordml" xmlns:w15="http://schemas.microsoft.com/office/word/2012/wordml" xmlns:w16cex="http://schemas.microsoft.com/office/word/2018/wordml/cex" xmlns:w16cid="http://schemas.microsoft.com/office/word/2016/wordml/cid" xmlns:w16="http://schemas.microsoft.com/office/word/2018/wordml" xmlns:w16sdtdh="http://schemas.microsoft.com/office/word/2020/wordml/sdtdatahash" xmlns:w16se="http://schemas.microsoft.com/office/word/2015/wordml/symex" xmlns:wpg="http://schemas.microsoft.com/office/word/2010/wordprocessingGroup" xmlns:wpi="http://schemas.microsoft.com/office/word/2010/wordprocessingInk" xmlns:wne="http://schemas.microsoft.com/office/word/2006/wordml" xmlns:wps="http://schemas.microsoft.com/office/word/2010/wordprocessingShape" mc:Ignorable="w14 w15 w16se w16cid w16 w16cex w16sdtdh wp14">
   <w:endnote w:type="separator" w:id="-1">
     <w:p>
       <w:pPr>
@@ -2298,7 +2368,7 @@
 </file>
 
 <file path=word/footer1.xml><?xml version="1.0" encoding="utf-8"?>
-<w:ftr xmlns:wpc="http://schemas.microsoft.com/office/word/2010/wordprocessingCanvas" xmlns:cx="http://schemas.microsoft.com/office/drawing/2014/chartex" xmlns:cx1="http://schemas.microsoft.com/office/drawing/2015/9/8/chartex" xmlns:cx2="http://schemas.microsoft.com/office/drawing/2015/10/21/chartex" xmlns:cx3="http://schemas.microsoft.com/office/drawing/2016/5/9/chartex" xmlns:cx4="http://schemas.microsoft.com/office/drawing/2016/5/10/chartex" xmlns:cx5="http://schemas.microsoft.com/office/drawing/2016/5/11/chartex" xmlns:cx6="http://schemas.microsoft.com/office/drawing/2016/5/12/chartex" xmlns:cx7="http://schemas.microsoft.com/office/drawing/2016/5/13/chartex" xmlns:cx8="http://schemas.microsoft.com/office/drawing/2016/5/14/chartex" xmlns:mc="http://schemas.openxmlformats.org/markup-compatibility/2006" xmlns:aink="http://schemas.microsoft.com/office/drawing/2016/ink" xmlns:am3d="http://schemas.microsoft.com/office/drawing/2017/model3d" xmlns:o="urn:schemas-microsoft-com:office:office" xmlns:r="http://schemas.openxmlformats.org/officeDocument/2006/relationships" xmlns:m="http://schemas.openxmlformats.org/officeDocument/2006/math" xmlns:v="urn:schemas-microsoft-com:vml" xmlns:wp14="http://schemas.microsoft.com/office/word/2010/wordprocessingDrawing" xmlns:wp="http://schemas.openxmlformats.org/drawingml/2006/wordprocessingDrawing" xmlns:w10="urn:schemas-microsoft-com:office:word" xmlns:w="http://schemas.openxmlformats.org/wordprocessingml/2006/main" xmlns:w14="http://schemas.microsoft.com/office/word/2010/wordml" xmlns:w15="http://schemas.microsoft.com/office/word/2012/wordml" xmlns:w16cex="http://schemas.microsoft.com/office/word/2018/wordml/cex" xmlns:w16cid="http://schemas.microsoft.com/office/word/2016/wordml/cid" xmlns:w16="http://schemas.microsoft.com/office/word/2018/wordml" xmlns:w16se="http://schemas.microsoft.com/office/word/2015/wordml/symex" xmlns:wpg="http://schemas.microsoft.com/office/word/2010/wordprocessingGroup" xmlns:wpi="http://schemas.microsoft.com/office/word/2010/wordprocessingInk" xmlns:wne="http://schemas.microsoft.com/office/word/2006/wordml" xmlns:wps="http://schemas.microsoft.com/office/word/2010/wordprocessingShape" mc:Ignorable="w14 w15 w16se w16cid w16 w16cex wp14">
+<w:ftr xmlns:wpc="http://schemas.microsoft.com/office/word/2010/wordprocessingCanvas" xmlns:cx="http://schemas.microsoft.com/office/drawing/2014/chartex" xmlns:cx1="http://schemas.microsoft.com/office/drawing/2015/9/8/chartex" xmlns:cx2="http://schemas.microsoft.com/office/drawing/2015/10/21/chartex" xmlns:cx3="http://schemas.microsoft.com/office/drawing/2016/5/9/chartex" xmlns:cx4="http://schemas.microsoft.com/office/drawing/2016/5/10/chartex" xmlns:cx5="http://schemas.microsoft.com/office/drawing/2016/5/11/chartex" xmlns:cx6="http://schemas.microsoft.com/office/drawing/2016/5/12/chartex" xmlns:cx7="http://schemas.microsoft.com/office/drawing/2016/5/13/chartex" xmlns:cx8="http://schemas.microsoft.com/office/drawing/2016/5/14/chartex" xmlns:mc="http://schemas.openxmlformats.org/markup-compatibility/2006" xmlns:aink="http://schemas.microsoft.com/office/drawing/2016/ink" xmlns:am3d="http://schemas.microsoft.com/office/drawing/2017/model3d" xmlns:o="urn:schemas-microsoft-com:office:office" xmlns:r="http://schemas.openxmlformats.org/officeDocument/2006/relationships" xmlns:m="http://schemas.openxmlformats.org/officeDocument/2006/math" xmlns:v="urn:schemas-microsoft-com:vml" xmlns:wp14="http://schemas.microsoft.com/office/word/2010/wordprocessingDrawing" xmlns:wp="http://schemas.openxmlformats.org/drawingml/2006/wordprocessingDrawing" xmlns:w10="urn:schemas-microsoft-com:office:word" xmlns:w="http://schemas.openxmlformats.org/wordprocessingml/2006/main" xmlns:w14="http://schemas.microsoft.com/office/word/2010/wordml" xmlns:w15="http://schemas.microsoft.com/office/word/2012/wordml" xmlns:w16cex="http://schemas.microsoft.com/office/word/2018/wordml/cex" xmlns:w16cid="http://schemas.microsoft.com/office/word/2016/wordml/cid" xmlns:w16="http://schemas.microsoft.com/office/word/2018/wordml" xmlns:w16sdtdh="http://schemas.microsoft.com/office/word/2020/wordml/sdtdatahash" xmlns:w16se="http://schemas.microsoft.com/office/word/2015/wordml/symex" xmlns:wpg="http://schemas.microsoft.com/office/word/2010/wordprocessingGroup" xmlns:wpi="http://schemas.microsoft.com/office/word/2010/wordprocessingInk" xmlns:wne="http://schemas.microsoft.com/office/word/2006/wordml" xmlns:wps="http://schemas.microsoft.com/office/word/2010/wordprocessingShape" mc:Ignorable="w14 w15 w16se w16cid w16 w16cex w16sdtdh wp14">
   <w:p>
     <w:pPr>
       <w:pStyle w:val="Footer"/>
@@ -2318,7 +2388,7 @@
 </file>
 
 <file path=word/footnotes.xml><?xml version="1.0" encoding="utf-8"?>
-<w:footnotes xmlns:wpc="http://schemas.microsoft.com/office/word/2010/wordprocessingCanvas" xmlns:cx="http://schemas.microsoft.com/office/drawing/2014/chartex" xmlns:cx1="http://schemas.microsoft.com/office/drawing/2015/9/8/chartex" xmlns:cx2="http://schemas.microsoft.com/office/drawing/2015/10/21/chartex" xmlns:cx3="http://schemas.microsoft.com/office/drawing/2016/5/9/chartex" xmlns:cx4="http://schemas.microsoft.com/office/drawing/2016/5/10/chartex" xmlns:cx5="http://schemas.microsoft.com/office/drawing/2016/5/11/chartex" xmlns:cx6="http://schemas.microsoft.com/office/drawing/2016/5/12/chartex" xmlns:cx7="http://schemas.microsoft.com/office/drawing/2016/5/13/chartex" xmlns:cx8="http://schemas.microsoft.com/office/drawing/2016/5/14/chartex" xmlns:mc="http://schemas.openxmlformats.org/markup-compatibility/2006" xmlns:aink="http://schemas.microsoft.com/office/drawing/2016/ink" xmlns:am3d="http://schemas.microsoft.com/office/drawing/2017/model3d" xmlns:o="urn:schemas-microsoft-com:office:office" xmlns:r="http://schemas.openxmlformats.org/officeDocument/2006/relationships" xmlns:m="http://schemas.openxmlformats.org/officeDocument/2006/math" xmlns:v="urn:schemas-microsoft-com:vml" xmlns:wp14="http://schemas.microsoft.com/office/word/2010/wordprocessingDrawing" xmlns:wp="http://schemas.openxmlformats.org/drawingml/2006/wordprocessingDrawing" xmlns:w10="urn:schemas-microsoft-com:office:word" xmlns:w="http://schemas.openxmlformats.org/wordprocessingml/2006/main" xmlns:w14="http://schemas.microsoft.com/office/word/2010/wordml" xmlns:w15="http://schemas.microsoft.com/office/word/2012/wordml" xmlns:w16cex="http://schemas.microsoft.com/office/word/2018/wordml/cex" xmlns:w16cid="http://schemas.microsoft.com/office/word/2016/wordml/cid" xmlns:w16="http://schemas.microsoft.com/office/word/2018/wordml" xmlns:w16se="http://schemas.microsoft.com/office/word/2015/wordml/symex" xmlns:wpg="http://schemas.microsoft.com/office/word/2010/wordprocessingGroup" xmlns:wpi="http://schemas.microsoft.com/office/word/2010/wordprocessingInk" xmlns:wne="http://schemas.microsoft.com/office/word/2006/wordml" xmlns:wps="http://schemas.microsoft.com/office/word/2010/wordprocessingShape" mc:Ignorable="w14 w15 w16se w16cid w16 w16cex wp14">
+<w:footnotes xmlns:wpc="http://schemas.microsoft.com/office/word/2010/wordprocessingCanvas" xmlns:cx="http://schemas.microsoft.com/office/drawing/2014/chartex" xmlns:cx1="http://schemas.microsoft.com/office/drawing/2015/9/8/chartex" xmlns:cx2="http://schemas.microsoft.com/office/drawing/2015/10/21/chartex" xmlns:cx3="http://schemas.microsoft.com/office/drawing/2016/5/9/chartex" xmlns:cx4="http://schemas.microsoft.com/office/drawing/2016/5/10/chartex" xmlns:cx5="http://schemas.microsoft.com/office/drawing/2016/5/11/chartex" xmlns:cx6="http://schemas.microsoft.com/office/drawing/2016/5/12/chartex" xmlns:cx7="http://schemas.microsoft.com/office/drawing/2016/5/13/chartex" xmlns:cx8="http://schemas.microsoft.com/office/drawing/2016/5/14/chartex" xmlns:mc="http://schemas.openxmlformats.org/markup-compatibility/2006" xmlns:aink="http://schemas.microsoft.com/office/drawing/2016/ink" xmlns:am3d="http://schemas.microsoft.com/office/drawing/2017/model3d" xmlns:o="urn:schemas-microsoft-com:office:office" xmlns:r="http://schemas.openxmlformats.org/officeDocument/2006/relationships" xmlns:m="http://schemas.openxmlformats.org/officeDocument/2006/math" xmlns:v="urn:schemas-microsoft-com:vml" xmlns:wp14="http://schemas.microsoft.com/office/word/2010/wordprocessingDrawing" xmlns:wp="http://schemas.openxmlformats.org/drawingml/2006/wordprocessingDrawing" xmlns:w10="urn:schemas-microsoft-com:office:word" xmlns:w="http://schemas.openxmlformats.org/wordprocessingml/2006/main" xmlns:w14="http://schemas.microsoft.com/office/word/2010/wordml" xmlns:w15="http://schemas.microsoft.com/office/word/2012/wordml" xmlns:w16cex="http://schemas.microsoft.com/office/word/2018/wordml/cex" xmlns:w16cid="http://schemas.microsoft.com/office/word/2016/wordml/cid" xmlns:w16="http://schemas.microsoft.com/office/word/2018/wordml" xmlns:w16sdtdh="http://schemas.microsoft.com/office/word/2020/wordml/sdtdatahash" xmlns:w16se="http://schemas.microsoft.com/office/word/2015/wordml/symex" xmlns:wpg="http://schemas.microsoft.com/office/word/2010/wordprocessingGroup" xmlns:wpi="http://schemas.microsoft.com/office/word/2010/wordprocessingInk" xmlns:wne="http://schemas.microsoft.com/office/word/2006/wordml" xmlns:wps="http://schemas.microsoft.com/office/word/2010/wordprocessingShape" mc:Ignorable="w14 w15 w16se w16cid w16 w16cex w16sdtdh wp14">
   <w:footnote w:type="separator" w:id="-1">
     <w:p>
       <w:pPr>
@@ -2343,7 +2413,7 @@
 </file>
 
 <file path=word/header1.xml><?xml version="1.0" encoding="utf-8"?>
-<w:hdr xmlns:wpc="http://schemas.microsoft.com/office/word/2010/wordprocessingCanvas" xmlns:cx="http://schemas.microsoft.com/office/drawing/2014/chartex" xmlns:cx1="http://schemas.microsoft.com/office/drawing/2015/9/8/chartex" xmlns:cx2="http://schemas.microsoft.com/office/drawing/2015/10/21/chartex" xmlns:cx3="http://schemas.microsoft.com/office/drawing/2016/5/9/chartex" xmlns:cx4="http://schemas.microsoft.com/office/drawing/2016/5/10/chartex" xmlns:cx5="http://schemas.microsoft.com/office/drawing/2016/5/11/chartex" xmlns:cx6="http://schemas.microsoft.com/office/drawing/2016/5/12/chartex" xmlns:cx7="http://schemas.microsoft.com/office/drawing/2016/5/13/chartex" xmlns:cx8="http://schemas.microsoft.com/office/drawing/2016/5/14/chartex" xmlns:mc="http://schemas.openxmlformats.org/markup-compatibility/2006" xmlns:aink="http://schemas.microsoft.com/office/drawing/2016/ink" xmlns:am3d="http://schemas.microsoft.com/office/drawing/2017/model3d" xmlns:o="urn:schemas-microsoft-com:office:office" xmlns:r="http://schemas.openxmlformats.org/officeDocument/2006/relationships" xmlns:m="http://schemas.openxmlformats.org/officeDocument/2006/math" xmlns:v="urn:schemas-microsoft-com:vml" xmlns:wp14="http://schemas.microsoft.com/office/word/2010/wordprocessingDrawing" xmlns:wp="http://schemas.openxmlformats.org/drawingml/2006/wordprocessingDrawing" xmlns:w10="urn:schemas-microsoft-com:office:word" xmlns:w="http://schemas.openxmlformats.org/wordprocessingml/2006/main" xmlns:w14="http://schemas.microsoft.com/office/word/2010/wordml" xmlns:w15="http://schemas.microsoft.com/office/word/2012/wordml" xmlns:w16cex="http://schemas.microsoft.com/office/word/2018/wordml/cex" xmlns:w16cid="http://schemas.microsoft.com/office/word/2016/wordml/cid" xmlns:w16="http://schemas.microsoft.com/office/word/2018/wordml" xmlns:w16se="http://schemas.microsoft.com/office/word/2015/wordml/symex" xmlns:wpg="http://schemas.microsoft.com/office/word/2010/wordprocessingGroup" xmlns:wpi="http://schemas.microsoft.com/office/word/2010/wordprocessingInk" xmlns:wne="http://schemas.microsoft.com/office/word/2006/wordml" xmlns:wps="http://schemas.microsoft.com/office/word/2010/wordprocessingShape" mc:Ignorable="w14 w15 w16se w16cid w16 w16cex wp14">
+<w:hdr xmlns:wpc="http://schemas.microsoft.com/office/word/2010/wordprocessingCanvas" xmlns:cx="http://schemas.microsoft.com/office/drawing/2014/chartex" xmlns:cx1="http://schemas.microsoft.com/office/drawing/2015/9/8/chartex" xmlns:cx2="http://schemas.microsoft.com/office/drawing/2015/10/21/chartex" xmlns:cx3="http://schemas.microsoft.com/office/drawing/2016/5/9/chartex" xmlns:cx4="http://schemas.microsoft.com/office/drawing/2016/5/10/chartex" xmlns:cx5="http://schemas.microsoft.com/office/drawing/2016/5/11/chartex" xmlns:cx6="http://schemas.microsoft.com/office/drawing/2016/5/12/chartex" xmlns:cx7="http://schemas.microsoft.com/office/drawing/2016/5/13/chartex" xmlns:cx8="http://schemas.microsoft.com/office/drawing/2016/5/14/chartex" xmlns:mc="http://schemas.openxmlformats.org/markup-compatibility/2006" xmlns:aink="http://schemas.microsoft.com/office/drawing/2016/ink" xmlns:am3d="http://schemas.microsoft.com/office/drawing/2017/model3d" xmlns:o="urn:schemas-microsoft-com:office:office" xmlns:r="http://schemas.openxmlformats.org/officeDocument/2006/relationships" xmlns:m="http://schemas.openxmlformats.org/officeDocument/2006/math" xmlns:v="urn:schemas-microsoft-com:vml" xmlns:wp14="http://schemas.microsoft.com/office/word/2010/wordprocessingDrawing" xmlns:wp="http://schemas.openxmlformats.org/drawingml/2006/wordprocessingDrawing" xmlns:w10="urn:schemas-microsoft-com:office:word" xmlns:w="http://schemas.openxmlformats.org/wordprocessingml/2006/main" xmlns:w14="http://schemas.microsoft.com/office/word/2010/wordml" xmlns:w15="http://schemas.microsoft.com/office/word/2012/wordml" xmlns:w16cex="http://schemas.microsoft.com/office/word/2018/wordml/cex" xmlns:w16cid="http://schemas.microsoft.com/office/word/2016/wordml/cid" xmlns:w16="http://schemas.microsoft.com/office/word/2018/wordml" xmlns:w16sdtdh="http://schemas.microsoft.com/office/word/2020/wordml/sdtdatahash" xmlns:w16se="http://schemas.microsoft.com/office/word/2015/wordml/symex" xmlns:wpg="http://schemas.microsoft.com/office/word/2010/wordprocessingGroup" xmlns:wpi="http://schemas.microsoft.com/office/word/2010/wordprocessingInk" xmlns:wne="http://schemas.microsoft.com/office/word/2006/wordml" xmlns:wps="http://schemas.microsoft.com/office/word/2010/wordprocessingShape" mc:Ignorable="w14 w15 w16se w16cid w16 w16cex w16sdtdh wp14">
   <w:tbl>
     <w:tblPr>
       <w:tblStyle w:val="TableGrid"/>
@@ -2487,7 +2557,7 @@
 </file>
 
 <file path=word/numbering.xml><?xml version="1.0" encoding="utf-8"?>
-<w:numbering xmlns:wpc="http://schemas.microsoft.com/office/word/2010/wordprocessingCanvas" xmlns:cx="http://schemas.microsoft.com/office/drawing/2014/chartex" xmlns:cx1="http://schemas.microsoft.com/office/drawing/2015/9/8/chartex" xmlns:cx2="http://schemas.microsoft.com/office/drawing/2015/10/21/chartex" xmlns:cx3="http://schemas.microsoft.com/office/drawing/2016/5/9/chartex" xmlns:cx4="http://schemas.microsoft.com/office/drawing/2016/5/10/chartex" xmlns:cx5="http://schemas.microsoft.com/office/drawing/2016/5/11/chartex" xmlns:cx6="http://schemas.microsoft.com/office/drawing/2016/5/12/chartex" xmlns:cx7="http://schemas.microsoft.com/office/drawing/2016/5/13/chartex" xmlns:cx8="http://schemas.microsoft.com/office/drawing/2016/5/14/chartex" xmlns:mc="http://schemas.openxmlformats.org/markup-compatibility/2006" xmlns:aink="http://schemas.microsoft.com/office/drawing/2016/ink" xmlns:am3d="http://schemas.microsoft.com/office/drawing/2017/model3d" xmlns:o="urn:schemas-microsoft-com:office:office" xmlns:r="http://schemas.openxmlformats.org/officeDocument/2006/relationships" xmlns:m="http://schemas.openxmlformats.org/officeDocument/2006/math" xmlns:v="urn:schemas-microsoft-com:vml" xmlns:wp14="http://schemas.microsoft.com/office/word/2010/wordprocessingDrawing" xmlns:wp="http://schemas.openxmlformats.org/drawingml/2006/wordprocessingDrawing" xmlns:w10="urn:schemas-microsoft-com:office:word" xmlns:w="http://schemas.openxmlformats.org/wordprocessingml/2006/main" xmlns:w14="http://schemas.microsoft.com/office/word/2010/wordml" xmlns:w15="http://schemas.microsoft.com/office/word/2012/wordml" xmlns:w16cex="http://schemas.microsoft.com/office/word/2018/wordml/cex" xmlns:w16cid="http://schemas.microsoft.com/office/word/2016/wordml/cid" xmlns:w16="http://schemas.microsoft.com/office/word/2018/wordml" xmlns:w16se="http://schemas.microsoft.com/office/word/2015/wordml/symex" xmlns:wpg="http://schemas.microsoft.com/office/word/2010/wordprocessingGroup" xmlns:wpi="http://schemas.microsoft.com/office/word/2010/wordprocessingInk" xmlns:wne="http://schemas.microsoft.com/office/word/2006/wordml" xmlns:wps="http://schemas.microsoft.com/office/word/2010/wordprocessingShape" mc:Ignorable="w14 w15 w16se w16cid w16 w16cex wp14">
+<w:numbering xmlns:wpc="http://schemas.microsoft.com/office/word/2010/wordprocessingCanvas" xmlns:cx="http://schemas.microsoft.com/office/drawing/2014/chartex" xmlns:cx1="http://schemas.microsoft.com/office/drawing/2015/9/8/chartex" xmlns:cx2="http://schemas.microsoft.com/office/drawing/2015/10/21/chartex" xmlns:cx3="http://schemas.microsoft.com/office/drawing/2016/5/9/chartex" xmlns:cx4="http://schemas.microsoft.com/office/drawing/2016/5/10/chartex" xmlns:cx5="http://schemas.microsoft.com/office/drawing/2016/5/11/chartex" xmlns:cx6="http://schemas.microsoft.com/office/drawing/2016/5/12/chartex" xmlns:cx7="http://schemas.microsoft.com/office/drawing/2016/5/13/chartex" xmlns:cx8="http://schemas.microsoft.com/office/drawing/2016/5/14/chartex" xmlns:mc="http://schemas.openxmlformats.org/markup-compatibility/2006" xmlns:aink="http://schemas.microsoft.com/office/drawing/2016/ink" xmlns:am3d="http://schemas.microsoft.com/office/drawing/2017/model3d" xmlns:o="urn:schemas-microsoft-com:office:office" xmlns:r="http://schemas.openxmlformats.org/officeDocument/2006/relationships" xmlns:m="http://schemas.openxmlformats.org/officeDocument/2006/math" xmlns:v="urn:schemas-microsoft-com:vml" xmlns:wp14="http://schemas.microsoft.com/office/word/2010/wordprocessingDrawing" xmlns:wp="http://schemas.openxmlformats.org/drawingml/2006/wordprocessingDrawing" xmlns:w10="urn:schemas-microsoft-com:office:word" xmlns:w="http://schemas.openxmlformats.org/wordprocessingml/2006/main" xmlns:w14="http://schemas.microsoft.com/office/word/2010/wordml" xmlns:w15="http://schemas.microsoft.com/office/word/2012/wordml" xmlns:w16cex="http://schemas.microsoft.com/office/word/2018/wordml/cex" xmlns:w16cid="http://schemas.microsoft.com/office/word/2016/wordml/cid" xmlns:w16="http://schemas.microsoft.com/office/word/2018/wordml" xmlns:w16sdtdh="http://schemas.microsoft.com/office/word/2020/wordml/sdtdatahash" xmlns:w16se="http://schemas.microsoft.com/office/word/2015/wordml/symex" xmlns:wpg="http://schemas.microsoft.com/office/word/2010/wordprocessingGroup" xmlns:wpi="http://schemas.microsoft.com/office/word/2010/wordprocessingInk" xmlns:wne="http://schemas.microsoft.com/office/word/2006/wordml" xmlns:wps="http://schemas.microsoft.com/office/word/2010/wordprocessingShape" mc:Ignorable="w14 w15 w16se w16cid w16 w16cex w16sdtdh wp14">
   <w:abstractNum w:abstractNumId="0" w15:restartNumberingAfterBreak="0">
     <w:nsid w:val="1FA367B2"/>
     <w:multiLevelType w:val="hybridMultilevel"/>
@@ -3373,7 +3443,7 @@
   <w:abstractNum w:abstractNumId="8" w15:restartNumberingAfterBreak="0">
     <w:nsid w:val="47AB23D8"/>
     <w:multiLevelType w:val="hybridMultilevel"/>
-    <w:tmpl w:val="1B8E709A"/>
+    <w:tmpl w:val="6A6C3CA6"/>
     <w:lvl w:ilvl="0" w:tplc="04090001">
       <w:start w:val="1"/>
       <w:numFmt w:val="bullet"/>
@@ -3716,7 +3786,7 @@
   <w:abstractNum w:abstractNumId="11" w15:restartNumberingAfterBreak="0">
     <w:nsid w:val="543B1FF5"/>
     <w:multiLevelType w:val="multilevel"/>
-    <w:tmpl w:val="DA3CC168"/>
+    <w:tmpl w:val="2BE09892"/>
     <w:lvl w:ilvl="0">
       <w:start w:val="1"/>
       <w:numFmt w:val="decimal"/>
@@ -4649,6 +4719,92 @@
       <w:rPr>
         <w:rFonts w:ascii="Wingdings" w:hAnsi="Wingdings" w:hint="default"/>
       </w:rPr>
+    </w:lvl>
+  </w:abstractNum>
+  <w:abstractNum w:abstractNumId="19" w15:restartNumberingAfterBreak="0">
+    <w:nsid w:val="789A072F"/>
+    <w:multiLevelType w:val="hybridMultilevel"/>
+    <w:tmpl w:val="9290321A"/>
+    <w:lvl w:ilvl="0" w:tplc="0409000F">
+      <w:start w:val="1"/>
+      <w:numFmt w:val="decimal"/>
+      <w:lvlText w:val="%1."/>
+      <w:lvlJc w:val="left"/>
+      <w:pPr>
+        <w:ind w:left="720" w:hanging="360"/>
+      </w:pPr>
+    </w:lvl>
+    <w:lvl w:ilvl="1" w:tplc="04090019" w:tentative="1">
+      <w:start w:val="1"/>
+      <w:numFmt w:val="lowerLetter"/>
+      <w:lvlText w:val="%2."/>
+      <w:lvlJc w:val="left"/>
+      <w:pPr>
+        <w:ind w:left="1440" w:hanging="360"/>
+      </w:pPr>
+    </w:lvl>
+    <w:lvl w:ilvl="2" w:tplc="0409001B" w:tentative="1">
+      <w:start w:val="1"/>
+      <w:numFmt w:val="lowerRoman"/>
+      <w:lvlText w:val="%3."/>
+      <w:lvlJc w:val="right"/>
+      <w:pPr>
+        <w:ind w:left="2160" w:hanging="180"/>
+      </w:pPr>
+    </w:lvl>
+    <w:lvl w:ilvl="3" w:tplc="0409000F" w:tentative="1">
+      <w:start w:val="1"/>
+      <w:numFmt w:val="decimal"/>
+      <w:lvlText w:val="%4."/>
+      <w:lvlJc w:val="left"/>
+      <w:pPr>
+        <w:ind w:left="2880" w:hanging="360"/>
+      </w:pPr>
+    </w:lvl>
+    <w:lvl w:ilvl="4" w:tplc="04090019" w:tentative="1">
+      <w:start w:val="1"/>
+      <w:numFmt w:val="lowerLetter"/>
+      <w:lvlText w:val="%5."/>
+      <w:lvlJc w:val="left"/>
+      <w:pPr>
+        <w:ind w:left="3600" w:hanging="360"/>
+      </w:pPr>
+    </w:lvl>
+    <w:lvl w:ilvl="5" w:tplc="0409001B" w:tentative="1">
+      <w:start w:val="1"/>
+      <w:numFmt w:val="lowerRoman"/>
+      <w:lvlText w:val="%6."/>
+      <w:lvlJc w:val="right"/>
+      <w:pPr>
+        <w:ind w:left="4320" w:hanging="180"/>
+      </w:pPr>
+    </w:lvl>
+    <w:lvl w:ilvl="6" w:tplc="0409000F" w:tentative="1">
+      <w:start w:val="1"/>
+      <w:numFmt w:val="decimal"/>
+      <w:lvlText w:val="%7."/>
+      <w:lvlJc w:val="left"/>
+      <w:pPr>
+        <w:ind w:left="5040" w:hanging="360"/>
+      </w:pPr>
+    </w:lvl>
+    <w:lvl w:ilvl="7" w:tplc="04090019" w:tentative="1">
+      <w:start w:val="1"/>
+      <w:numFmt w:val="lowerLetter"/>
+      <w:lvlText w:val="%8."/>
+      <w:lvlJc w:val="left"/>
+      <w:pPr>
+        <w:ind w:left="5760" w:hanging="360"/>
+      </w:pPr>
+    </w:lvl>
+    <w:lvl w:ilvl="8" w:tplc="0409001B" w:tentative="1">
+      <w:start w:val="1"/>
+      <w:numFmt w:val="lowerRoman"/>
+      <w:lvlText w:val="%9."/>
+      <w:lvlJc w:val="right"/>
+      <w:pPr>
+        <w:ind w:left="6480" w:hanging="180"/>
+      </w:pPr>
     </w:lvl>
   </w:abstractNum>
   <w:num w:numId="1">
@@ -4708,11 +4864,14 @@
   <w:num w:numId="19">
     <w:abstractNumId w:val="8"/>
   </w:num>
+  <w:num w:numId="20">
+    <w:abstractNumId w:val="19"/>
+  </w:num>
 </w:numbering>
 </file>
 
 <file path=word/people.xml><?xml version="1.0" encoding="utf-8"?>
-<w15:people xmlns:wpc="http://schemas.microsoft.com/office/word/2010/wordprocessingCanvas" xmlns:cx="http://schemas.microsoft.com/office/drawing/2014/chartex" xmlns:cx1="http://schemas.microsoft.com/office/drawing/2015/9/8/chartex" xmlns:cx2="http://schemas.microsoft.com/office/drawing/2015/10/21/chartex" xmlns:cx3="http://schemas.microsoft.com/office/drawing/2016/5/9/chartex" xmlns:cx4="http://schemas.microsoft.com/office/drawing/2016/5/10/chartex" xmlns:cx5="http://schemas.microsoft.com/office/drawing/2016/5/11/chartex" xmlns:cx6="http://schemas.microsoft.com/office/drawing/2016/5/12/chartex" xmlns:cx7="http://schemas.microsoft.com/office/drawing/2016/5/13/chartex" xmlns:cx8="http://schemas.microsoft.com/office/drawing/2016/5/14/chartex" xmlns:mc="http://schemas.openxmlformats.org/markup-compatibility/2006" xmlns:aink="http://schemas.microsoft.com/office/drawing/2016/ink" xmlns:am3d="http://schemas.microsoft.com/office/drawing/2017/model3d" xmlns:o="urn:schemas-microsoft-com:office:office" xmlns:r="http://schemas.openxmlformats.org/officeDocument/2006/relationships" xmlns:m="http://schemas.openxmlformats.org/officeDocument/2006/math" xmlns:v="urn:schemas-microsoft-com:vml" xmlns:wp14="http://schemas.microsoft.com/office/word/2010/wordprocessingDrawing" xmlns:wp="http://schemas.openxmlformats.org/drawingml/2006/wordprocessingDrawing" xmlns:w10="urn:schemas-microsoft-com:office:word" xmlns:w="http://schemas.openxmlformats.org/wordprocessingml/2006/main" xmlns:w14="http://schemas.microsoft.com/office/word/2010/wordml" xmlns:w15="http://schemas.microsoft.com/office/word/2012/wordml" xmlns:w16cex="http://schemas.microsoft.com/office/word/2018/wordml/cex" xmlns:w16cid="http://schemas.microsoft.com/office/word/2016/wordml/cid" xmlns:w16="http://schemas.microsoft.com/office/word/2018/wordml" xmlns:w16se="http://schemas.microsoft.com/office/word/2015/wordml/symex" xmlns:wpg="http://schemas.microsoft.com/office/word/2010/wordprocessingGroup" xmlns:wpi="http://schemas.microsoft.com/office/word/2010/wordprocessingInk" xmlns:wne="http://schemas.microsoft.com/office/word/2006/wordml" xmlns:wps="http://schemas.microsoft.com/office/word/2010/wordprocessingShape" mc:Ignorable="w14 w15 w16se w16cid w16 w16cex wp14">
+<w15:people xmlns:wpc="http://schemas.microsoft.com/office/word/2010/wordprocessingCanvas" xmlns:cx="http://schemas.microsoft.com/office/drawing/2014/chartex" xmlns:cx1="http://schemas.microsoft.com/office/drawing/2015/9/8/chartex" xmlns:cx2="http://schemas.microsoft.com/office/drawing/2015/10/21/chartex" xmlns:cx3="http://schemas.microsoft.com/office/drawing/2016/5/9/chartex" xmlns:cx4="http://schemas.microsoft.com/office/drawing/2016/5/10/chartex" xmlns:cx5="http://schemas.microsoft.com/office/drawing/2016/5/11/chartex" xmlns:cx6="http://schemas.microsoft.com/office/drawing/2016/5/12/chartex" xmlns:cx7="http://schemas.microsoft.com/office/drawing/2016/5/13/chartex" xmlns:cx8="http://schemas.microsoft.com/office/drawing/2016/5/14/chartex" xmlns:mc="http://schemas.openxmlformats.org/markup-compatibility/2006" xmlns:aink="http://schemas.microsoft.com/office/drawing/2016/ink" xmlns:am3d="http://schemas.microsoft.com/office/drawing/2017/model3d" xmlns:o="urn:schemas-microsoft-com:office:office" xmlns:r="http://schemas.openxmlformats.org/officeDocument/2006/relationships" xmlns:m="http://schemas.openxmlformats.org/officeDocument/2006/math" xmlns:v="urn:schemas-microsoft-com:vml" xmlns:wp14="http://schemas.microsoft.com/office/word/2010/wordprocessingDrawing" xmlns:wp="http://schemas.openxmlformats.org/drawingml/2006/wordprocessingDrawing" xmlns:w10="urn:schemas-microsoft-com:office:word" xmlns:w="http://schemas.openxmlformats.org/wordprocessingml/2006/main" xmlns:w14="http://schemas.microsoft.com/office/word/2010/wordml" xmlns:w15="http://schemas.microsoft.com/office/word/2012/wordml" xmlns:w16cex="http://schemas.microsoft.com/office/word/2018/wordml/cex" xmlns:w16cid="http://schemas.microsoft.com/office/word/2016/wordml/cid" xmlns:w16="http://schemas.microsoft.com/office/word/2018/wordml" xmlns:w16sdtdh="http://schemas.microsoft.com/office/word/2020/wordml/sdtdatahash" xmlns:w16se="http://schemas.microsoft.com/office/word/2015/wordml/symex" xmlns:wpg="http://schemas.microsoft.com/office/word/2010/wordprocessingGroup" xmlns:wpi="http://schemas.microsoft.com/office/word/2010/wordprocessingInk" xmlns:wne="http://schemas.microsoft.com/office/word/2006/wordml" xmlns:wps="http://schemas.microsoft.com/office/word/2010/wordprocessingShape" mc:Ignorable="w14 w15 w16se w16cid w16 w16cex w16sdtdh wp14">
   <w15:person w15:author="Tuấn Anh Nguyễn">
     <w15:presenceInfo w15:providerId="Windows Live" w15:userId="2005701393464844"/>
   </w15:person>
@@ -4723,7 +4882,7 @@
 </file>
 
 <file path=word/styles.xml><?xml version="1.0" encoding="utf-8"?>
-<w:styles xmlns:mc="http://schemas.openxmlformats.org/markup-compatibility/2006" xmlns:r="http://schemas.openxmlformats.org/officeDocument/2006/relationships" xmlns:w="http://schemas.openxmlformats.org/wordprocessingml/2006/main" xmlns:w14="http://schemas.microsoft.com/office/word/2010/wordml" xmlns:w15="http://schemas.microsoft.com/office/word/2012/wordml" xmlns:w16cex="http://schemas.microsoft.com/office/word/2018/wordml/cex" xmlns:w16cid="http://schemas.microsoft.com/office/word/2016/wordml/cid" xmlns:w16="http://schemas.microsoft.com/office/word/2018/wordml" xmlns:w16se="http://schemas.microsoft.com/office/word/2015/wordml/symex" mc:Ignorable="w14 w15 w16se w16cid w16 w16cex">
+<w:styles xmlns:mc="http://schemas.openxmlformats.org/markup-compatibility/2006" xmlns:r="http://schemas.openxmlformats.org/officeDocument/2006/relationships" xmlns:w="http://schemas.openxmlformats.org/wordprocessingml/2006/main" xmlns:w14="http://schemas.microsoft.com/office/word/2010/wordml" xmlns:w15="http://schemas.microsoft.com/office/word/2012/wordml" xmlns:w16cex="http://schemas.microsoft.com/office/word/2018/wordml/cex" xmlns:w16cid="http://schemas.microsoft.com/office/word/2016/wordml/cid" xmlns:w16="http://schemas.microsoft.com/office/word/2018/wordml" xmlns:w16sdtdh="http://schemas.microsoft.com/office/word/2020/wordml/sdtdatahash" xmlns:w16se="http://schemas.microsoft.com/office/word/2015/wordml/symex" mc:Ignorable="w14 w15 w16se w16cid w16 w16cex w16sdtdh">
   <w:docDefaults>
     <w:rPrDefault>
       <w:rPr>
@@ -5229,7 +5388,6 @@
     <w:next w:val="Normal"/>
     <w:link w:val="Heading5Char"/>
     <w:uiPriority w:val="9"/>
-    <w:semiHidden/>
     <w:unhideWhenUsed/>
     <w:qFormat/>
     <w:rsid w:val="00EB691E"/>
@@ -5503,7 +5661,6 @@
     <w:basedOn w:val="DefaultParagraphFont"/>
     <w:link w:val="Heading5"/>
     <w:uiPriority w:val="9"/>
-    <w:semiHidden/>
     <w:rsid w:val="00EB691E"/>
     <w:rPr>
       <w:rFonts w:asciiTheme="majorHAnsi" w:eastAsiaTheme="majorEastAsia" w:hAnsiTheme="majorHAnsi" w:cstheme="majorBidi"/>

</xml_diff>

<commit_message>
add fake data by unitest
</commit_message>
<xml_diff>
--- a/src/main/resources/document/1733403-NguyễnTuấnAnh-Báo cáo tiến độ luận văn.docx
+++ b/src/main/resources/document/1733403-NguyễnTuấnAnh-Báo cáo tiến độ luận văn.docx
@@ -1,6 +1,6 @@
 
 <file path=word/document.xml><?xml version="1.0" encoding="utf-8"?>
-<w:document xmlns:wpc="http://schemas.microsoft.com/office/word/2010/wordprocessingCanvas" xmlns:cx="http://schemas.microsoft.com/office/drawing/2014/chartex" xmlns:cx1="http://schemas.microsoft.com/office/drawing/2015/9/8/chartex" xmlns:cx2="http://schemas.microsoft.com/office/drawing/2015/10/21/chartex" xmlns:cx3="http://schemas.microsoft.com/office/drawing/2016/5/9/chartex" xmlns:cx4="http://schemas.microsoft.com/office/drawing/2016/5/10/chartex" xmlns:cx5="http://schemas.microsoft.com/office/drawing/2016/5/11/chartex" xmlns:cx6="http://schemas.microsoft.com/office/drawing/2016/5/12/chartex" xmlns:cx7="http://schemas.microsoft.com/office/drawing/2016/5/13/chartex" xmlns:cx8="http://schemas.microsoft.com/office/drawing/2016/5/14/chartex" xmlns:mc="http://schemas.openxmlformats.org/markup-compatibility/2006" xmlns:aink="http://schemas.microsoft.com/office/drawing/2016/ink" xmlns:am3d="http://schemas.microsoft.com/office/drawing/2017/model3d" xmlns:o="urn:schemas-microsoft-com:office:office" xmlns:r="http://schemas.openxmlformats.org/officeDocument/2006/relationships" xmlns:m="http://schemas.openxmlformats.org/officeDocument/2006/math" xmlns:v="urn:schemas-microsoft-com:vml" xmlns:wp14="http://schemas.microsoft.com/office/word/2010/wordprocessingDrawing" xmlns:wp="http://schemas.openxmlformats.org/drawingml/2006/wordprocessingDrawing" xmlns:w10="urn:schemas-microsoft-com:office:word" xmlns:w="http://schemas.openxmlformats.org/wordprocessingml/2006/main" xmlns:w14="http://schemas.microsoft.com/office/word/2010/wordml" xmlns:w15="http://schemas.microsoft.com/office/word/2012/wordml" xmlns:w16cex="http://schemas.microsoft.com/office/word/2018/wordml/cex" xmlns:w16cid="http://schemas.microsoft.com/office/word/2016/wordml/cid" xmlns:w16="http://schemas.microsoft.com/office/word/2018/wordml" xmlns:w16sdtdh="http://schemas.microsoft.com/office/word/2020/wordml/sdtdatahash" xmlns:w16se="http://schemas.microsoft.com/office/word/2015/wordml/symex" xmlns:wpg="http://schemas.microsoft.com/office/word/2010/wordprocessingGroup" xmlns:wpi="http://schemas.microsoft.com/office/word/2010/wordprocessingInk" xmlns:wne="http://schemas.microsoft.com/office/word/2006/wordml" xmlns:wps="http://schemas.microsoft.com/office/word/2010/wordprocessingShape" mc:Ignorable="w14 w15 w16se w16cid w16 w16cex w16sdtdh wp14">
+<w:document xmlns:wpc="http://schemas.microsoft.com/office/word/2010/wordprocessingCanvas" xmlns:cx="http://schemas.microsoft.com/office/drawing/2014/chartex" xmlns:cx1="http://schemas.microsoft.com/office/drawing/2015/9/8/chartex" xmlns:cx2="http://schemas.microsoft.com/office/drawing/2015/10/21/chartex" xmlns:cx3="http://schemas.microsoft.com/office/drawing/2016/5/9/chartex" xmlns:cx4="http://schemas.microsoft.com/office/drawing/2016/5/10/chartex" xmlns:cx5="http://schemas.microsoft.com/office/drawing/2016/5/11/chartex" xmlns:cx6="http://schemas.microsoft.com/office/drawing/2016/5/12/chartex" xmlns:cx7="http://schemas.microsoft.com/office/drawing/2016/5/13/chartex" xmlns:cx8="http://schemas.microsoft.com/office/drawing/2016/5/14/chartex" xmlns:mc="http://schemas.openxmlformats.org/markup-compatibility/2006" xmlns:aink="http://schemas.microsoft.com/office/drawing/2016/ink" xmlns:am3d="http://schemas.microsoft.com/office/drawing/2017/model3d" xmlns:o="urn:schemas-microsoft-com:office:office" xmlns:r="http://schemas.openxmlformats.org/officeDocument/2006/relationships" xmlns:m="http://schemas.openxmlformats.org/officeDocument/2006/math" xmlns:v="urn:schemas-microsoft-com:vml" xmlns:wp14="http://schemas.microsoft.com/office/word/2010/wordprocessingDrawing" xmlns:wp="http://schemas.openxmlformats.org/drawingml/2006/wordprocessingDrawing" xmlns:w10="urn:schemas-microsoft-com:office:word" xmlns:w="http://schemas.openxmlformats.org/wordprocessingml/2006/main" xmlns:w14="http://schemas.microsoft.com/office/word/2010/wordml" xmlns:w15="http://schemas.microsoft.com/office/word/2012/wordml" xmlns:w16cex="http://schemas.microsoft.com/office/word/2018/wordml/cex" xmlns:w16cid="http://schemas.microsoft.com/office/word/2016/wordml/cid" xmlns:w16="http://schemas.microsoft.com/office/word/2018/wordml" xmlns:w16se="http://schemas.microsoft.com/office/word/2015/wordml/symex" xmlns:wpg="http://schemas.microsoft.com/office/word/2010/wordprocessingGroup" xmlns:wpi="http://schemas.microsoft.com/office/word/2010/wordprocessingInk" xmlns:wne="http://schemas.microsoft.com/office/word/2006/wordml" xmlns:wps="http://schemas.microsoft.com/office/word/2010/wordprocessingShape" mc:Ignorable="w14 w15 w16se w16cid w16 w16cex wp14">
   <w:body>
     <w:p>
       <w:pPr>
@@ -762,7 +762,6 @@
           <w:sz w:val="28"/>
           <w:szCs w:val="28"/>
         </w:rPr>
-        <w:lastRenderedPageBreak/>
         <w:t>Cấu hình security</w:t>
       </w:r>
       <w:r>
@@ -1396,7 +1395,6 @@
           <w:sz w:val="28"/>
           <w:szCs w:val="28"/>
         </w:rPr>
-        <w:lastRenderedPageBreak/>
         <w:t>Frontend</w:t>
       </w:r>
     </w:p>
@@ -1443,6 +1441,68 @@
         </w:rPr>
         <w:t>Các trang quản lý người dùng chưa được gắn vào template sb admin</w:t>
       </w:r>
+      <w:ins w:id="14" w:author="Tuấn Anh Nguyễn" w:date="2021-07-15T04:05:00Z">
+        <w:r>
+          <w:rPr>
+            <w:rFonts w:ascii="Times New Roman" w:hAnsi="Times New Roman" w:cs="Times New Roman"/>
+            <w:sz w:val="28"/>
+            <w:szCs w:val="28"/>
+          </w:rPr>
+          <w:t xml:space="preserve"> </w:t>
+        </w:r>
+      </w:ins>
+      <w:ins w:id="15" w:author="Tuấn Anh Nguyễn" w:date="2021-07-15T04:07:00Z">
+        <w:r>
+          <w:rPr>
+            <w:rFonts w:ascii="Times New Roman" w:hAnsi="Times New Roman" w:cs="Times New Roman"/>
+            <w:color w:val="00B050"/>
+            <w:sz w:val="28"/>
+            <w:szCs w:val="28"/>
+            <w:rPrChange w:id="16" w:author="Tuấn Anh Nguyễn" w:date="2021-07-15T04:07:00Z">
+              <w:rPr>
+                <w:rFonts w:ascii="Times New Roman" w:hAnsi="Times New Roman" w:cs="Times New Roman"/>
+                <w:sz w:val="28"/>
+                <w:szCs w:val="28"/>
+              </w:rPr>
+            </w:rPrChange>
+          </w:rPr>
+          <w:t>(</w:t>
+        </w:r>
+        <w:r>
+          <w:rPr>
+            <w:rFonts w:ascii="Times New Roman" w:hAnsi="Times New Roman" w:cs="Times New Roman"/>
+            <w:color w:val="00B050"/>
+            <w:sz w:val="28"/>
+            <w:szCs w:val="28"/>
+            <w:rPrChange w:id="17" w:author="Tuấn Anh Nguyễn" w:date="2021-07-15T04:07:00Z">
+              <w:rPr>
+                <w:rFonts w:ascii="Times New Roman" w:hAnsi="Times New Roman" w:cs="Times New Roman"/>
+                <w:color w:val="70AD47" w:themeColor="accent6"/>
+                <w:sz w:val="28"/>
+                <w:szCs w:val="28"/>
+              </w:rPr>
+            </w:rPrChange>
+          </w:rPr>
+          <w:t>Hoàn thành</w:t>
+        </w:r>
+        <w:r>
+          <w:rPr>
+            <w:rFonts w:ascii="Times New Roman" w:hAnsi="Times New Roman" w:cs="Times New Roman"/>
+            <w:color w:val="00B050"/>
+            <w:sz w:val="28"/>
+            <w:szCs w:val="28"/>
+            <w:rPrChange w:id="18" w:author="Tuấn Anh Nguyễn" w:date="2021-07-15T04:07:00Z">
+              <w:rPr>
+                <w:rFonts w:ascii="Times New Roman" w:hAnsi="Times New Roman" w:cs="Times New Roman"/>
+                <w:color w:val="70AD47" w:themeColor="accent6"/>
+                <w:sz w:val="28"/>
+                <w:szCs w:val="28"/>
+              </w:rPr>
+            </w:rPrChange>
+          </w:rPr>
+          <w:t>)</w:t>
+        </w:r>
+      </w:ins>
     </w:p>
     <w:p>
       <w:pPr>
@@ -1849,16 +1909,16 @@
           <w:numId w:val="12"/>
         </w:numPr>
         <w:rPr>
-          <w:ins w:id="14" w:author="Tuấn Anh Nguyễn" w:date="2021-06-16T09:04:00Z"/>
+          <w:ins w:id="19" w:author="Tuấn Anh Nguyễn" w:date="2021-06-16T09:04:00Z"/>
           <w:rStyle w:val="Hyperlink"/>
           <w:rFonts w:ascii="Times New Roman" w:hAnsi="Times New Roman" w:cs="Times New Roman"/>
           <w:color w:val="auto"/>
           <w:sz w:val="28"/>
           <w:szCs w:val="28"/>
           <w:u w:val="none"/>
-          <w:rPrChange w:id="15" w:author="Tuấn Anh Nguyễn" w:date="2021-06-16T09:04:00Z">
+          <w:rPrChange w:id="20" w:author="Tuấn Anh Nguyễn" w:date="2021-06-16T09:04:00Z">
             <w:rPr>
-              <w:ins w:id="16" w:author="Tuấn Anh Nguyễn" w:date="2021-06-16T09:04:00Z"/>
+              <w:ins w:id="21" w:author="Tuấn Anh Nguyễn" w:date="2021-06-16T09:04:00Z"/>
               <w:rStyle w:val="Hyperlink"/>
               <w:rFonts w:ascii="Times New Roman" w:eastAsiaTheme="majorEastAsia" w:hAnsi="Times New Roman" w:cs="Times New Roman"/>
               <w:sz w:val="28"/>
@@ -1883,24 +1943,24 @@
       <w:pPr>
         <w:pStyle w:val="Heading2"/>
         <w:rPr>
-          <w:ins w:id="17" w:author="Tuấn Anh Nguyễn" w:date="2021-06-16T09:04:00Z"/>
-          <w:rFonts w:ascii="Times New Roman" w:hAnsi="Times New Roman" w:cs="Times New Roman"/>
-          <w:sz w:val="28"/>
-          <w:szCs w:val="28"/>
-          <w:rPrChange w:id="18" w:author="Tuấn Anh Nguyễn" w:date="2021-06-16T09:05:00Z">
+          <w:ins w:id="22" w:author="Tuấn Anh Nguyễn" w:date="2021-06-16T09:04:00Z"/>
+          <w:rFonts w:ascii="Times New Roman" w:hAnsi="Times New Roman" w:cs="Times New Roman"/>
+          <w:sz w:val="28"/>
+          <w:szCs w:val="28"/>
+          <w:rPrChange w:id="23" w:author="Tuấn Anh Nguyễn" w:date="2021-06-16T09:05:00Z">
             <w:rPr>
-              <w:ins w:id="19" w:author="Tuấn Anh Nguyễn" w:date="2021-06-16T09:04:00Z"/>
+              <w:ins w:id="24" w:author="Tuấn Anh Nguyễn" w:date="2021-06-16T09:04:00Z"/>
             </w:rPr>
           </w:rPrChange>
         </w:rPr>
       </w:pPr>
-      <w:ins w:id="20" w:author="Tuấn Anh Nguyễn" w:date="2021-06-16T09:04:00Z">
+      <w:ins w:id="25" w:author="Tuấn Anh Nguyễn" w:date="2021-06-16T09:04:00Z">
         <w:r>
           <w:rPr>
             <w:rFonts w:ascii="Times New Roman" w:hAnsi="Times New Roman" w:cs="Times New Roman"/>
             <w:sz w:val="28"/>
             <w:szCs w:val="28"/>
-            <w:rPrChange w:id="21" w:author="Tuấn Anh Nguyễn" w:date="2021-06-16T09:05:00Z">
+            <w:rPrChange w:id="26" w:author="Tuấn Anh Nguyễn" w:date="2021-06-16T09:05:00Z">
               <w:rPr/>
             </w:rPrChange>
           </w:rPr>
@@ -1916,13 +1976,13 @@
           <w:numId w:val="15"/>
         </w:numPr>
         <w:rPr>
-          <w:ins w:id="22" w:author="Tuấn Anh Nguyễn" w:date="2021-06-16T13:25:00Z"/>
-          <w:rFonts w:ascii="Times New Roman" w:hAnsi="Times New Roman" w:cs="Times New Roman"/>
-          <w:sz w:val="28"/>
-          <w:szCs w:val="28"/>
-        </w:rPr>
-      </w:pPr>
-      <w:ins w:id="23" w:author="Tuấn Anh Nguyễn" w:date="2021-06-16T13:25:00Z">
+          <w:ins w:id="27" w:author="Tuấn Anh Nguyễn" w:date="2021-06-16T13:25:00Z"/>
+          <w:rFonts w:ascii="Times New Roman" w:hAnsi="Times New Roman" w:cs="Times New Roman"/>
+          <w:sz w:val="28"/>
+          <w:szCs w:val="28"/>
+        </w:rPr>
+      </w:pPr>
+      <w:ins w:id="28" w:author="Tuấn Anh Nguyễn" w:date="2021-06-16T13:25:00Z">
         <w:r>
           <w:rPr>
             <w:rFonts w:ascii="Times New Roman" w:hAnsi="Times New Roman" w:cs="Times New Roman"/>
@@ -1940,20 +2000,20 @@
           <w:instrText xml:space="preserve"> HYPERLINK "</w:instrText>
         </w:r>
       </w:ins>
-      <w:ins w:id="24" w:author="Tuấn Anh Nguyễn" w:date="2021-06-16T09:04:00Z">
+      <w:ins w:id="29" w:author="Tuấn Anh Nguyễn" w:date="2021-06-16T09:04:00Z">
         <w:r>
           <w:rPr>
             <w:rFonts w:ascii="Times New Roman" w:hAnsi="Times New Roman" w:cs="Times New Roman"/>
             <w:sz w:val="28"/>
             <w:szCs w:val="28"/>
-            <w:rPrChange w:id="25" w:author="Tuấn Anh Nguyễn" w:date="2021-06-16T09:05:00Z">
+            <w:rPrChange w:id="30" w:author="Tuấn Anh Nguyễn" w:date="2021-06-16T09:05:00Z">
               <w:rPr/>
             </w:rPrChange>
           </w:rPr>
           <w:instrText>https://stackjava.com/spring/code-vi-du-spring-boot-multiple-login-page-form-login.html</w:instrText>
         </w:r>
       </w:ins>
-      <w:ins w:id="26" w:author="Tuấn Anh Nguyễn" w:date="2021-06-16T13:25:00Z">
+      <w:ins w:id="31" w:author="Tuấn Anh Nguyễn" w:date="2021-06-16T13:25:00Z">
         <w:r>
           <w:rPr>
             <w:rFonts w:ascii="Times New Roman" w:hAnsi="Times New Roman" w:cs="Times New Roman"/>
@@ -1971,21 +2031,21 @@
           <w:fldChar w:fldCharType="separate"/>
         </w:r>
       </w:ins>
-      <w:ins w:id="27" w:author="Tuấn Anh Nguyễn" w:date="2021-06-16T09:04:00Z">
+      <w:ins w:id="32" w:author="Tuấn Anh Nguyễn" w:date="2021-06-16T09:04:00Z">
         <w:r>
           <w:rPr>
             <w:rStyle w:val="Hyperlink"/>
             <w:rFonts w:ascii="Times New Roman" w:hAnsi="Times New Roman" w:cs="Times New Roman"/>
             <w:sz w:val="28"/>
             <w:szCs w:val="28"/>
-            <w:rPrChange w:id="28" w:author="Tuấn Anh Nguyễn" w:date="2021-06-16T09:05:00Z">
+            <w:rPrChange w:id="33" w:author="Tuấn Anh Nguyễn" w:date="2021-06-16T09:05:00Z">
               <w:rPr/>
             </w:rPrChange>
           </w:rPr>
           <w:t>https://stackjava.com/spring/code-vi-du-spring-boot-multiple-login-page-form-login.html</w:t>
         </w:r>
       </w:ins>
-      <w:ins w:id="29" w:author="Tuấn Anh Nguyễn" w:date="2021-06-16T13:25:00Z">
+      <w:ins w:id="34" w:author="Tuấn Anh Nguyễn" w:date="2021-06-16T13:25:00Z">
         <w:r>
           <w:rPr>
             <w:rFonts w:ascii="Times New Roman" w:hAnsi="Times New Roman" w:cs="Times New Roman"/>
@@ -2004,20 +2064,19 @@
           <w:numId w:val="15"/>
         </w:numPr>
         <w:rPr>
-          <w:ins w:id="30" w:author="Tuấn Anh Nguyễn" w:date="2021-06-24T11:20:00Z"/>
-          <w:rFonts w:ascii="Times New Roman" w:hAnsi="Times New Roman" w:cs="Times New Roman"/>
-          <w:sz w:val="28"/>
-          <w:szCs w:val="28"/>
-        </w:rPr>
-      </w:pPr>
-      <w:ins w:id="31" w:author="Tuấn Anh Nguyễn" w:date="2021-06-24T11:19:00Z">
+          <w:ins w:id="35" w:author="Tuấn Anh Nguyễn" w:date="2021-06-24T11:20:00Z"/>
+          <w:rFonts w:ascii="Times New Roman" w:hAnsi="Times New Roman" w:cs="Times New Roman"/>
+          <w:sz w:val="28"/>
+          <w:szCs w:val="28"/>
+        </w:rPr>
+      </w:pPr>
+      <w:ins w:id="36" w:author="Tuấn Anh Nguyễn" w:date="2021-06-24T11:19:00Z">
         <w:r>
           <w:rPr>
             <w:rFonts w:ascii="Times New Roman" w:hAnsi="Times New Roman" w:cs="Times New Roman"/>
             <w:sz w:val="28"/>
             <w:szCs w:val="28"/>
           </w:rPr>
-          <w:lastRenderedPageBreak/>
           <w:fldChar w:fldCharType="begin"/>
         </w:r>
         <w:r>
@@ -2029,7 +2088,7 @@
           <w:instrText xml:space="preserve"> HYPERLINK "</w:instrText>
         </w:r>
       </w:ins>
-      <w:ins w:id="32" w:author="Tuấn Anh Nguyễn" w:date="2021-06-16T13:25:00Z">
+      <w:ins w:id="37" w:author="Tuấn Anh Nguyễn" w:date="2021-06-16T13:25:00Z">
         <w:r>
           <w:rPr>
             <w:rFonts w:ascii="Times New Roman" w:hAnsi="Times New Roman" w:cs="Times New Roman"/>
@@ -2039,7 +2098,7 @@
           <w:instrText>https://dzone.com/articles/example-of-multiple-login-pages-with-spring-securi</w:instrText>
         </w:r>
       </w:ins>
-      <w:ins w:id="33" w:author="Tuấn Anh Nguyễn" w:date="2021-06-24T11:19:00Z">
+      <w:ins w:id="38" w:author="Tuấn Anh Nguyễn" w:date="2021-06-24T11:19:00Z">
         <w:r>
           <w:rPr>
             <w:rFonts w:ascii="Times New Roman" w:hAnsi="Times New Roman" w:cs="Times New Roman"/>
@@ -2057,7 +2116,7 @@
           <w:fldChar w:fldCharType="separate"/>
         </w:r>
       </w:ins>
-      <w:ins w:id="34" w:author="Tuấn Anh Nguyễn" w:date="2021-06-16T13:25:00Z">
+      <w:ins w:id="39" w:author="Tuấn Anh Nguyễn" w:date="2021-06-16T13:25:00Z">
         <w:r>
           <w:rPr>
             <w:rStyle w:val="Hyperlink"/>
@@ -2068,7 +2127,7 @@
           <w:t>https://dzone.com/articles/example-of-multiple-login-pages-with-spring-securi</w:t>
         </w:r>
       </w:ins>
-      <w:ins w:id="35" w:author="Tuấn Anh Nguyễn" w:date="2021-06-24T11:19:00Z">
+      <w:ins w:id="40" w:author="Tuấn Anh Nguyễn" w:date="2021-06-24T11:19:00Z">
         <w:r>
           <w:rPr>
             <w:rFonts w:ascii="Times New Roman" w:hAnsi="Times New Roman" w:cs="Times New Roman"/>
@@ -2083,10 +2142,10 @@
       <w:pPr>
         <w:pStyle w:val="Heading2"/>
         <w:rPr>
-          <w:ins w:id="36" w:author="Tuấn Anh Nguyễn" w:date="2021-06-24T11:21:00Z"/>
-        </w:rPr>
-      </w:pPr>
-      <w:ins w:id="37" w:author="Tuấn Anh Nguyễn" w:date="2021-06-24T11:20:00Z">
+          <w:ins w:id="41" w:author="Tuấn Anh Nguyễn" w:date="2021-06-24T11:21:00Z"/>
+        </w:rPr>
+      </w:pPr>
+      <w:ins w:id="42" w:author="Tuấn Anh Nguyễn" w:date="2021-06-24T11:20:00Z">
         <w:r>
           <w:t>default AnnotationBeanNameGenerator in Spring</w:t>
         </w:r>
@@ -2100,10 +2159,10 @@
           <w:numId w:val="17"/>
         </w:numPr>
         <w:rPr>
-          <w:ins w:id="38" w:author="Microsoft Office User" w:date="2021-06-29T00:16:00Z"/>
-        </w:rPr>
-      </w:pPr>
-      <w:ins w:id="39" w:author="Microsoft Office User" w:date="2021-06-29T00:16:00Z">
+          <w:ins w:id="43" w:author="Microsoft Office User" w:date="2021-06-29T00:16:00Z"/>
+        </w:rPr>
+      </w:pPr>
+      <w:ins w:id="44" w:author="Microsoft Office User" w:date="2021-06-29T00:16:00Z">
         <w:r>
           <w:fldChar w:fldCharType="begin"/>
         </w:r>
@@ -2111,12 +2170,12 @@
           <w:instrText xml:space="preserve"> HYPERLINK "</w:instrText>
         </w:r>
       </w:ins>
-      <w:ins w:id="40" w:author="Tuấn Anh Nguyễn" w:date="2021-06-24T11:21:00Z">
+      <w:ins w:id="45" w:author="Tuấn Anh Nguyễn" w:date="2021-06-24T11:21:00Z">
         <w:r>
           <w:instrText>https://github.com/spring-projects/spring-framework/issues/24114</w:instrText>
         </w:r>
       </w:ins>
-      <w:ins w:id="41" w:author="Microsoft Office User" w:date="2021-06-29T00:16:00Z">
+      <w:ins w:id="46" w:author="Microsoft Office User" w:date="2021-06-29T00:16:00Z">
         <w:r>
           <w:instrText xml:space="preserve">" </w:instrText>
         </w:r>
@@ -2124,7 +2183,7 @@
           <w:fldChar w:fldCharType="separate"/>
         </w:r>
       </w:ins>
-      <w:ins w:id="42" w:author="Tuấn Anh Nguyễn" w:date="2021-06-24T11:21:00Z">
+      <w:ins w:id="47" w:author="Tuấn Anh Nguyễn" w:date="2021-06-24T11:21:00Z">
         <w:r>
           <w:rPr>
             <w:rStyle w:val="Hyperlink"/>
@@ -2132,7 +2191,7 @@
           <w:t>https://github.com/spring-projects/spring-framework/issues/24114</w:t>
         </w:r>
       </w:ins>
-      <w:ins w:id="43" w:author="Microsoft Office User" w:date="2021-06-29T00:16:00Z">
+      <w:ins w:id="48" w:author="Microsoft Office User" w:date="2021-06-29T00:16:00Z">
         <w:r>
           <w:fldChar w:fldCharType="end"/>
         </w:r>
@@ -2142,11 +2201,11 @@
       <w:pPr>
         <w:pStyle w:val="Heading2"/>
         <w:rPr>
-          <w:ins w:id="44" w:author="Microsoft Office User" w:date="2021-06-29T00:16:00Z"/>
+          <w:ins w:id="49" w:author="Microsoft Office User" w:date="2021-06-29T00:16:00Z"/>
           <w:lang w:val="vi-VN"/>
         </w:rPr>
       </w:pPr>
-      <w:ins w:id="45" w:author="Microsoft Office User" w:date="2021-06-29T00:16:00Z">
+      <w:ins w:id="50" w:author="Microsoft Office User" w:date="2021-06-29T00:16:00Z">
         <w:r>
           <w:t>Spring</w:t>
         </w:r>
@@ -2166,11 +2225,11 @@
           <w:numId w:val="19"/>
         </w:numPr>
         <w:rPr>
-          <w:ins w:id="46" w:author="Microsoft Office User" w:date="2021-06-30T00:20:00Z"/>
+          <w:ins w:id="51" w:author="Microsoft Office User" w:date="2021-06-30T00:20:00Z"/>
           <w:lang w:val="vi-VN"/>
         </w:rPr>
       </w:pPr>
-      <w:ins w:id="47" w:author="Microsoft Office User" w:date="2021-06-30T00:20:00Z">
+      <w:ins w:id="52" w:author="Microsoft Office User" w:date="2021-06-30T00:20:00Z">
         <w:r>
           <w:rPr>
             <w:lang w:val="vi-VN"/>
@@ -2184,7 +2243,7 @@
           <w:instrText xml:space="preserve"> HYPERLINK "</w:instrText>
         </w:r>
       </w:ins>
-      <w:ins w:id="48" w:author="Microsoft Office User" w:date="2021-06-29T00:17:00Z">
+      <w:ins w:id="53" w:author="Microsoft Office User" w:date="2021-06-29T00:17:00Z">
         <w:r>
           <w:rPr>
             <w:lang w:val="vi-VN"/>
@@ -2192,7 +2251,7 @@
           <w:instrText>https://www.codejava.net/frameworks/spring-boot/spring-security-forgot-password-tutorial</w:instrText>
         </w:r>
       </w:ins>
-      <w:ins w:id="49" w:author="Microsoft Office User" w:date="2021-06-30T00:20:00Z">
+      <w:ins w:id="54" w:author="Microsoft Office User" w:date="2021-06-30T00:20:00Z">
         <w:r>
           <w:rPr>
             <w:lang w:val="vi-VN"/>
@@ -2206,7 +2265,7 @@
           <w:fldChar w:fldCharType="separate"/>
         </w:r>
       </w:ins>
-      <w:ins w:id="50" w:author="Microsoft Office User" w:date="2021-06-29T00:17:00Z">
+      <w:ins w:id="55" w:author="Microsoft Office User" w:date="2021-06-29T00:17:00Z">
         <w:r>
           <w:rPr>
             <w:rStyle w:val="Hyperlink"/>
@@ -2215,7 +2274,7 @@
           <w:t>https://www.codejava.net/frameworks/spring-boot/spring-security-forgot-password-tutorial</w:t>
         </w:r>
       </w:ins>
-      <w:ins w:id="51" w:author="Microsoft Office User" w:date="2021-06-30T00:20:00Z">
+      <w:ins w:id="56" w:author="Microsoft Office User" w:date="2021-06-30T00:20:00Z">
         <w:r>
           <w:rPr>
             <w:lang w:val="vi-VN"/>
@@ -2228,10 +2287,10 @@
       <w:pPr>
         <w:pStyle w:val="Heading2"/>
         <w:rPr>
-          <w:ins w:id="52" w:author="Microsoft Office User" w:date="2021-06-30T00:20:00Z"/>
-        </w:rPr>
-      </w:pPr>
-      <w:ins w:id="53" w:author="Microsoft Office User" w:date="2021-06-30T00:20:00Z">
+          <w:ins w:id="57" w:author="Microsoft Office User" w:date="2021-06-30T00:20:00Z"/>
+        </w:rPr>
+      </w:pPr>
+      <w:ins w:id="58" w:author="Microsoft Office User" w:date="2021-06-30T00:20:00Z">
         <w:r>
           <w:t>Remember me</w:t>
         </w:r>
@@ -2245,10 +2304,10 @@
           <w:numId w:val="19"/>
         </w:numPr>
         <w:rPr>
-          <w:ins w:id="54" w:author="Tuấn Anh Nguyễn" w:date="2021-07-04T02:45:00Z"/>
-        </w:rPr>
-      </w:pPr>
-      <w:ins w:id="55" w:author="Tuấn Anh Nguyễn" w:date="2021-07-04T02:44:00Z">
+          <w:ins w:id="59" w:author="Tuấn Anh Nguyễn" w:date="2021-07-04T02:45:00Z"/>
+        </w:rPr>
+      </w:pPr>
+      <w:ins w:id="60" w:author="Tuấn Anh Nguyễn" w:date="2021-07-04T02:44:00Z">
         <w:r>
           <w:fldChar w:fldCharType="begin"/>
         </w:r>
@@ -2256,12 +2315,12 @@
           <w:instrText xml:space="preserve"> HYPERLINK "</w:instrText>
         </w:r>
       </w:ins>
-      <w:ins w:id="56" w:author="Microsoft Office User" w:date="2021-06-30T00:35:00Z">
+      <w:ins w:id="61" w:author="Microsoft Office User" w:date="2021-06-30T00:35:00Z">
         <w:r>
           <w:instrText>https://www.codejava.net/frameworks/spring-boot/spring-security-remember-me-examples</w:instrText>
         </w:r>
       </w:ins>
-      <w:ins w:id="57" w:author="Tuấn Anh Nguyễn" w:date="2021-07-04T02:44:00Z">
+      <w:ins w:id="62" w:author="Tuấn Anh Nguyễn" w:date="2021-07-04T02:44:00Z">
         <w:r>
           <w:instrText xml:space="preserve">" </w:instrText>
         </w:r>
@@ -2269,7 +2328,7 @@
           <w:fldChar w:fldCharType="separate"/>
         </w:r>
       </w:ins>
-      <w:ins w:id="58" w:author="Microsoft Office User" w:date="2021-06-30T00:35:00Z">
+      <w:ins w:id="63" w:author="Microsoft Office User" w:date="2021-06-30T00:35:00Z">
         <w:r>
           <w:rPr>
             <w:rStyle w:val="Hyperlink"/>
@@ -2277,7 +2336,7 @@
           <w:t>https://www.codejava.net/frameworks/spring-boot/spring-security-remember-me-examples</w:t>
         </w:r>
       </w:ins>
-      <w:ins w:id="59" w:author="Tuấn Anh Nguyễn" w:date="2021-07-04T02:44:00Z">
+      <w:ins w:id="64" w:author="Tuấn Anh Nguyễn" w:date="2021-07-04T02:44:00Z">
         <w:r>
           <w:fldChar w:fldCharType="end"/>
         </w:r>
@@ -2287,10 +2346,10 @@
       <w:pPr>
         <w:pStyle w:val="Heading2"/>
         <w:rPr>
-          <w:ins w:id="60" w:author="Tuấn Anh Nguyễn" w:date="2021-07-04T02:47:00Z"/>
-        </w:rPr>
-      </w:pPr>
-      <w:ins w:id="61" w:author="Tuấn Anh Nguyễn" w:date="2021-07-04T02:47:00Z">
+          <w:ins w:id="65" w:author="Tuấn Anh Nguyễn" w:date="2021-07-04T02:47:00Z"/>
+        </w:rPr>
+      </w:pPr>
+      <w:ins w:id="66" w:author="Tuấn Anh Nguyễn" w:date="2021-07-04T02:47:00Z">
         <w:r>
           <w:t>Verify registration by mail</w:t>
         </w:r>
@@ -2304,13 +2363,13 @@
           <w:numId w:val="19"/>
         </w:numPr>
         <w:rPr>
-          <w:ins w:id="62" w:author="Tuấn Anh Nguyễn" w:date="2021-07-04T02:46:00Z"/>
-        </w:rPr>
-        <w:pPrChange w:id="63" w:author="Tuấn Anh Nguyễn" w:date="2021-07-04T02:47:00Z">
+          <w:ins w:id="67" w:author="Tuấn Anh Nguyễn" w:date="2021-07-04T02:46:00Z"/>
+        </w:rPr>
+        <w:pPrChange w:id="68" w:author="Tuấn Anh Nguyễn" w:date="2021-07-04T02:47:00Z">
           <w:pPr/>
         </w:pPrChange>
       </w:pPr>
-      <w:ins w:id="64" w:author="Tuấn Anh Nguyễn" w:date="2021-07-04T02:47:00Z">
+      <w:ins w:id="69" w:author="Tuấn Anh Nguyễn" w:date="2021-07-04T02:47:00Z">
         <w:r>
           <w:t>https://www.codejava.net/frameworks/spring-boot/email-verification-example</w:t>
         </w:r>
@@ -2319,7 +2378,7 @@
     <w:p>
       <w:pPr>
         <w:ind w:left="576"/>
-        <w:pPrChange w:id="65" w:author="Tuấn Anh Nguyễn" w:date="2021-07-04T02:47:00Z">
+        <w:pPrChange w:id="70" w:author="Tuấn Anh Nguyễn" w:date="2021-07-04T02:47:00Z">
           <w:pPr>
             <w:pStyle w:val="ListParagraph"/>
             <w:numPr>
@@ -2343,7 +2402,7 @@
 </file>
 
 <file path=word/endnotes.xml><?xml version="1.0" encoding="utf-8"?>
-<w:endnotes xmlns:wpc="http://schemas.microsoft.com/office/word/2010/wordprocessingCanvas" xmlns:cx="http://schemas.microsoft.com/office/drawing/2014/chartex" xmlns:cx1="http://schemas.microsoft.com/office/drawing/2015/9/8/chartex" xmlns:cx2="http://schemas.microsoft.com/office/drawing/2015/10/21/chartex" xmlns:cx3="http://schemas.microsoft.com/office/drawing/2016/5/9/chartex" xmlns:cx4="http://schemas.microsoft.com/office/drawing/2016/5/10/chartex" xmlns:cx5="http://schemas.microsoft.com/office/drawing/2016/5/11/chartex" xmlns:cx6="http://schemas.microsoft.com/office/drawing/2016/5/12/chartex" xmlns:cx7="http://schemas.microsoft.com/office/drawing/2016/5/13/chartex" xmlns:cx8="http://schemas.microsoft.com/office/drawing/2016/5/14/chartex" xmlns:mc="http://schemas.openxmlformats.org/markup-compatibility/2006" xmlns:aink="http://schemas.microsoft.com/office/drawing/2016/ink" xmlns:am3d="http://schemas.microsoft.com/office/drawing/2017/model3d" xmlns:o="urn:schemas-microsoft-com:office:office" xmlns:r="http://schemas.openxmlformats.org/officeDocument/2006/relationships" xmlns:m="http://schemas.openxmlformats.org/officeDocument/2006/math" xmlns:v="urn:schemas-microsoft-com:vml" xmlns:wp14="http://schemas.microsoft.com/office/word/2010/wordprocessingDrawing" xmlns:wp="http://schemas.openxmlformats.org/drawingml/2006/wordprocessingDrawing" xmlns:w10="urn:schemas-microsoft-com:office:word" xmlns:w="http://schemas.openxmlformats.org/wordprocessingml/2006/main" xmlns:w14="http://schemas.microsoft.com/office/word/2010/wordml" xmlns:w15="http://schemas.microsoft.com/office/word/2012/wordml" xmlns:w16cex="http://schemas.microsoft.com/office/word/2018/wordml/cex" xmlns:w16cid="http://schemas.microsoft.com/office/word/2016/wordml/cid" xmlns:w16="http://schemas.microsoft.com/office/word/2018/wordml" xmlns:w16sdtdh="http://schemas.microsoft.com/office/word/2020/wordml/sdtdatahash" xmlns:w16se="http://schemas.microsoft.com/office/word/2015/wordml/symex" xmlns:wpg="http://schemas.microsoft.com/office/word/2010/wordprocessingGroup" xmlns:wpi="http://schemas.microsoft.com/office/word/2010/wordprocessingInk" xmlns:wne="http://schemas.microsoft.com/office/word/2006/wordml" xmlns:wps="http://schemas.microsoft.com/office/word/2010/wordprocessingShape" mc:Ignorable="w14 w15 w16se w16cid w16 w16cex w16sdtdh wp14">
+<w:endnotes xmlns:wpc="http://schemas.microsoft.com/office/word/2010/wordprocessingCanvas" xmlns:cx="http://schemas.microsoft.com/office/drawing/2014/chartex" xmlns:cx1="http://schemas.microsoft.com/office/drawing/2015/9/8/chartex" xmlns:cx2="http://schemas.microsoft.com/office/drawing/2015/10/21/chartex" xmlns:cx3="http://schemas.microsoft.com/office/drawing/2016/5/9/chartex" xmlns:cx4="http://schemas.microsoft.com/office/drawing/2016/5/10/chartex" xmlns:cx5="http://schemas.microsoft.com/office/drawing/2016/5/11/chartex" xmlns:cx6="http://schemas.microsoft.com/office/drawing/2016/5/12/chartex" xmlns:cx7="http://schemas.microsoft.com/office/drawing/2016/5/13/chartex" xmlns:cx8="http://schemas.microsoft.com/office/drawing/2016/5/14/chartex" xmlns:mc="http://schemas.openxmlformats.org/markup-compatibility/2006" xmlns:aink="http://schemas.microsoft.com/office/drawing/2016/ink" xmlns:am3d="http://schemas.microsoft.com/office/drawing/2017/model3d" xmlns:o="urn:schemas-microsoft-com:office:office" xmlns:r="http://schemas.openxmlformats.org/officeDocument/2006/relationships" xmlns:m="http://schemas.openxmlformats.org/officeDocument/2006/math" xmlns:v="urn:schemas-microsoft-com:vml" xmlns:wp14="http://schemas.microsoft.com/office/word/2010/wordprocessingDrawing" xmlns:wp="http://schemas.openxmlformats.org/drawingml/2006/wordprocessingDrawing" xmlns:w10="urn:schemas-microsoft-com:office:word" xmlns:w="http://schemas.openxmlformats.org/wordprocessingml/2006/main" xmlns:w14="http://schemas.microsoft.com/office/word/2010/wordml" xmlns:w15="http://schemas.microsoft.com/office/word/2012/wordml" xmlns:w16cex="http://schemas.microsoft.com/office/word/2018/wordml/cex" xmlns:w16cid="http://schemas.microsoft.com/office/word/2016/wordml/cid" xmlns:w16="http://schemas.microsoft.com/office/word/2018/wordml" xmlns:w16se="http://schemas.microsoft.com/office/word/2015/wordml/symex" xmlns:wpg="http://schemas.microsoft.com/office/word/2010/wordprocessingGroup" xmlns:wpi="http://schemas.microsoft.com/office/word/2010/wordprocessingInk" xmlns:wne="http://schemas.microsoft.com/office/word/2006/wordml" xmlns:wps="http://schemas.microsoft.com/office/word/2010/wordprocessingShape" mc:Ignorable="w14 w15 w16se w16cid w16 w16cex wp14">
   <w:endnote w:type="separator" w:id="-1">
     <w:p>
       <w:pPr>
@@ -2368,7 +2427,7 @@
 </file>
 
 <file path=word/footer1.xml><?xml version="1.0" encoding="utf-8"?>
-<w:ftr xmlns:wpc="http://schemas.microsoft.com/office/word/2010/wordprocessingCanvas" xmlns:cx="http://schemas.microsoft.com/office/drawing/2014/chartex" xmlns:cx1="http://schemas.microsoft.com/office/drawing/2015/9/8/chartex" xmlns:cx2="http://schemas.microsoft.com/office/drawing/2015/10/21/chartex" xmlns:cx3="http://schemas.microsoft.com/office/drawing/2016/5/9/chartex" xmlns:cx4="http://schemas.microsoft.com/office/drawing/2016/5/10/chartex" xmlns:cx5="http://schemas.microsoft.com/office/drawing/2016/5/11/chartex" xmlns:cx6="http://schemas.microsoft.com/office/drawing/2016/5/12/chartex" xmlns:cx7="http://schemas.microsoft.com/office/drawing/2016/5/13/chartex" xmlns:cx8="http://schemas.microsoft.com/office/drawing/2016/5/14/chartex" xmlns:mc="http://schemas.openxmlformats.org/markup-compatibility/2006" xmlns:aink="http://schemas.microsoft.com/office/drawing/2016/ink" xmlns:am3d="http://schemas.microsoft.com/office/drawing/2017/model3d" xmlns:o="urn:schemas-microsoft-com:office:office" xmlns:r="http://schemas.openxmlformats.org/officeDocument/2006/relationships" xmlns:m="http://schemas.openxmlformats.org/officeDocument/2006/math" xmlns:v="urn:schemas-microsoft-com:vml" xmlns:wp14="http://schemas.microsoft.com/office/word/2010/wordprocessingDrawing" xmlns:wp="http://schemas.openxmlformats.org/drawingml/2006/wordprocessingDrawing" xmlns:w10="urn:schemas-microsoft-com:office:word" xmlns:w="http://schemas.openxmlformats.org/wordprocessingml/2006/main" xmlns:w14="http://schemas.microsoft.com/office/word/2010/wordml" xmlns:w15="http://schemas.microsoft.com/office/word/2012/wordml" xmlns:w16cex="http://schemas.microsoft.com/office/word/2018/wordml/cex" xmlns:w16cid="http://schemas.microsoft.com/office/word/2016/wordml/cid" xmlns:w16="http://schemas.microsoft.com/office/word/2018/wordml" xmlns:w16sdtdh="http://schemas.microsoft.com/office/word/2020/wordml/sdtdatahash" xmlns:w16se="http://schemas.microsoft.com/office/word/2015/wordml/symex" xmlns:wpg="http://schemas.microsoft.com/office/word/2010/wordprocessingGroup" xmlns:wpi="http://schemas.microsoft.com/office/word/2010/wordprocessingInk" xmlns:wne="http://schemas.microsoft.com/office/word/2006/wordml" xmlns:wps="http://schemas.microsoft.com/office/word/2010/wordprocessingShape" mc:Ignorable="w14 w15 w16se w16cid w16 w16cex w16sdtdh wp14">
+<w:ftr xmlns:wpc="http://schemas.microsoft.com/office/word/2010/wordprocessingCanvas" xmlns:cx="http://schemas.microsoft.com/office/drawing/2014/chartex" xmlns:cx1="http://schemas.microsoft.com/office/drawing/2015/9/8/chartex" xmlns:cx2="http://schemas.microsoft.com/office/drawing/2015/10/21/chartex" xmlns:cx3="http://schemas.microsoft.com/office/drawing/2016/5/9/chartex" xmlns:cx4="http://schemas.microsoft.com/office/drawing/2016/5/10/chartex" xmlns:cx5="http://schemas.microsoft.com/office/drawing/2016/5/11/chartex" xmlns:cx6="http://schemas.microsoft.com/office/drawing/2016/5/12/chartex" xmlns:cx7="http://schemas.microsoft.com/office/drawing/2016/5/13/chartex" xmlns:cx8="http://schemas.microsoft.com/office/drawing/2016/5/14/chartex" xmlns:mc="http://schemas.openxmlformats.org/markup-compatibility/2006" xmlns:aink="http://schemas.microsoft.com/office/drawing/2016/ink" xmlns:am3d="http://schemas.microsoft.com/office/drawing/2017/model3d" xmlns:o="urn:schemas-microsoft-com:office:office" xmlns:r="http://schemas.openxmlformats.org/officeDocument/2006/relationships" xmlns:m="http://schemas.openxmlformats.org/officeDocument/2006/math" xmlns:v="urn:schemas-microsoft-com:vml" xmlns:wp14="http://schemas.microsoft.com/office/word/2010/wordprocessingDrawing" xmlns:wp="http://schemas.openxmlformats.org/drawingml/2006/wordprocessingDrawing" xmlns:w10="urn:schemas-microsoft-com:office:word" xmlns:w="http://schemas.openxmlformats.org/wordprocessingml/2006/main" xmlns:w14="http://schemas.microsoft.com/office/word/2010/wordml" xmlns:w15="http://schemas.microsoft.com/office/word/2012/wordml" xmlns:w16cex="http://schemas.microsoft.com/office/word/2018/wordml/cex" xmlns:w16cid="http://schemas.microsoft.com/office/word/2016/wordml/cid" xmlns:w16="http://schemas.microsoft.com/office/word/2018/wordml" xmlns:w16se="http://schemas.microsoft.com/office/word/2015/wordml/symex" xmlns:wpg="http://schemas.microsoft.com/office/word/2010/wordprocessingGroup" xmlns:wpi="http://schemas.microsoft.com/office/word/2010/wordprocessingInk" xmlns:wne="http://schemas.microsoft.com/office/word/2006/wordml" xmlns:wps="http://schemas.microsoft.com/office/word/2010/wordprocessingShape" mc:Ignorable="w14 w15 w16se w16cid w16 w16cex wp14">
   <w:p>
     <w:pPr>
       <w:pStyle w:val="Footer"/>
@@ -2388,7 +2447,7 @@
 </file>
 
 <file path=word/footnotes.xml><?xml version="1.0" encoding="utf-8"?>
-<w:footnotes xmlns:wpc="http://schemas.microsoft.com/office/word/2010/wordprocessingCanvas" xmlns:cx="http://schemas.microsoft.com/office/drawing/2014/chartex" xmlns:cx1="http://schemas.microsoft.com/office/drawing/2015/9/8/chartex" xmlns:cx2="http://schemas.microsoft.com/office/drawing/2015/10/21/chartex" xmlns:cx3="http://schemas.microsoft.com/office/drawing/2016/5/9/chartex" xmlns:cx4="http://schemas.microsoft.com/office/drawing/2016/5/10/chartex" xmlns:cx5="http://schemas.microsoft.com/office/drawing/2016/5/11/chartex" xmlns:cx6="http://schemas.microsoft.com/office/drawing/2016/5/12/chartex" xmlns:cx7="http://schemas.microsoft.com/office/drawing/2016/5/13/chartex" xmlns:cx8="http://schemas.microsoft.com/office/drawing/2016/5/14/chartex" xmlns:mc="http://schemas.openxmlformats.org/markup-compatibility/2006" xmlns:aink="http://schemas.microsoft.com/office/drawing/2016/ink" xmlns:am3d="http://schemas.microsoft.com/office/drawing/2017/model3d" xmlns:o="urn:schemas-microsoft-com:office:office" xmlns:r="http://schemas.openxmlformats.org/officeDocument/2006/relationships" xmlns:m="http://schemas.openxmlformats.org/officeDocument/2006/math" xmlns:v="urn:schemas-microsoft-com:vml" xmlns:wp14="http://schemas.microsoft.com/office/word/2010/wordprocessingDrawing" xmlns:wp="http://schemas.openxmlformats.org/drawingml/2006/wordprocessingDrawing" xmlns:w10="urn:schemas-microsoft-com:office:word" xmlns:w="http://schemas.openxmlformats.org/wordprocessingml/2006/main" xmlns:w14="http://schemas.microsoft.com/office/word/2010/wordml" xmlns:w15="http://schemas.microsoft.com/office/word/2012/wordml" xmlns:w16cex="http://schemas.microsoft.com/office/word/2018/wordml/cex" xmlns:w16cid="http://schemas.microsoft.com/office/word/2016/wordml/cid" xmlns:w16="http://schemas.microsoft.com/office/word/2018/wordml" xmlns:w16sdtdh="http://schemas.microsoft.com/office/word/2020/wordml/sdtdatahash" xmlns:w16se="http://schemas.microsoft.com/office/word/2015/wordml/symex" xmlns:wpg="http://schemas.microsoft.com/office/word/2010/wordprocessingGroup" xmlns:wpi="http://schemas.microsoft.com/office/word/2010/wordprocessingInk" xmlns:wne="http://schemas.microsoft.com/office/word/2006/wordml" xmlns:wps="http://schemas.microsoft.com/office/word/2010/wordprocessingShape" mc:Ignorable="w14 w15 w16se w16cid w16 w16cex w16sdtdh wp14">
+<w:footnotes xmlns:wpc="http://schemas.microsoft.com/office/word/2010/wordprocessingCanvas" xmlns:cx="http://schemas.microsoft.com/office/drawing/2014/chartex" xmlns:cx1="http://schemas.microsoft.com/office/drawing/2015/9/8/chartex" xmlns:cx2="http://schemas.microsoft.com/office/drawing/2015/10/21/chartex" xmlns:cx3="http://schemas.microsoft.com/office/drawing/2016/5/9/chartex" xmlns:cx4="http://schemas.microsoft.com/office/drawing/2016/5/10/chartex" xmlns:cx5="http://schemas.microsoft.com/office/drawing/2016/5/11/chartex" xmlns:cx6="http://schemas.microsoft.com/office/drawing/2016/5/12/chartex" xmlns:cx7="http://schemas.microsoft.com/office/drawing/2016/5/13/chartex" xmlns:cx8="http://schemas.microsoft.com/office/drawing/2016/5/14/chartex" xmlns:mc="http://schemas.openxmlformats.org/markup-compatibility/2006" xmlns:aink="http://schemas.microsoft.com/office/drawing/2016/ink" xmlns:am3d="http://schemas.microsoft.com/office/drawing/2017/model3d" xmlns:o="urn:schemas-microsoft-com:office:office" xmlns:r="http://schemas.openxmlformats.org/officeDocument/2006/relationships" xmlns:m="http://schemas.openxmlformats.org/officeDocument/2006/math" xmlns:v="urn:schemas-microsoft-com:vml" xmlns:wp14="http://schemas.microsoft.com/office/word/2010/wordprocessingDrawing" xmlns:wp="http://schemas.openxmlformats.org/drawingml/2006/wordprocessingDrawing" xmlns:w10="urn:schemas-microsoft-com:office:word" xmlns:w="http://schemas.openxmlformats.org/wordprocessingml/2006/main" xmlns:w14="http://schemas.microsoft.com/office/word/2010/wordml" xmlns:w15="http://schemas.microsoft.com/office/word/2012/wordml" xmlns:w16cex="http://schemas.microsoft.com/office/word/2018/wordml/cex" xmlns:w16cid="http://schemas.microsoft.com/office/word/2016/wordml/cid" xmlns:w16="http://schemas.microsoft.com/office/word/2018/wordml" xmlns:w16se="http://schemas.microsoft.com/office/word/2015/wordml/symex" xmlns:wpg="http://schemas.microsoft.com/office/word/2010/wordprocessingGroup" xmlns:wpi="http://schemas.microsoft.com/office/word/2010/wordprocessingInk" xmlns:wne="http://schemas.microsoft.com/office/word/2006/wordml" xmlns:wps="http://schemas.microsoft.com/office/word/2010/wordprocessingShape" mc:Ignorable="w14 w15 w16se w16cid w16 w16cex wp14">
   <w:footnote w:type="separator" w:id="-1">
     <w:p>
       <w:pPr>
@@ -2413,7 +2472,7 @@
 </file>
 
 <file path=word/header1.xml><?xml version="1.0" encoding="utf-8"?>
-<w:hdr xmlns:wpc="http://schemas.microsoft.com/office/word/2010/wordprocessingCanvas" xmlns:cx="http://schemas.microsoft.com/office/drawing/2014/chartex" xmlns:cx1="http://schemas.microsoft.com/office/drawing/2015/9/8/chartex" xmlns:cx2="http://schemas.microsoft.com/office/drawing/2015/10/21/chartex" xmlns:cx3="http://schemas.microsoft.com/office/drawing/2016/5/9/chartex" xmlns:cx4="http://schemas.microsoft.com/office/drawing/2016/5/10/chartex" xmlns:cx5="http://schemas.microsoft.com/office/drawing/2016/5/11/chartex" xmlns:cx6="http://schemas.microsoft.com/office/drawing/2016/5/12/chartex" xmlns:cx7="http://schemas.microsoft.com/office/drawing/2016/5/13/chartex" xmlns:cx8="http://schemas.microsoft.com/office/drawing/2016/5/14/chartex" xmlns:mc="http://schemas.openxmlformats.org/markup-compatibility/2006" xmlns:aink="http://schemas.microsoft.com/office/drawing/2016/ink" xmlns:am3d="http://schemas.microsoft.com/office/drawing/2017/model3d" xmlns:o="urn:schemas-microsoft-com:office:office" xmlns:r="http://schemas.openxmlformats.org/officeDocument/2006/relationships" xmlns:m="http://schemas.openxmlformats.org/officeDocument/2006/math" xmlns:v="urn:schemas-microsoft-com:vml" xmlns:wp14="http://schemas.microsoft.com/office/word/2010/wordprocessingDrawing" xmlns:wp="http://schemas.openxmlformats.org/drawingml/2006/wordprocessingDrawing" xmlns:w10="urn:schemas-microsoft-com:office:word" xmlns:w="http://schemas.openxmlformats.org/wordprocessingml/2006/main" xmlns:w14="http://schemas.microsoft.com/office/word/2010/wordml" xmlns:w15="http://schemas.microsoft.com/office/word/2012/wordml" xmlns:w16cex="http://schemas.microsoft.com/office/word/2018/wordml/cex" xmlns:w16cid="http://schemas.microsoft.com/office/word/2016/wordml/cid" xmlns:w16="http://schemas.microsoft.com/office/word/2018/wordml" xmlns:w16sdtdh="http://schemas.microsoft.com/office/word/2020/wordml/sdtdatahash" xmlns:w16se="http://schemas.microsoft.com/office/word/2015/wordml/symex" xmlns:wpg="http://schemas.microsoft.com/office/word/2010/wordprocessingGroup" xmlns:wpi="http://schemas.microsoft.com/office/word/2010/wordprocessingInk" xmlns:wne="http://schemas.microsoft.com/office/word/2006/wordml" xmlns:wps="http://schemas.microsoft.com/office/word/2010/wordprocessingShape" mc:Ignorable="w14 w15 w16se w16cid w16 w16cex w16sdtdh wp14">
+<w:hdr xmlns:wpc="http://schemas.microsoft.com/office/word/2010/wordprocessingCanvas" xmlns:cx="http://schemas.microsoft.com/office/drawing/2014/chartex" xmlns:cx1="http://schemas.microsoft.com/office/drawing/2015/9/8/chartex" xmlns:cx2="http://schemas.microsoft.com/office/drawing/2015/10/21/chartex" xmlns:cx3="http://schemas.microsoft.com/office/drawing/2016/5/9/chartex" xmlns:cx4="http://schemas.microsoft.com/office/drawing/2016/5/10/chartex" xmlns:cx5="http://schemas.microsoft.com/office/drawing/2016/5/11/chartex" xmlns:cx6="http://schemas.microsoft.com/office/drawing/2016/5/12/chartex" xmlns:cx7="http://schemas.microsoft.com/office/drawing/2016/5/13/chartex" xmlns:cx8="http://schemas.microsoft.com/office/drawing/2016/5/14/chartex" xmlns:mc="http://schemas.openxmlformats.org/markup-compatibility/2006" xmlns:aink="http://schemas.microsoft.com/office/drawing/2016/ink" xmlns:am3d="http://schemas.microsoft.com/office/drawing/2017/model3d" xmlns:o="urn:schemas-microsoft-com:office:office" xmlns:r="http://schemas.openxmlformats.org/officeDocument/2006/relationships" xmlns:m="http://schemas.openxmlformats.org/officeDocument/2006/math" xmlns:v="urn:schemas-microsoft-com:vml" xmlns:wp14="http://schemas.microsoft.com/office/word/2010/wordprocessingDrawing" xmlns:wp="http://schemas.openxmlformats.org/drawingml/2006/wordprocessingDrawing" xmlns:w10="urn:schemas-microsoft-com:office:word" xmlns:w="http://schemas.openxmlformats.org/wordprocessingml/2006/main" xmlns:w14="http://schemas.microsoft.com/office/word/2010/wordml" xmlns:w15="http://schemas.microsoft.com/office/word/2012/wordml" xmlns:w16cex="http://schemas.microsoft.com/office/word/2018/wordml/cex" xmlns:w16cid="http://schemas.microsoft.com/office/word/2016/wordml/cid" xmlns:w16="http://schemas.microsoft.com/office/word/2018/wordml" xmlns:w16se="http://schemas.microsoft.com/office/word/2015/wordml/symex" xmlns:wpg="http://schemas.microsoft.com/office/word/2010/wordprocessingGroup" xmlns:wpi="http://schemas.microsoft.com/office/word/2010/wordprocessingInk" xmlns:wne="http://schemas.microsoft.com/office/word/2006/wordml" xmlns:wps="http://schemas.microsoft.com/office/word/2010/wordprocessingShape" mc:Ignorable="w14 w15 w16se w16cid w16 w16cex wp14">
   <w:tbl>
     <w:tblPr>
       <w:tblStyle w:val="TableGrid"/>
@@ -2557,7 +2616,7 @@
 </file>
 
 <file path=word/numbering.xml><?xml version="1.0" encoding="utf-8"?>
-<w:numbering xmlns:wpc="http://schemas.microsoft.com/office/word/2010/wordprocessingCanvas" xmlns:cx="http://schemas.microsoft.com/office/drawing/2014/chartex" xmlns:cx1="http://schemas.microsoft.com/office/drawing/2015/9/8/chartex" xmlns:cx2="http://schemas.microsoft.com/office/drawing/2015/10/21/chartex" xmlns:cx3="http://schemas.microsoft.com/office/drawing/2016/5/9/chartex" xmlns:cx4="http://schemas.microsoft.com/office/drawing/2016/5/10/chartex" xmlns:cx5="http://schemas.microsoft.com/office/drawing/2016/5/11/chartex" xmlns:cx6="http://schemas.microsoft.com/office/drawing/2016/5/12/chartex" xmlns:cx7="http://schemas.microsoft.com/office/drawing/2016/5/13/chartex" xmlns:cx8="http://schemas.microsoft.com/office/drawing/2016/5/14/chartex" xmlns:mc="http://schemas.openxmlformats.org/markup-compatibility/2006" xmlns:aink="http://schemas.microsoft.com/office/drawing/2016/ink" xmlns:am3d="http://schemas.microsoft.com/office/drawing/2017/model3d" xmlns:o="urn:schemas-microsoft-com:office:office" xmlns:r="http://schemas.openxmlformats.org/officeDocument/2006/relationships" xmlns:m="http://schemas.openxmlformats.org/officeDocument/2006/math" xmlns:v="urn:schemas-microsoft-com:vml" xmlns:wp14="http://schemas.microsoft.com/office/word/2010/wordprocessingDrawing" xmlns:wp="http://schemas.openxmlformats.org/drawingml/2006/wordprocessingDrawing" xmlns:w10="urn:schemas-microsoft-com:office:word" xmlns:w="http://schemas.openxmlformats.org/wordprocessingml/2006/main" xmlns:w14="http://schemas.microsoft.com/office/word/2010/wordml" xmlns:w15="http://schemas.microsoft.com/office/word/2012/wordml" xmlns:w16cex="http://schemas.microsoft.com/office/word/2018/wordml/cex" xmlns:w16cid="http://schemas.microsoft.com/office/word/2016/wordml/cid" xmlns:w16="http://schemas.microsoft.com/office/word/2018/wordml" xmlns:w16sdtdh="http://schemas.microsoft.com/office/word/2020/wordml/sdtdatahash" xmlns:w16se="http://schemas.microsoft.com/office/word/2015/wordml/symex" xmlns:wpg="http://schemas.microsoft.com/office/word/2010/wordprocessingGroup" xmlns:wpi="http://schemas.microsoft.com/office/word/2010/wordprocessingInk" xmlns:wne="http://schemas.microsoft.com/office/word/2006/wordml" xmlns:wps="http://schemas.microsoft.com/office/word/2010/wordprocessingShape" mc:Ignorable="w14 w15 w16se w16cid w16 w16cex w16sdtdh wp14">
+<w:numbering xmlns:wpc="http://schemas.microsoft.com/office/word/2010/wordprocessingCanvas" xmlns:cx="http://schemas.microsoft.com/office/drawing/2014/chartex" xmlns:cx1="http://schemas.microsoft.com/office/drawing/2015/9/8/chartex" xmlns:cx2="http://schemas.microsoft.com/office/drawing/2015/10/21/chartex" xmlns:cx3="http://schemas.microsoft.com/office/drawing/2016/5/9/chartex" xmlns:cx4="http://schemas.microsoft.com/office/drawing/2016/5/10/chartex" xmlns:cx5="http://schemas.microsoft.com/office/drawing/2016/5/11/chartex" xmlns:cx6="http://schemas.microsoft.com/office/drawing/2016/5/12/chartex" xmlns:cx7="http://schemas.microsoft.com/office/drawing/2016/5/13/chartex" xmlns:cx8="http://schemas.microsoft.com/office/drawing/2016/5/14/chartex" xmlns:mc="http://schemas.openxmlformats.org/markup-compatibility/2006" xmlns:aink="http://schemas.microsoft.com/office/drawing/2016/ink" xmlns:am3d="http://schemas.microsoft.com/office/drawing/2017/model3d" xmlns:o="urn:schemas-microsoft-com:office:office" xmlns:r="http://schemas.openxmlformats.org/officeDocument/2006/relationships" xmlns:m="http://schemas.openxmlformats.org/officeDocument/2006/math" xmlns:v="urn:schemas-microsoft-com:vml" xmlns:wp14="http://schemas.microsoft.com/office/word/2010/wordprocessingDrawing" xmlns:wp="http://schemas.openxmlformats.org/drawingml/2006/wordprocessingDrawing" xmlns:w10="urn:schemas-microsoft-com:office:word" xmlns:w="http://schemas.openxmlformats.org/wordprocessingml/2006/main" xmlns:w14="http://schemas.microsoft.com/office/word/2010/wordml" xmlns:w15="http://schemas.microsoft.com/office/word/2012/wordml" xmlns:w16cex="http://schemas.microsoft.com/office/word/2018/wordml/cex" xmlns:w16cid="http://schemas.microsoft.com/office/word/2016/wordml/cid" xmlns:w16="http://schemas.microsoft.com/office/word/2018/wordml" xmlns:w16se="http://schemas.microsoft.com/office/word/2015/wordml/symex" xmlns:wpg="http://schemas.microsoft.com/office/word/2010/wordprocessingGroup" xmlns:wpi="http://schemas.microsoft.com/office/word/2010/wordprocessingInk" xmlns:wne="http://schemas.microsoft.com/office/word/2006/wordml" xmlns:wps="http://schemas.microsoft.com/office/word/2010/wordprocessingShape" mc:Ignorable="w14 w15 w16se w16cid w16 w16cex wp14">
   <w:abstractNum w:abstractNumId="0" w15:restartNumberingAfterBreak="0">
     <w:nsid w:val="1FA367B2"/>
     <w:multiLevelType w:val="hybridMultilevel"/>
@@ -4871,7 +4930,7 @@
 </file>
 
 <file path=word/people.xml><?xml version="1.0" encoding="utf-8"?>
-<w15:people xmlns:wpc="http://schemas.microsoft.com/office/word/2010/wordprocessingCanvas" xmlns:cx="http://schemas.microsoft.com/office/drawing/2014/chartex" xmlns:cx1="http://schemas.microsoft.com/office/drawing/2015/9/8/chartex" xmlns:cx2="http://schemas.microsoft.com/office/drawing/2015/10/21/chartex" xmlns:cx3="http://schemas.microsoft.com/office/drawing/2016/5/9/chartex" xmlns:cx4="http://schemas.microsoft.com/office/drawing/2016/5/10/chartex" xmlns:cx5="http://schemas.microsoft.com/office/drawing/2016/5/11/chartex" xmlns:cx6="http://schemas.microsoft.com/office/drawing/2016/5/12/chartex" xmlns:cx7="http://schemas.microsoft.com/office/drawing/2016/5/13/chartex" xmlns:cx8="http://schemas.microsoft.com/office/drawing/2016/5/14/chartex" xmlns:mc="http://schemas.openxmlformats.org/markup-compatibility/2006" xmlns:aink="http://schemas.microsoft.com/office/drawing/2016/ink" xmlns:am3d="http://schemas.microsoft.com/office/drawing/2017/model3d" xmlns:o="urn:schemas-microsoft-com:office:office" xmlns:r="http://schemas.openxmlformats.org/officeDocument/2006/relationships" xmlns:m="http://schemas.openxmlformats.org/officeDocument/2006/math" xmlns:v="urn:schemas-microsoft-com:vml" xmlns:wp14="http://schemas.microsoft.com/office/word/2010/wordprocessingDrawing" xmlns:wp="http://schemas.openxmlformats.org/drawingml/2006/wordprocessingDrawing" xmlns:w10="urn:schemas-microsoft-com:office:word" xmlns:w="http://schemas.openxmlformats.org/wordprocessingml/2006/main" xmlns:w14="http://schemas.microsoft.com/office/word/2010/wordml" xmlns:w15="http://schemas.microsoft.com/office/word/2012/wordml" xmlns:w16cex="http://schemas.microsoft.com/office/word/2018/wordml/cex" xmlns:w16cid="http://schemas.microsoft.com/office/word/2016/wordml/cid" xmlns:w16="http://schemas.microsoft.com/office/word/2018/wordml" xmlns:w16sdtdh="http://schemas.microsoft.com/office/word/2020/wordml/sdtdatahash" xmlns:w16se="http://schemas.microsoft.com/office/word/2015/wordml/symex" xmlns:wpg="http://schemas.microsoft.com/office/word/2010/wordprocessingGroup" xmlns:wpi="http://schemas.microsoft.com/office/word/2010/wordprocessingInk" xmlns:wne="http://schemas.microsoft.com/office/word/2006/wordml" xmlns:wps="http://schemas.microsoft.com/office/word/2010/wordprocessingShape" mc:Ignorable="w14 w15 w16se w16cid w16 w16cex w16sdtdh wp14">
+<w15:people xmlns:wpc="http://schemas.microsoft.com/office/word/2010/wordprocessingCanvas" xmlns:cx="http://schemas.microsoft.com/office/drawing/2014/chartex" xmlns:cx1="http://schemas.microsoft.com/office/drawing/2015/9/8/chartex" xmlns:cx2="http://schemas.microsoft.com/office/drawing/2015/10/21/chartex" xmlns:cx3="http://schemas.microsoft.com/office/drawing/2016/5/9/chartex" xmlns:cx4="http://schemas.microsoft.com/office/drawing/2016/5/10/chartex" xmlns:cx5="http://schemas.microsoft.com/office/drawing/2016/5/11/chartex" xmlns:cx6="http://schemas.microsoft.com/office/drawing/2016/5/12/chartex" xmlns:cx7="http://schemas.microsoft.com/office/drawing/2016/5/13/chartex" xmlns:cx8="http://schemas.microsoft.com/office/drawing/2016/5/14/chartex" xmlns:mc="http://schemas.openxmlformats.org/markup-compatibility/2006" xmlns:aink="http://schemas.microsoft.com/office/drawing/2016/ink" xmlns:am3d="http://schemas.microsoft.com/office/drawing/2017/model3d" xmlns:o="urn:schemas-microsoft-com:office:office" xmlns:r="http://schemas.openxmlformats.org/officeDocument/2006/relationships" xmlns:m="http://schemas.openxmlformats.org/officeDocument/2006/math" xmlns:v="urn:schemas-microsoft-com:vml" xmlns:wp14="http://schemas.microsoft.com/office/word/2010/wordprocessingDrawing" xmlns:wp="http://schemas.openxmlformats.org/drawingml/2006/wordprocessingDrawing" xmlns:w10="urn:schemas-microsoft-com:office:word" xmlns:w="http://schemas.openxmlformats.org/wordprocessingml/2006/main" xmlns:w14="http://schemas.microsoft.com/office/word/2010/wordml" xmlns:w15="http://schemas.microsoft.com/office/word/2012/wordml" xmlns:w16cex="http://schemas.microsoft.com/office/word/2018/wordml/cex" xmlns:w16cid="http://schemas.microsoft.com/office/word/2016/wordml/cid" xmlns:w16="http://schemas.microsoft.com/office/word/2018/wordml" xmlns:w16se="http://schemas.microsoft.com/office/word/2015/wordml/symex" xmlns:wpg="http://schemas.microsoft.com/office/word/2010/wordprocessingGroup" xmlns:wpi="http://schemas.microsoft.com/office/word/2010/wordprocessingInk" xmlns:wne="http://schemas.microsoft.com/office/word/2006/wordml" xmlns:wps="http://schemas.microsoft.com/office/word/2010/wordprocessingShape" mc:Ignorable="w14 w15 w16se w16cid w16 w16cex wp14">
   <w15:person w15:author="Tuấn Anh Nguyễn">
     <w15:presenceInfo w15:providerId="Windows Live" w15:userId="2005701393464844"/>
   </w15:person>
@@ -4882,7 +4941,7 @@
 </file>
 
 <file path=word/styles.xml><?xml version="1.0" encoding="utf-8"?>
-<w:styles xmlns:mc="http://schemas.openxmlformats.org/markup-compatibility/2006" xmlns:r="http://schemas.openxmlformats.org/officeDocument/2006/relationships" xmlns:w="http://schemas.openxmlformats.org/wordprocessingml/2006/main" xmlns:w14="http://schemas.microsoft.com/office/word/2010/wordml" xmlns:w15="http://schemas.microsoft.com/office/word/2012/wordml" xmlns:w16cex="http://schemas.microsoft.com/office/word/2018/wordml/cex" xmlns:w16cid="http://schemas.microsoft.com/office/word/2016/wordml/cid" xmlns:w16="http://schemas.microsoft.com/office/word/2018/wordml" xmlns:w16sdtdh="http://schemas.microsoft.com/office/word/2020/wordml/sdtdatahash" xmlns:w16se="http://schemas.microsoft.com/office/word/2015/wordml/symex" mc:Ignorable="w14 w15 w16se w16cid w16 w16cex w16sdtdh">
+<w:styles xmlns:mc="http://schemas.openxmlformats.org/markup-compatibility/2006" xmlns:r="http://schemas.openxmlformats.org/officeDocument/2006/relationships" xmlns:w="http://schemas.openxmlformats.org/wordprocessingml/2006/main" xmlns:w14="http://schemas.microsoft.com/office/word/2010/wordml" xmlns:w15="http://schemas.microsoft.com/office/word/2012/wordml" xmlns:w16cex="http://schemas.microsoft.com/office/word/2018/wordml/cex" xmlns:w16cid="http://schemas.microsoft.com/office/word/2016/wordml/cid" xmlns:w16="http://schemas.microsoft.com/office/word/2018/wordml" xmlns:w16se="http://schemas.microsoft.com/office/word/2015/wordml/symex" mc:Ignorable="w14 w15 w16se w16cid w16 w16cex">
   <w:docDefaults>
     <w:rPrDefault>
       <w:rPr>

</xml_diff>

<commit_message>
update process status report
</commit_message>
<xml_diff>
--- a/src/main/resources/document/1733403-NguyễnTuấnAnh-Báo cáo tiến độ luận văn.docx
+++ b/src/main/resources/document/1733403-NguyễnTuấnAnh-Báo cáo tiến độ luận văn.docx
@@ -834,7 +834,6 @@
           <w:sz w:val="28"/>
           <w:szCs w:val="28"/>
         </w:rPr>
-        <w:lastRenderedPageBreak/>
         <w:t>UserController: Quản lý User</w:t>
       </w:r>
       <w:ins w:id="16" w:author="Tuấn Anh Nguyễn" w:date="2021-07-21T06:10:00Z">
@@ -1683,6 +1682,14 @@
         </w:rPr>
         <w:t>Controller thêm câu hỏi</w:t>
       </w:r>
+      <w:r>
+        <w:rPr>
+          <w:rFonts w:ascii="Times New Roman" w:hAnsi="Times New Roman" w:cs="Times New Roman"/>
+          <w:sz w:val="28"/>
+          <w:szCs w:val="28"/>
+        </w:rPr>
+        <w:t xml:space="preserve"> (80%)</w:t>
+      </w:r>
     </w:p>
     <w:p>
       <w:pPr>
@@ -1723,7 +1730,6 @@
           <w:sz w:val="28"/>
           <w:szCs w:val="28"/>
         </w:rPr>
-        <w:lastRenderedPageBreak/>
         <w:t>Điền khuyết loại 1</w:t>
       </w:r>
     </w:p>
@@ -1827,6 +1833,14 @@
         </w:rPr>
         <w:t>Controller  thêm đề thi</w:t>
       </w:r>
+      <w:r>
+        <w:rPr>
+          <w:rFonts w:ascii="Times New Roman" w:hAnsi="Times New Roman" w:cs="Times New Roman"/>
+          <w:sz w:val="28"/>
+          <w:szCs w:val="28"/>
+        </w:rPr>
+        <w:t xml:space="preserve"> (80%)</w:t>
+      </w:r>
     </w:p>
     <w:p>
       <w:pPr>
@@ -1835,20 +1849,15 @@
           <w:ilvl w:val="0"/>
           <w:numId w:val="10"/>
         </w:numPr>
-        <w:rPr>
-          <w:del w:id="38" w:author="Tuấn Anh Nguyễn" w:date="2021-07-21T06:15:00Z"/>
-        </w:rPr>
-      </w:pPr>
-      <w:del w:id="39" w:author="Tuấn Anh Nguyễn" w:date="2021-07-21T06:15:00Z">
-        <w:r>
-          <w:rPr>
-            <w:rFonts w:ascii="Times New Roman" w:hAnsi="Times New Roman" w:cs="Times New Roman"/>
-            <w:sz w:val="28"/>
-            <w:szCs w:val="28"/>
-          </w:rPr>
-          <w:delText>Controller quên mật khẩu</w:delText>
-        </w:r>
-      </w:del>
+      </w:pPr>
+      <w:r>
+        <w:rPr>
+          <w:rFonts w:ascii="Times New Roman" w:hAnsi="Times New Roman" w:cs="Times New Roman"/>
+          <w:sz w:val="28"/>
+          <w:szCs w:val="28"/>
+        </w:rPr>
+        <w:t>Controller in đề thi</w:t>
+      </w:r>
     </w:p>
     <w:p>
       <w:pPr>
@@ -1864,7 +1873,7 @@
           <w:sz w:val="28"/>
           <w:szCs w:val="28"/>
         </w:rPr>
-        <w:t>Controller in đề thi</w:t>
+        <w:t>Controller download đề thi</w:t>
       </w:r>
     </w:p>
     <w:p>
@@ -1881,7 +1890,7 @@
           <w:sz w:val="28"/>
           <w:szCs w:val="28"/>
         </w:rPr>
-        <w:t>Controller download đề thi</w:t>
+        <w:t>Controller quản lý câu hỏi</w:t>
       </w:r>
     </w:p>
     <w:p>
@@ -1898,7 +1907,7 @@
           <w:sz w:val="28"/>
           <w:szCs w:val="28"/>
         </w:rPr>
-        <w:t>Controller quản lý câu hỏi</w:t>
+        <w:t>Controller quản lý người dùng</w:t>
       </w:r>
     </w:p>
     <w:p>
@@ -1915,47 +1924,8 @@
           <w:sz w:val="28"/>
           <w:szCs w:val="28"/>
         </w:rPr>
-        <w:t>Controller quản lý người dùng</w:t>
-      </w:r>
-    </w:p>
-    <w:p>
-      <w:pPr>
-        <w:pStyle w:val="ListParagraph"/>
-        <w:numPr>
-          <w:ilvl w:val="0"/>
-          <w:numId w:val="10"/>
-        </w:numPr>
-      </w:pPr>
-      <w:r>
-        <w:rPr>
-          <w:rFonts w:ascii="Times New Roman" w:hAnsi="Times New Roman" w:cs="Times New Roman"/>
-          <w:sz w:val="28"/>
-          <w:szCs w:val="28"/>
-        </w:rPr>
         <w:t>Controller thêm đề thi/câu hỏi từ file</w:t>
       </w:r>
-    </w:p>
-    <w:p>
-      <w:pPr>
-        <w:pStyle w:val="ListParagraph"/>
-        <w:numPr>
-          <w:ilvl w:val="0"/>
-          <w:numId w:val="10"/>
-        </w:numPr>
-        <w:rPr>
-          <w:del w:id="40" w:author="Tuấn Anh Nguyễn" w:date="2021-07-21T06:16:00Z"/>
-        </w:rPr>
-      </w:pPr>
-      <w:del w:id="41" w:author="Tuấn Anh Nguyễn" w:date="2021-07-21T06:16:00Z">
-        <w:r>
-          <w:rPr>
-            <w:rFonts w:ascii="Times New Roman" w:hAnsi="Times New Roman" w:cs="Times New Roman"/>
-            <w:sz w:val="28"/>
-            <w:szCs w:val="28"/>
-          </w:rPr>
-          <w:delText>Controller chỉnh sửa thông tin các nhân</w:delText>
-        </w:r>
-      </w:del>
     </w:p>
     <w:p>
       <w:pPr>
@@ -2030,13 +2000,13 @@
           <w:numId w:val="11"/>
         </w:numPr>
         <w:rPr>
-          <w:del w:id="42" w:author="Tuấn Anh Nguyễn" w:date="2021-07-21T06:16:00Z"/>
-          <w:rFonts w:ascii="Times New Roman" w:hAnsi="Times New Roman" w:cs="Times New Roman"/>
-          <w:sz w:val="28"/>
-          <w:szCs w:val="28"/>
-        </w:rPr>
-      </w:pPr>
-      <w:del w:id="43" w:author="Tuấn Anh Nguyễn" w:date="2021-07-21T06:16:00Z">
+          <w:del w:id="38" w:author="Tuấn Anh Nguyễn" w:date="2021-07-21T06:16:00Z"/>
+          <w:rFonts w:ascii="Times New Roman" w:hAnsi="Times New Roman" w:cs="Times New Roman"/>
+          <w:sz w:val="28"/>
+          <w:szCs w:val="28"/>
+        </w:rPr>
+      </w:pPr>
+      <w:del w:id="39" w:author="Tuấn Anh Nguyễn" w:date="2021-07-21T06:16:00Z">
         <w:r>
           <w:rPr>
             <w:rFonts w:ascii="Times New Roman" w:hAnsi="Times New Roman" w:cs="Times New Roman"/>
@@ -2478,7 +2448,6 @@
           <w:sz w:val="28"/>
           <w:szCs w:val="28"/>
         </w:rPr>
-        <w:lastRenderedPageBreak/>
         <w:t>Spring boot thymeleaf tutorial list</w:t>
       </w:r>
     </w:p>
@@ -2619,16 +2588,16 @@
           <w:numId w:val="12"/>
         </w:numPr>
         <w:rPr>
-          <w:ins w:id="44" w:author="Tuấn Anh Nguyễn" w:date="2021-06-16T09:04:00Z"/>
+          <w:ins w:id="40" w:author="Tuấn Anh Nguyễn" w:date="2021-06-16T09:04:00Z"/>
           <w:rStyle w:val="Hyperlink"/>
           <w:rFonts w:ascii="Times New Roman" w:hAnsi="Times New Roman" w:cs="Times New Roman"/>
           <w:color w:val="auto"/>
           <w:sz w:val="28"/>
           <w:szCs w:val="28"/>
           <w:u w:val="none"/>
-          <w:rPrChange w:id="45" w:author="Tuấn Anh Nguyễn" w:date="2021-06-16T09:04:00Z">
+          <w:rPrChange w:id="41" w:author="Tuấn Anh Nguyễn" w:date="2021-06-16T09:04:00Z">
             <w:rPr>
-              <w:ins w:id="46" w:author="Tuấn Anh Nguyễn" w:date="2021-06-16T09:04:00Z"/>
+              <w:ins w:id="42" w:author="Tuấn Anh Nguyễn" w:date="2021-06-16T09:04:00Z"/>
               <w:rStyle w:val="Hyperlink"/>
               <w:rFonts w:ascii="Times New Roman" w:eastAsiaTheme="majorEastAsia" w:hAnsi="Times New Roman" w:cs="Times New Roman"/>
               <w:sz w:val="28"/>
@@ -2653,17 +2622,63 @@
       <w:pPr>
         <w:pStyle w:val="Heading2"/>
         <w:rPr>
-          <w:ins w:id="47" w:author="Tuấn Anh Nguyễn" w:date="2021-06-16T09:04:00Z"/>
-          <w:rFonts w:ascii="Times New Roman" w:hAnsi="Times New Roman" w:cs="Times New Roman"/>
-          <w:sz w:val="28"/>
-          <w:szCs w:val="28"/>
-          <w:rPrChange w:id="48" w:author="Tuấn Anh Nguyễn" w:date="2021-06-16T09:05:00Z">
+          <w:ins w:id="43" w:author="Tuấn Anh Nguyễn" w:date="2021-06-16T09:04:00Z"/>
+          <w:rFonts w:ascii="Times New Roman" w:hAnsi="Times New Roman" w:cs="Times New Roman"/>
+          <w:sz w:val="28"/>
+          <w:szCs w:val="28"/>
+          <w:rPrChange w:id="44" w:author="Tuấn Anh Nguyễn" w:date="2021-06-16T09:05:00Z">
             <w:rPr>
-              <w:ins w:id="49" w:author="Tuấn Anh Nguyễn" w:date="2021-06-16T09:04:00Z"/>
+              <w:ins w:id="45" w:author="Tuấn Anh Nguyễn" w:date="2021-06-16T09:04:00Z"/>
             </w:rPr>
           </w:rPrChange>
         </w:rPr>
       </w:pPr>
+      <w:ins w:id="46" w:author="Tuấn Anh Nguyễn" w:date="2021-06-16T09:04:00Z">
+        <w:r>
+          <w:rPr>
+            <w:rFonts w:ascii="Times New Roman" w:hAnsi="Times New Roman" w:cs="Times New Roman"/>
+            <w:sz w:val="28"/>
+            <w:szCs w:val="28"/>
+            <w:rPrChange w:id="47" w:author="Tuấn Anh Nguyễn" w:date="2021-06-16T09:05:00Z">
+              <w:rPr/>
+            </w:rPrChange>
+          </w:rPr>
+          <w:t xml:space="preserve"> Spring boot multiple login form</w:t>
+        </w:r>
+      </w:ins>
+    </w:p>
+    <w:p>
+      <w:pPr>
+        <w:pStyle w:val="ListParagraph"/>
+        <w:numPr>
+          <w:ilvl w:val="0"/>
+          <w:numId w:val="15"/>
+        </w:numPr>
+        <w:rPr>
+          <w:ins w:id="48" w:author="Tuấn Anh Nguyễn" w:date="2021-06-16T13:25:00Z"/>
+          <w:rFonts w:ascii="Times New Roman" w:hAnsi="Times New Roman" w:cs="Times New Roman"/>
+          <w:sz w:val="28"/>
+          <w:szCs w:val="28"/>
+        </w:rPr>
+      </w:pPr>
+      <w:ins w:id="49" w:author="Tuấn Anh Nguyễn" w:date="2021-06-16T13:25:00Z">
+        <w:r>
+          <w:rPr>
+            <w:rFonts w:ascii="Times New Roman" w:hAnsi="Times New Roman" w:cs="Times New Roman"/>
+            <w:sz w:val="28"/>
+            <w:szCs w:val="28"/>
+          </w:rPr>
+          <w:fldChar w:fldCharType="begin"/>
+        </w:r>
+        <w:r>
+          <w:rPr>
+            <w:rFonts w:ascii="Times New Roman" w:hAnsi="Times New Roman" w:cs="Times New Roman"/>
+            <w:sz w:val="28"/>
+            <w:szCs w:val="28"/>
+          </w:rPr>
+          <w:instrText xml:space="preserve"> HYPERLINK "</w:instrText>
+        </w:r>
+      </w:ins>
       <w:ins w:id="50" w:author="Tuấn Anh Nguyễn" w:date="2021-06-16T09:04:00Z">
         <w:r>
           <w:rPr>
@@ -2674,7 +2689,49 @@
               <w:rPr/>
             </w:rPrChange>
           </w:rPr>
-          <w:t xml:space="preserve"> Spring boot multiple login form</w:t>
+          <w:instrText>https://stackjava.com/spring/code-vi-du-spring-boot-multiple-login-page-form-login.html</w:instrText>
+        </w:r>
+      </w:ins>
+      <w:ins w:id="52" w:author="Tuấn Anh Nguyễn" w:date="2021-06-16T13:25:00Z">
+        <w:r>
+          <w:rPr>
+            <w:rFonts w:ascii="Times New Roman" w:hAnsi="Times New Roman" w:cs="Times New Roman"/>
+            <w:sz w:val="28"/>
+            <w:szCs w:val="28"/>
+          </w:rPr>
+          <w:instrText xml:space="preserve">" </w:instrText>
+        </w:r>
+        <w:r>
+          <w:rPr>
+            <w:rFonts w:ascii="Times New Roman" w:hAnsi="Times New Roman" w:cs="Times New Roman"/>
+            <w:sz w:val="28"/>
+            <w:szCs w:val="28"/>
+          </w:rPr>
+          <w:fldChar w:fldCharType="separate"/>
+        </w:r>
+      </w:ins>
+      <w:ins w:id="53" w:author="Tuấn Anh Nguyễn" w:date="2021-06-16T09:04:00Z">
+        <w:r>
+          <w:rPr>
+            <w:rStyle w:val="Hyperlink"/>
+            <w:rFonts w:ascii="Times New Roman" w:hAnsi="Times New Roman" w:cs="Times New Roman"/>
+            <w:sz w:val="28"/>
+            <w:szCs w:val="28"/>
+            <w:rPrChange w:id="54" w:author="Tuấn Anh Nguyễn" w:date="2021-06-16T09:05:00Z">
+              <w:rPr/>
+            </w:rPrChange>
+          </w:rPr>
+          <w:t>https://stackjava.com/spring/code-vi-du-spring-boot-multiple-login-page-form-login.html</w:t>
+        </w:r>
+      </w:ins>
+      <w:ins w:id="55" w:author="Tuấn Anh Nguyễn" w:date="2021-06-16T13:25:00Z">
+        <w:r>
+          <w:rPr>
+            <w:rFonts w:ascii="Times New Roman" w:hAnsi="Times New Roman" w:cs="Times New Roman"/>
+            <w:sz w:val="28"/>
+            <w:szCs w:val="28"/>
+          </w:rPr>
+          <w:fldChar w:fldCharType="end"/>
         </w:r>
       </w:ins>
     </w:p>
@@ -2686,13 +2743,13 @@
           <w:numId w:val="15"/>
         </w:numPr>
         <w:rPr>
-          <w:ins w:id="52" w:author="Tuấn Anh Nguyễn" w:date="2021-06-16T13:25:00Z"/>
-          <w:rFonts w:ascii="Times New Roman" w:hAnsi="Times New Roman" w:cs="Times New Roman"/>
-          <w:sz w:val="28"/>
-          <w:szCs w:val="28"/>
-        </w:rPr>
-      </w:pPr>
-      <w:ins w:id="53" w:author="Tuấn Anh Nguyễn" w:date="2021-06-16T13:25:00Z">
+          <w:ins w:id="56" w:author="Tuấn Anh Nguyễn" w:date="2021-06-24T11:20:00Z"/>
+          <w:rFonts w:ascii="Times New Roman" w:hAnsi="Times New Roman" w:cs="Times New Roman"/>
+          <w:sz w:val="28"/>
+          <w:szCs w:val="28"/>
+        </w:rPr>
+      </w:pPr>
+      <w:ins w:id="57" w:author="Tuấn Anh Nguyễn" w:date="2021-06-24T11:19:00Z">
         <w:r>
           <w:rPr>
             <w:rFonts w:ascii="Times New Roman" w:hAnsi="Times New Roman" w:cs="Times New Roman"/>
@@ -2710,20 +2767,17 @@
           <w:instrText xml:space="preserve"> HYPERLINK "</w:instrText>
         </w:r>
       </w:ins>
-      <w:ins w:id="54" w:author="Tuấn Anh Nguyễn" w:date="2021-06-16T09:04:00Z">
-        <w:r>
-          <w:rPr>
-            <w:rFonts w:ascii="Times New Roman" w:hAnsi="Times New Roman" w:cs="Times New Roman"/>
-            <w:sz w:val="28"/>
-            <w:szCs w:val="28"/>
-            <w:rPrChange w:id="55" w:author="Tuấn Anh Nguyễn" w:date="2021-06-16T09:05:00Z">
-              <w:rPr/>
-            </w:rPrChange>
-          </w:rPr>
-          <w:instrText>https://stackjava.com/spring/code-vi-du-spring-boot-multiple-login-page-form-login.html</w:instrText>
+      <w:ins w:id="58" w:author="Tuấn Anh Nguyễn" w:date="2021-06-16T13:25:00Z">
+        <w:r>
+          <w:rPr>
+            <w:rFonts w:ascii="Times New Roman" w:hAnsi="Times New Roman" w:cs="Times New Roman"/>
+            <w:sz w:val="28"/>
+            <w:szCs w:val="28"/>
+          </w:rPr>
+          <w:instrText>https://dzone.com/articles/example-of-multiple-login-pages-with-spring-securi</w:instrText>
         </w:r>
       </w:ins>
-      <w:ins w:id="56" w:author="Tuấn Anh Nguyễn" w:date="2021-06-16T13:25:00Z">
+      <w:ins w:id="59" w:author="Tuấn Anh Nguyễn" w:date="2021-06-24T11:19:00Z">
         <w:r>
           <w:rPr>
             <w:rFonts w:ascii="Times New Roman" w:hAnsi="Times New Roman" w:cs="Times New Roman"/>
@@ -2741,21 +2795,18 @@
           <w:fldChar w:fldCharType="separate"/>
         </w:r>
       </w:ins>
-      <w:ins w:id="57" w:author="Tuấn Anh Nguyễn" w:date="2021-06-16T09:04:00Z">
+      <w:ins w:id="60" w:author="Tuấn Anh Nguyễn" w:date="2021-06-16T13:25:00Z">
         <w:r>
           <w:rPr>
             <w:rStyle w:val="Hyperlink"/>
             <w:rFonts w:ascii="Times New Roman" w:hAnsi="Times New Roman" w:cs="Times New Roman"/>
             <w:sz w:val="28"/>
             <w:szCs w:val="28"/>
-            <w:rPrChange w:id="58" w:author="Tuấn Anh Nguyễn" w:date="2021-06-16T09:05:00Z">
-              <w:rPr/>
-            </w:rPrChange>
-          </w:rPr>
-          <w:t>https://stackjava.com/spring/code-vi-du-spring-boot-multiple-login-page-form-login.html</w:t>
+          </w:rPr>
+          <w:t>https://dzone.com/articles/example-of-multiple-login-pages-with-spring-securi</w:t>
         </w:r>
       </w:ins>
-      <w:ins w:id="59" w:author="Tuấn Anh Nguyễn" w:date="2021-06-16T13:25:00Z">
+      <w:ins w:id="61" w:author="Tuấn Anh Nguyễn" w:date="2021-06-24T11:19:00Z">
         <w:r>
           <w:rPr>
             <w:rFonts w:ascii="Times New Roman" w:hAnsi="Times New Roman" w:cs="Times New Roman"/>
@@ -2768,97 +2819,15 @@
     </w:p>
     <w:p>
       <w:pPr>
-        <w:pStyle w:val="ListParagraph"/>
-        <w:numPr>
-          <w:ilvl w:val="0"/>
-          <w:numId w:val="15"/>
-        </w:numPr>
-        <w:rPr>
-          <w:ins w:id="60" w:author="Tuấn Anh Nguyễn" w:date="2021-06-24T11:20:00Z"/>
-          <w:rFonts w:ascii="Times New Roman" w:hAnsi="Times New Roman" w:cs="Times New Roman"/>
-          <w:sz w:val="28"/>
-          <w:szCs w:val="28"/>
-        </w:rPr>
-      </w:pPr>
-      <w:ins w:id="61" w:author="Tuấn Anh Nguyễn" w:date="2021-06-24T11:19:00Z">
-        <w:r>
-          <w:rPr>
-            <w:rFonts w:ascii="Times New Roman" w:hAnsi="Times New Roman" w:cs="Times New Roman"/>
-            <w:sz w:val="28"/>
-            <w:szCs w:val="28"/>
-          </w:rPr>
-          <w:fldChar w:fldCharType="begin"/>
-        </w:r>
-        <w:r>
-          <w:rPr>
-            <w:rFonts w:ascii="Times New Roman" w:hAnsi="Times New Roman" w:cs="Times New Roman"/>
-            <w:sz w:val="28"/>
-            <w:szCs w:val="28"/>
-          </w:rPr>
-          <w:instrText xml:space="preserve"> HYPERLINK "</w:instrText>
-        </w:r>
-      </w:ins>
-      <w:ins w:id="62" w:author="Tuấn Anh Nguyễn" w:date="2021-06-16T13:25:00Z">
-        <w:r>
-          <w:rPr>
-            <w:rFonts w:ascii="Times New Roman" w:hAnsi="Times New Roman" w:cs="Times New Roman"/>
-            <w:sz w:val="28"/>
-            <w:szCs w:val="28"/>
-          </w:rPr>
-          <w:instrText>https://dzone.com/articles/example-of-multiple-login-pages-with-spring-securi</w:instrText>
-        </w:r>
-      </w:ins>
-      <w:ins w:id="63" w:author="Tuấn Anh Nguyễn" w:date="2021-06-24T11:19:00Z">
-        <w:r>
-          <w:rPr>
-            <w:rFonts w:ascii="Times New Roman" w:hAnsi="Times New Roman" w:cs="Times New Roman"/>
-            <w:sz w:val="28"/>
-            <w:szCs w:val="28"/>
-          </w:rPr>
-          <w:instrText xml:space="preserve">" </w:instrText>
-        </w:r>
-        <w:r>
-          <w:rPr>
-            <w:rFonts w:ascii="Times New Roman" w:hAnsi="Times New Roman" w:cs="Times New Roman"/>
-            <w:sz w:val="28"/>
-            <w:szCs w:val="28"/>
-          </w:rPr>
-          <w:fldChar w:fldCharType="separate"/>
-        </w:r>
-      </w:ins>
-      <w:ins w:id="64" w:author="Tuấn Anh Nguyễn" w:date="2021-06-16T13:25:00Z">
-        <w:r>
-          <w:rPr>
-            <w:rStyle w:val="Hyperlink"/>
-            <w:rFonts w:ascii="Times New Roman" w:hAnsi="Times New Roman" w:cs="Times New Roman"/>
-            <w:sz w:val="28"/>
-            <w:szCs w:val="28"/>
-          </w:rPr>
-          <w:t>https://dzone.com/articles/example-of-multiple-login-pages-with-spring-securi</w:t>
-        </w:r>
-      </w:ins>
-      <w:ins w:id="65" w:author="Tuấn Anh Nguyễn" w:date="2021-06-24T11:19:00Z">
-        <w:r>
-          <w:rPr>
-            <w:rFonts w:ascii="Times New Roman" w:hAnsi="Times New Roman" w:cs="Times New Roman"/>
-            <w:sz w:val="28"/>
-            <w:szCs w:val="28"/>
-          </w:rPr>
-          <w:fldChar w:fldCharType="end"/>
-        </w:r>
-      </w:ins>
-    </w:p>
-    <w:p>
-      <w:pPr>
         <w:pStyle w:val="Heading2"/>
         <w:rPr>
-          <w:ins w:id="66" w:author="Tuấn Anh Nguyễn" w:date="2021-06-24T11:21:00Z"/>
-          <w:rFonts w:ascii="Times New Roman" w:hAnsi="Times New Roman" w:cs="Times New Roman"/>
-          <w:sz w:val="28"/>
-          <w:szCs w:val="28"/>
-        </w:rPr>
-      </w:pPr>
-      <w:ins w:id="67" w:author="Tuấn Anh Nguyễn" w:date="2021-06-24T11:20:00Z">
+          <w:ins w:id="62" w:author="Tuấn Anh Nguyễn" w:date="2021-06-24T11:21:00Z"/>
+          <w:rFonts w:ascii="Times New Roman" w:hAnsi="Times New Roman" w:cs="Times New Roman"/>
+          <w:sz w:val="28"/>
+          <w:szCs w:val="28"/>
+        </w:rPr>
+      </w:pPr>
+      <w:ins w:id="63" w:author="Tuấn Anh Nguyễn" w:date="2021-06-24T11:20:00Z">
         <w:r>
           <w:rPr>
             <w:rFonts w:ascii="Times New Roman" w:hAnsi="Times New Roman" w:cs="Times New Roman"/>
@@ -2877,12 +2846,69 @@
           <w:numId w:val="17"/>
         </w:numPr>
         <w:rPr>
-          <w:ins w:id="68" w:author="Microsoft Office User" w:date="2021-06-29T00:16:00Z"/>
-          <w:rFonts w:ascii="Times New Roman" w:hAnsi="Times New Roman" w:cs="Times New Roman"/>
-          <w:sz w:val="28"/>
-          <w:szCs w:val="28"/>
-        </w:rPr>
-      </w:pPr>
+          <w:ins w:id="64" w:author="Microsoft Office User" w:date="2021-06-29T00:16:00Z"/>
+          <w:rFonts w:ascii="Times New Roman" w:hAnsi="Times New Roman" w:cs="Times New Roman"/>
+          <w:sz w:val="28"/>
+          <w:szCs w:val="28"/>
+        </w:rPr>
+      </w:pPr>
+      <w:ins w:id="65" w:author="Microsoft Office User" w:date="2021-06-29T00:16:00Z">
+        <w:r>
+          <w:rPr>
+            <w:rFonts w:ascii="Times New Roman" w:hAnsi="Times New Roman" w:cs="Times New Roman"/>
+            <w:sz w:val="28"/>
+            <w:szCs w:val="28"/>
+          </w:rPr>
+          <w:fldChar w:fldCharType="begin"/>
+        </w:r>
+        <w:r>
+          <w:rPr>
+            <w:rFonts w:ascii="Times New Roman" w:hAnsi="Times New Roman" w:cs="Times New Roman"/>
+            <w:sz w:val="28"/>
+            <w:szCs w:val="28"/>
+          </w:rPr>
+          <w:instrText xml:space="preserve"> HYPERLINK "</w:instrText>
+        </w:r>
+      </w:ins>
+      <w:ins w:id="66" w:author="Tuấn Anh Nguyễn" w:date="2021-06-24T11:21:00Z">
+        <w:r>
+          <w:rPr>
+            <w:rFonts w:ascii="Times New Roman" w:hAnsi="Times New Roman" w:cs="Times New Roman"/>
+            <w:sz w:val="28"/>
+            <w:szCs w:val="28"/>
+          </w:rPr>
+          <w:instrText>https://github.com/spring-projects/spring-framework/issues/24114</w:instrText>
+        </w:r>
+      </w:ins>
+      <w:ins w:id="67" w:author="Microsoft Office User" w:date="2021-06-29T00:16:00Z">
+        <w:r>
+          <w:rPr>
+            <w:rFonts w:ascii="Times New Roman" w:hAnsi="Times New Roman" w:cs="Times New Roman"/>
+            <w:sz w:val="28"/>
+            <w:szCs w:val="28"/>
+          </w:rPr>
+          <w:instrText xml:space="preserve">" </w:instrText>
+        </w:r>
+        <w:r>
+          <w:rPr>
+            <w:rFonts w:ascii="Times New Roman" w:hAnsi="Times New Roman" w:cs="Times New Roman"/>
+            <w:sz w:val="28"/>
+            <w:szCs w:val="28"/>
+          </w:rPr>
+          <w:fldChar w:fldCharType="separate"/>
+        </w:r>
+      </w:ins>
+      <w:ins w:id="68" w:author="Tuấn Anh Nguyễn" w:date="2021-06-24T11:21:00Z">
+        <w:r>
+          <w:rPr>
+            <w:rStyle w:val="Hyperlink"/>
+            <w:rFonts w:ascii="Times New Roman" w:hAnsi="Times New Roman" w:cs="Times New Roman"/>
+            <w:sz w:val="28"/>
+            <w:szCs w:val="28"/>
+          </w:rPr>
+          <w:t>https://github.com/spring-projects/spring-framework/issues/24114</w:t>
+        </w:r>
+      </w:ins>
       <w:ins w:id="69" w:author="Microsoft Office User" w:date="2021-06-29T00:16:00Z">
         <w:r>
           <w:rPr>
@@ -2890,79 +2916,22 @@
             <w:sz w:val="28"/>
             <w:szCs w:val="28"/>
           </w:rPr>
-          <w:fldChar w:fldCharType="begin"/>
-        </w:r>
-        <w:r>
-          <w:rPr>
-            <w:rFonts w:ascii="Times New Roman" w:hAnsi="Times New Roman" w:cs="Times New Roman"/>
-            <w:sz w:val="28"/>
-            <w:szCs w:val="28"/>
-          </w:rPr>
-          <w:instrText xml:space="preserve"> HYPERLINK "</w:instrText>
+          <w:fldChar w:fldCharType="end"/>
         </w:r>
       </w:ins>
-      <w:ins w:id="70" w:author="Tuấn Anh Nguyễn" w:date="2021-06-24T11:21:00Z">
-        <w:r>
-          <w:rPr>
-            <w:rFonts w:ascii="Times New Roman" w:hAnsi="Times New Roman" w:cs="Times New Roman"/>
-            <w:sz w:val="28"/>
-            <w:szCs w:val="28"/>
-          </w:rPr>
-          <w:instrText>https://github.com/spring-projects/spring-framework/issues/24114</w:instrText>
-        </w:r>
-      </w:ins>
+    </w:p>
+    <w:p>
+      <w:pPr>
+        <w:pStyle w:val="Heading2"/>
+        <w:rPr>
+          <w:ins w:id="70" w:author="Microsoft Office User" w:date="2021-06-29T00:16:00Z"/>
+          <w:rFonts w:ascii="Times New Roman" w:hAnsi="Times New Roman" w:cs="Times New Roman"/>
+          <w:sz w:val="28"/>
+          <w:szCs w:val="28"/>
+          <w:lang w:val="vi-VN"/>
+        </w:rPr>
+      </w:pPr>
       <w:ins w:id="71" w:author="Microsoft Office User" w:date="2021-06-29T00:16:00Z">
-        <w:r>
-          <w:rPr>
-            <w:rFonts w:ascii="Times New Roman" w:hAnsi="Times New Roman" w:cs="Times New Roman"/>
-            <w:sz w:val="28"/>
-            <w:szCs w:val="28"/>
-          </w:rPr>
-          <w:instrText xml:space="preserve">" </w:instrText>
-        </w:r>
-        <w:r>
-          <w:rPr>
-            <w:rFonts w:ascii="Times New Roman" w:hAnsi="Times New Roman" w:cs="Times New Roman"/>
-            <w:sz w:val="28"/>
-            <w:szCs w:val="28"/>
-          </w:rPr>
-          <w:fldChar w:fldCharType="separate"/>
-        </w:r>
-      </w:ins>
-      <w:ins w:id="72" w:author="Tuấn Anh Nguyễn" w:date="2021-06-24T11:21:00Z">
-        <w:r>
-          <w:rPr>
-            <w:rStyle w:val="Hyperlink"/>
-            <w:rFonts w:ascii="Times New Roman" w:hAnsi="Times New Roman" w:cs="Times New Roman"/>
-            <w:sz w:val="28"/>
-            <w:szCs w:val="28"/>
-          </w:rPr>
-          <w:t>https://github.com/spring-projects/spring-framework/issues/24114</w:t>
-        </w:r>
-      </w:ins>
-      <w:ins w:id="73" w:author="Microsoft Office User" w:date="2021-06-29T00:16:00Z">
-        <w:r>
-          <w:rPr>
-            <w:rFonts w:ascii="Times New Roman" w:hAnsi="Times New Roman" w:cs="Times New Roman"/>
-            <w:sz w:val="28"/>
-            <w:szCs w:val="28"/>
-          </w:rPr>
-          <w:fldChar w:fldCharType="end"/>
-        </w:r>
-      </w:ins>
-    </w:p>
-    <w:p>
-      <w:pPr>
-        <w:pStyle w:val="Heading2"/>
-        <w:rPr>
-          <w:ins w:id="74" w:author="Microsoft Office User" w:date="2021-06-29T00:16:00Z"/>
-          <w:rFonts w:ascii="Times New Roman" w:hAnsi="Times New Roman" w:cs="Times New Roman"/>
-          <w:sz w:val="28"/>
-          <w:szCs w:val="28"/>
-          <w:lang w:val="vi-VN"/>
-        </w:rPr>
-      </w:pPr>
-      <w:ins w:id="75" w:author="Microsoft Office User" w:date="2021-06-29T00:16:00Z">
         <w:r>
           <w:rPr>
             <w:rFonts w:ascii="Times New Roman" w:hAnsi="Times New Roman" w:cs="Times New Roman"/>
@@ -2990,13 +2959,76 @@
           <w:numId w:val="19"/>
         </w:numPr>
         <w:rPr>
-          <w:ins w:id="76" w:author="Microsoft Office User" w:date="2021-06-30T00:20:00Z"/>
+          <w:ins w:id="72" w:author="Microsoft Office User" w:date="2021-06-30T00:20:00Z"/>
           <w:rFonts w:ascii="Times New Roman" w:hAnsi="Times New Roman" w:cs="Times New Roman"/>
           <w:sz w:val="28"/>
           <w:szCs w:val="28"/>
           <w:lang w:val="vi-VN"/>
         </w:rPr>
       </w:pPr>
+      <w:ins w:id="73" w:author="Microsoft Office User" w:date="2021-06-30T00:20:00Z">
+        <w:r>
+          <w:rPr>
+            <w:rFonts w:ascii="Times New Roman" w:hAnsi="Times New Roman" w:cs="Times New Roman"/>
+            <w:sz w:val="28"/>
+            <w:szCs w:val="28"/>
+            <w:lang w:val="vi-VN"/>
+          </w:rPr>
+          <w:fldChar w:fldCharType="begin"/>
+        </w:r>
+        <w:r>
+          <w:rPr>
+            <w:rFonts w:ascii="Times New Roman" w:hAnsi="Times New Roman" w:cs="Times New Roman"/>
+            <w:sz w:val="28"/>
+            <w:szCs w:val="28"/>
+            <w:lang w:val="vi-VN"/>
+          </w:rPr>
+          <w:instrText xml:space="preserve"> HYPERLINK "</w:instrText>
+        </w:r>
+      </w:ins>
+      <w:ins w:id="74" w:author="Microsoft Office User" w:date="2021-06-29T00:17:00Z">
+        <w:r>
+          <w:rPr>
+            <w:rFonts w:ascii="Times New Roman" w:hAnsi="Times New Roman" w:cs="Times New Roman"/>
+            <w:sz w:val="28"/>
+            <w:szCs w:val="28"/>
+            <w:lang w:val="vi-VN"/>
+          </w:rPr>
+          <w:instrText>https://www.codejava.net/frameworks/spring-boot/spring-security-forgot-password-tutorial</w:instrText>
+        </w:r>
+      </w:ins>
+      <w:ins w:id="75" w:author="Microsoft Office User" w:date="2021-06-30T00:20:00Z">
+        <w:r>
+          <w:rPr>
+            <w:rFonts w:ascii="Times New Roman" w:hAnsi="Times New Roman" w:cs="Times New Roman"/>
+            <w:sz w:val="28"/>
+            <w:szCs w:val="28"/>
+            <w:lang w:val="vi-VN"/>
+          </w:rPr>
+          <w:instrText xml:space="preserve">" </w:instrText>
+        </w:r>
+        <w:r>
+          <w:rPr>
+            <w:rFonts w:ascii="Times New Roman" w:hAnsi="Times New Roman" w:cs="Times New Roman"/>
+            <w:sz w:val="28"/>
+            <w:szCs w:val="28"/>
+            <w:lang w:val="vi-VN"/>
+          </w:rPr>
+          <w:fldChar w:fldCharType="separate"/>
+        </w:r>
+      </w:ins>
+      <w:ins w:id="76" w:author="Microsoft Office User" w:date="2021-06-29T00:17:00Z">
+        <w:r>
+          <w:rPr>
+            <w:rStyle w:val="Hyperlink"/>
+            <w:rFonts w:ascii="Times New Roman" w:hAnsi="Times New Roman" w:cs="Times New Roman"/>
+            <w:sz w:val="28"/>
+            <w:szCs w:val="28"/>
+            <w:lang w:val="vi-VN"/>
+          </w:rPr>
+          <w:t>https://www.codejava.net/frameworks/spring-boot/spring-security-forgot-password-tutorial</w:t>
+        </w:r>
+      </w:ins>
       <w:ins w:id="77" w:author="Microsoft Office User" w:date="2021-06-30T00:20:00Z">
         <w:r>
           <w:rPr>
@@ -3005,84 +3037,21 @@
             <w:szCs w:val="28"/>
             <w:lang w:val="vi-VN"/>
           </w:rPr>
-          <w:fldChar w:fldCharType="begin"/>
-        </w:r>
-        <w:r>
-          <w:rPr>
-            <w:rFonts w:ascii="Times New Roman" w:hAnsi="Times New Roman" w:cs="Times New Roman"/>
-            <w:sz w:val="28"/>
-            <w:szCs w:val="28"/>
-            <w:lang w:val="vi-VN"/>
-          </w:rPr>
-          <w:instrText xml:space="preserve"> HYPERLINK "</w:instrText>
+          <w:fldChar w:fldCharType="end"/>
         </w:r>
       </w:ins>
-      <w:ins w:id="78" w:author="Microsoft Office User" w:date="2021-06-29T00:17:00Z">
-        <w:r>
-          <w:rPr>
-            <w:rFonts w:ascii="Times New Roman" w:hAnsi="Times New Roman" w:cs="Times New Roman"/>
-            <w:sz w:val="28"/>
-            <w:szCs w:val="28"/>
-            <w:lang w:val="vi-VN"/>
-          </w:rPr>
-          <w:instrText>https://www.codejava.net/frameworks/spring-boot/spring-security-forgot-password-tutorial</w:instrText>
-        </w:r>
-      </w:ins>
+    </w:p>
+    <w:p>
+      <w:pPr>
+        <w:pStyle w:val="Heading2"/>
+        <w:rPr>
+          <w:ins w:id="78" w:author="Microsoft Office User" w:date="2021-06-30T00:20:00Z"/>
+          <w:rFonts w:ascii="Times New Roman" w:hAnsi="Times New Roman" w:cs="Times New Roman"/>
+          <w:sz w:val="28"/>
+          <w:szCs w:val="28"/>
+        </w:rPr>
+      </w:pPr>
       <w:ins w:id="79" w:author="Microsoft Office User" w:date="2021-06-30T00:20:00Z">
-        <w:r>
-          <w:rPr>
-            <w:rFonts w:ascii="Times New Roman" w:hAnsi="Times New Roman" w:cs="Times New Roman"/>
-            <w:sz w:val="28"/>
-            <w:szCs w:val="28"/>
-            <w:lang w:val="vi-VN"/>
-          </w:rPr>
-          <w:instrText xml:space="preserve">" </w:instrText>
-        </w:r>
-        <w:r>
-          <w:rPr>
-            <w:rFonts w:ascii="Times New Roman" w:hAnsi="Times New Roman" w:cs="Times New Roman"/>
-            <w:sz w:val="28"/>
-            <w:szCs w:val="28"/>
-            <w:lang w:val="vi-VN"/>
-          </w:rPr>
-          <w:fldChar w:fldCharType="separate"/>
-        </w:r>
-      </w:ins>
-      <w:ins w:id="80" w:author="Microsoft Office User" w:date="2021-06-29T00:17:00Z">
-        <w:r>
-          <w:rPr>
-            <w:rStyle w:val="Hyperlink"/>
-            <w:rFonts w:ascii="Times New Roman" w:hAnsi="Times New Roman" w:cs="Times New Roman"/>
-            <w:sz w:val="28"/>
-            <w:szCs w:val="28"/>
-            <w:lang w:val="vi-VN"/>
-          </w:rPr>
-          <w:t>https://www.codejava.net/frameworks/spring-boot/spring-security-forgot-password-tutorial</w:t>
-        </w:r>
-      </w:ins>
-      <w:ins w:id="81" w:author="Microsoft Office User" w:date="2021-06-30T00:20:00Z">
-        <w:r>
-          <w:rPr>
-            <w:rFonts w:ascii="Times New Roman" w:hAnsi="Times New Roman" w:cs="Times New Roman"/>
-            <w:sz w:val="28"/>
-            <w:szCs w:val="28"/>
-            <w:lang w:val="vi-VN"/>
-          </w:rPr>
-          <w:fldChar w:fldCharType="end"/>
-        </w:r>
-      </w:ins>
-    </w:p>
-    <w:p>
-      <w:pPr>
-        <w:pStyle w:val="Heading2"/>
-        <w:rPr>
-          <w:ins w:id="82" w:author="Microsoft Office User" w:date="2021-06-30T00:20:00Z"/>
-          <w:rFonts w:ascii="Times New Roman" w:hAnsi="Times New Roman" w:cs="Times New Roman"/>
-          <w:sz w:val="28"/>
-          <w:szCs w:val="28"/>
-        </w:rPr>
-      </w:pPr>
-      <w:ins w:id="83" w:author="Microsoft Office User" w:date="2021-06-30T00:20:00Z">
         <w:r>
           <w:rPr>
             <w:rFonts w:ascii="Times New Roman" w:hAnsi="Times New Roman" w:cs="Times New Roman"/>
@@ -3101,12 +3070,69 @@
           <w:numId w:val="19"/>
         </w:numPr>
         <w:rPr>
-          <w:ins w:id="84" w:author="Tuấn Anh Nguyễn" w:date="2021-07-04T02:45:00Z"/>
-          <w:rFonts w:ascii="Times New Roman" w:hAnsi="Times New Roman" w:cs="Times New Roman"/>
-          <w:sz w:val="28"/>
-          <w:szCs w:val="28"/>
-        </w:rPr>
-      </w:pPr>
+          <w:ins w:id="80" w:author="Tuấn Anh Nguyễn" w:date="2021-07-04T02:45:00Z"/>
+          <w:rFonts w:ascii="Times New Roman" w:hAnsi="Times New Roman" w:cs="Times New Roman"/>
+          <w:sz w:val="28"/>
+          <w:szCs w:val="28"/>
+        </w:rPr>
+      </w:pPr>
+      <w:ins w:id="81" w:author="Tuấn Anh Nguyễn" w:date="2021-07-04T02:44:00Z">
+        <w:r>
+          <w:rPr>
+            <w:rFonts w:ascii="Times New Roman" w:hAnsi="Times New Roman" w:cs="Times New Roman"/>
+            <w:sz w:val="28"/>
+            <w:szCs w:val="28"/>
+          </w:rPr>
+          <w:fldChar w:fldCharType="begin"/>
+        </w:r>
+        <w:r>
+          <w:rPr>
+            <w:rFonts w:ascii="Times New Roman" w:hAnsi="Times New Roman" w:cs="Times New Roman"/>
+            <w:sz w:val="28"/>
+            <w:szCs w:val="28"/>
+          </w:rPr>
+          <w:instrText xml:space="preserve"> HYPERLINK "</w:instrText>
+        </w:r>
+      </w:ins>
+      <w:ins w:id="82" w:author="Microsoft Office User" w:date="2021-06-30T00:35:00Z">
+        <w:r>
+          <w:rPr>
+            <w:rFonts w:ascii="Times New Roman" w:hAnsi="Times New Roman" w:cs="Times New Roman"/>
+            <w:sz w:val="28"/>
+            <w:szCs w:val="28"/>
+          </w:rPr>
+          <w:instrText>https://www.codejava.net/frameworks/spring-boot/spring-security-remember-me-examples</w:instrText>
+        </w:r>
+      </w:ins>
+      <w:ins w:id="83" w:author="Tuấn Anh Nguyễn" w:date="2021-07-04T02:44:00Z">
+        <w:r>
+          <w:rPr>
+            <w:rFonts w:ascii="Times New Roman" w:hAnsi="Times New Roman" w:cs="Times New Roman"/>
+            <w:sz w:val="28"/>
+            <w:szCs w:val="28"/>
+          </w:rPr>
+          <w:instrText xml:space="preserve">" </w:instrText>
+        </w:r>
+        <w:r>
+          <w:rPr>
+            <w:rFonts w:ascii="Times New Roman" w:hAnsi="Times New Roman" w:cs="Times New Roman"/>
+            <w:sz w:val="28"/>
+            <w:szCs w:val="28"/>
+          </w:rPr>
+          <w:fldChar w:fldCharType="separate"/>
+        </w:r>
+      </w:ins>
+      <w:ins w:id="84" w:author="Microsoft Office User" w:date="2021-06-30T00:35:00Z">
+        <w:r>
+          <w:rPr>
+            <w:rStyle w:val="Hyperlink"/>
+            <w:rFonts w:ascii="Times New Roman" w:hAnsi="Times New Roman" w:cs="Times New Roman"/>
+            <w:sz w:val="28"/>
+            <w:szCs w:val="28"/>
+          </w:rPr>
+          <w:t>https://www.codejava.net/frameworks/spring-boot/spring-security-remember-me-examples</w:t>
+        </w:r>
+      </w:ins>
       <w:ins w:id="85" w:author="Tuấn Anh Nguyễn" w:date="2021-07-04T02:44:00Z">
         <w:r>
           <w:rPr>
@@ -3114,78 +3140,21 @@
             <w:sz w:val="28"/>
             <w:szCs w:val="28"/>
           </w:rPr>
-          <w:fldChar w:fldCharType="begin"/>
-        </w:r>
-        <w:r>
-          <w:rPr>
-            <w:rFonts w:ascii="Times New Roman" w:hAnsi="Times New Roman" w:cs="Times New Roman"/>
-            <w:sz w:val="28"/>
-            <w:szCs w:val="28"/>
-          </w:rPr>
-          <w:instrText xml:space="preserve"> HYPERLINK "</w:instrText>
+          <w:fldChar w:fldCharType="end"/>
         </w:r>
       </w:ins>
-      <w:ins w:id="86" w:author="Microsoft Office User" w:date="2021-06-30T00:35:00Z">
-        <w:r>
-          <w:rPr>
-            <w:rFonts w:ascii="Times New Roman" w:hAnsi="Times New Roman" w:cs="Times New Roman"/>
-            <w:sz w:val="28"/>
-            <w:szCs w:val="28"/>
-          </w:rPr>
-          <w:instrText>https://www.codejava.net/frameworks/spring-boot/spring-security-remember-me-examples</w:instrText>
-        </w:r>
-      </w:ins>
-      <w:ins w:id="87" w:author="Tuấn Anh Nguyễn" w:date="2021-07-04T02:44:00Z">
-        <w:r>
-          <w:rPr>
-            <w:rFonts w:ascii="Times New Roman" w:hAnsi="Times New Roman" w:cs="Times New Roman"/>
-            <w:sz w:val="28"/>
-            <w:szCs w:val="28"/>
-          </w:rPr>
-          <w:instrText xml:space="preserve">" </w:instrText>
-        </w:r>
-        <w:r>
-          <w:rPr>
-            <w:rFonts w:ascii="Times New Roman" w:hAnsi="Times New Roman" w:cs="Times New Roman"/>
-            <w:sz w:val="28"/>
-            <w:szCs w:val="28"/>
-          </w:rPr>
-          <w:fldChar w:fldCharType="separate"/>
-        </w:r>
-      </w:ins>
-      <w:ins w:id="88" w:author="Microsoft Office User" w:date="2021-06-30T00:35:00Z">
-        <w:r>
-          <w:rPr>
-            <w:rStyle w:val="Hyperlink"/>
-            <w:rFonts w:ascii="Times New Roman" w:hAnsi="Times New Roman" w:cs="Times New Roman"/>
-            <w:sz w:val="28"/>
-            <w:szCs w:val="28"/>
-          </w:rPr>
-          <w:t>https://www.codejava.net/frameworks/spring-boot/spring-security-remember-me-examples</w:t>
-        </w:r>
-      </w:ins>
-      <w:ins w:id="89" w:author="Tuấn Anh Nguyễn" w:date="2021-07-04T02:44:00Z">
-        <w:r>
-          <w:rPr>
-            <w:rFonts w:ascii="Times New Roman" w:hAnsi="Times New Roman" w:cs="Times New Roman"/>
-            <w:sz w:val="28"/>
-            <w:szCs w:val="28"/>
-          </w:rPr>
-          <w:fldChar w:fldCharType="end"/>
-        </w:r>
-      </w:ins>
     </w:p>
     <w:p>
       <w:pPr>
         <w:pStyle w:val="Heading2"/>
         <w:rPr>
-          <w:ins w:id="90" w:author="Tuấn Anh Nguyễn" w:date="2021-07-04T02:47:00Z"/>
-          <w:rFonts w:ascii="Times New Roman" w:hAnsi="Times New Roman" w:cs="Times New Roman"/>
-          <w:sz w:val="28"/>
-          <w:szCs w:val="28"/>
-        </w:rPr>
-      </w:pPr>
-      <w:ins w:id="91" w:author="Tuấn Anh Nguyễn" w:date="2021-07-04T02:47:00Z">
+          <w:ins w:id="86" w:author="Tuấn Anh Nguyễn" w:date="2021-07-04T02:47:00Z"/>
+          <w:rFonts w:ascii="Times New Roman" w:hAnsi="Times New Roman" w:cs="Times New Roman"/>
+          <w:sz w:val="28"/>
+          <w:szCs w:val="28"/>
+        </w:rPr>
+      </w:pPr>
+      <w:ins w:id="87" w:author="Tuấn Anh Nguyễn" w:date="2021-07-04T02:47:00Z">
         <w:r>
           <w:rPr>
             <w:rFonts w:ascii="Times New Roman" w:hAnsi="Times New Roman" w:cs="Times New Roman"/>
@@ -3204,12 +3173,12 @@
           <w:numId w:val="19"/>
         </w:numPr>
         <w:rPr>
-          <w:ins w:id="92" w:author="Tuấn Anh Nguyễn" w:date="2021-07-04T02:46:00Z"/>
-          <w:rFonts w:ascii="Times New Roman" w:hAnsi="Times New Roman" w:cs="Times New Roman"/>
-          <w:sz w:val="28"/>
-          <w:szCs w:val="28"/>
-        </w:rPr>
-        <w:pPrChange w:id="93" w:author="Tuấn Anh Nguyễn" w:date="2021-07-04T02:47:00Z">
+          <w:ins w:id="88" w:author="Tuấn Anh Nguyễn" w:date="2021-07-04T02:46:00Z"/>
+          <w:rFonts w:ascii="Times New Roman" w:hAnsi="Times New Roman" w:cs="Times New Roman"/>
+          <w:sz w:val="28"/>
+          <w:szCs w:val="28"/>
+        </w:rPr>
+        <w:pPrChange w:id="89" w:author="Tuấn Anh Nguyễn" w:date="2021-07-04T02:47:00Z">
           <w:pPr/>
         </w:pPrChange>
       </w:pPr>
@@ -3235,16 +3204,9 @@
           <w:sz w:val="28"/>
           <w:szCs w:val="28"/>
         </w:rPr>
-      </w:r>
-      <w:r>
-        <w:rPr>
-          <w:rFonts w:ascii="Times New Roman" w:hAnsi="Times New Roman" w:cs="Times New Roman"/>
-          <w:sz w:val="28"/>
-          <w:szCs w:val="28"/>
-        </w:rPr>
         <w:fldChar w:fldCharType="separate"/>
       </w:r>
-      <w:ins w:id="94" w:author="Tuấn Anh Nguyễn" w:date="2021-07-04T02:47:00Z">
+      <w:ins w:id="90" w:author="Tuấn Anh Nguyễn" w:date="2021-07-04T02:47:00Z">
         <w:r>
           <w:rPr>
             <w:rStyle w:val="Hyperlink"/>
@@ -3268,18 +3230,18 @@
       <w:pPr>
         <w:pStyle w:val="Heading2"/>
         <w:rPr>
-          <w:ins w:id="95" w:author="Tuấn Anh Nguyễn" w:date="2021-07-15T04:55:00Z"/>
-          <w:rFonts w:ascii="Times New Roman" w:hAnsi="Times New Roman" w:cs="Times New Roman"/>
-          <w:sz w:val="28"/>
-          <w:szCs w:val="28"/>
-        </w:rPr>
-        <w:pPrChange w:id="96" w:author="Tuấn Anh Nguyễn" w:date="2021-07-15T04:55:00Z">
+          <w:ins w:id="91" w:author="Tuấn Anh Nguyễn" w:date="2021-07-15T04:55:00Z"/>
+          <w:rFonts w:ascii="Times New Roman" w:hAnsi="Times New Roman" w:cs="Times New Roman"/>
+          <w:sz w:val="28"/>
+          <w:szCs w:val="28"/>
+        </w:rPr>
+        <w:pPrChange w:id="92" w:author="Tuấn Anh Nguyễn" w:date="2021-07-15T04:55:00Z">
           <w:pPr>
             <w:ind w:left="576"/>
           </w:pPr>
         </w:pPrChange>
       </w:pPr>
-      <w:ins w:id="97" w:author="Tuấn Anh Nguyễn" w:date="2021-07-15T04:55:00Z">
+      <w:ins w:id="93" w:author="Tuấn Anh Nguyễn" w:date="2021-07-15T04:55:00Z">
         <w:r>
           <w:rPr>
             <w:rFonts w:ascii="Times New Roman" w:hAnsi="Times New Roman" w:cs="Times New Roman"/>
@@ -3319,7 +3281,7 @@
         </w:rPr>
         <w:instrText xml:space="preserve"> HYPERLINK "</w:instrText>
       </w:r>
-      <w:ins w:id="98" w:author="Tuấn Anh Nguyễn" w:date="2021-07-15T04:56:00Z">
+      <w:ins w:id="94" w:author="Tuấn Anh Nguyễn" w:date="2021-07-15T04:56:00Z">
         <w:r>
           <w:rPr>
             <w:rFonts w:ascii="Times New Roman" w:hAnsi="Times New Roman" w:cs="Times New Roman"/>
@@ -3345,7 +3307,7 @@
         </w:rPr>
         <w:fldChar w:fldCharType="separate"/>
       </w:r>
-      <w:ins w:id="99" w:author="Tuấn Anh Nguyễn" w:date="2021-07-15T04:56:00Z">
+      <w:ins w:id="95" w:author="Tuấn Anh Nguyễn" w:date="2021-07-15T04:56:00Z">
         <w:r>
           <w:rPr>
             <w:rStyle w:val="Hyperlink"/>
@@ -3380,7 +3342,6 @@
           <w:sz w:val="28"/>
           <w:szCs w:val="28"/>
         </w:rPr>
-        <w:lastRenderedPageBreak/>
         <w:t>Thymeleaf dynamic form field</w:t>
       </w:r>
     </w:p>
@@ -3460,7 +3421,7 @@
           <w:numId w:val="22"/>
         </w:numPr>
         <w:rPr>
-          <w:ins w:id="100" w:author="Tuấn Anh Nguyễn" w:date="2021-07-15T04:56:00Z"/>
+          <w:ins w:id="96" w:author="Tuấn Anh Nguyễn" w:date="2021-07-15T04:56:00Z"/>
           <w:rFonts w:ascii="Times New Roman" w:hAnsi="Times New Roman" w:cs="Times New Roman"/>
           <w:sz w:val="28"/>
           <w:szCs w:val="28"/>
@@ -3477,16 +3438,43 @@
     </w:p>
     <w:p>
       <w:pPr>
-        <w:pPrChange w:id="101" w:author="Tuấn Anh Nguyễn" w:date="2021-07-15T04:56:00Z">
-          <w:pPr>
-            <w:pStyle w:val="ListParagraph"/>
-            <w:numPr>
-              <w:numId w:val="12"/>
-            </w:numPr>
-            <w:ind w:hanging="360"/>
-          </w:pPr>
-        </w:pPrChange>
-      </w:pPr>
+        <w:pStyle w:val="Heading2"/>
+        <w:rPr>
+          <w:rFonts w:ascii="Times New Roman" w:hAnsi="Times New Roman" w:cs="Times New Roman"/>
+          <w:sz w:val="28"/>
+          <w:szCs w:val="28"/>
+        </w:rPr>
+      </w:pPr>
+      <w:r>
+        <w:rPr>
+          <w:rFonts w:ascii="Times New Roman" w:hAnsi="Times New Roman" w:cs="Times New Roman"/>
+          <w:sz w:val="28"/>
+          <w:szCs w:val="28"/>
+        </w:rPr>
+        <w:t>Thymeleaf dual list box</w:t>
+      </w:r>
+    </w:p>
+    <w:p>
+      <w:pPr>
+        <w:pStyle w:val="ListParagraph"/>
+        <w:numPr>
+          <w:ilvl w:val="0"/>
+          <w:numId w:val="22"/>
+        </w:numPr>
+        <w:rPr>
+          <w:rFonts w:ascii="Times New Roman" w:hAnsi="Times New Roman" w:cs="Times New Roman"/>
+          <w:sz w:val="28"/>
+          <w:szCs w:val="28"/>
+        </w:rPr>
+      </w:pPr>
+      <w:r>
+        <w:rPr>
+          <w:rFonts w:ascii="Times New Roman" w:hAnsi="Times New Roman" w:cs="Times New Roman"/>
+          <w:sz w:val="28"/>
+          <w:szCs w:val="28"/>
+        </w:rPr>
+        <w:t>https://frontbackend.com/thymeleaf/spring-boot-bootstrap-thymeleaf-dual-listbox</w:t>
+      </w:r>
     </w:p>
     <w:sectPr>
       <w:headerReference w:type="default" r:id="rId17"/>
@@ -3719,7 +3707,7 @@
   <w:abstractNum w:abstractNumId="0" w15:restartNumberingAfterBreak="0">
     <w:nsid w:val="1483141B"/>
     <w:multiLevelType w:val="hybridMultilevel"/>
-    <w:tmpl w:val="2B1EA516"/>
+    <w:tmpl w:val="64023722"/>
     <w:lvl w:ilvl="0" w:tplc="04090001">
       <w:start w:val="1"/>
       <w:numFmt w:val="bullet"/>

</xml_diff>

<commit_message>
update process status (cont)
</commit_message>
<xml_diff>
--- a/src/main/resources/document/1733403-NguyễnTuấnAnh-Báo cáo tiến độ luận văn.docx
+++ b/src/main/resources/document/1733403-NguyễnTuấnAnh-Báo cáo tiến độ luận văn.docx
@@ -1713,7 +1713,23 @@
           <w:sz w:val="28"/>
           <w:szCs w:val="28"/>
         </w:rPr>
-        <w:t xml:space="preserve"> (Thiếu controller, đã có html)</w:t>
+        <w:t xml:space="preserve"> (</w:t>
+      </w:r>
+      <w:r>
+        <w:rPr>
+          <w:rFonts w:ascii="Times New Roman" w:hAnsi="Times New Roman" w:cs="Times New Roman"/>
+          <w:sz w:val="28"/>
+          <w:szCs w:val="28"/>
+        </w:rPr>
+        <w:t>90%</w:t>
+      </w:r>
+      <w:r>
+        <w:rPr>
+          <w:rFonts w:ascii="Times New Roman" w:hAnsi="Times New Roman" w:cs="Times New Roman"/>
+          <w:sz w:val="28"/>
+          <w:szCs w:val="28"/>
+        </w:rPr>
+        <w:t>)</w:t>
       </w:r>
     </w:p>
     <w:p>
@@ -1732,6 +1748,38 @@
         </w:rPr>
         <w:t>Điền khuyết loại 1</w:t>
       </w:r>
+      <w:r>
+        <w:rPr>
+          <w:rFonts w:ascii="Times New Roman" w:hAnsi="Times New Roman" w:cs="Times New Roman"/>
+          <w:sz w:val="28"/>
+          <w:szCs w:val="28"/>
+        </w:rPr>
+        <w:t xml:space="preserve"> </w:t>
+      </w:r>
+      <w:r>
+        <w:rPr>
+          <w:rFonts w:ascii="Times New Roman" w:hAnsi="Times New Roman" w:cs="Times New Roman"/>
+          <w:sz w:val="28"/>
+          <w:szCs w:val="28"/>
+        </w:rPr>
+        <w:t>(</w:t>
+      </w:r>
+      <w:r>
+        <w:rPr>
+          <w:rFonts w:ascii="Times New Roman" w:hAnsi="Times New Roman" w:cs="Times New Roman"/>
+          <w:sz w:val="28"/>
+          <w:szCs w:val="28"/>
+        </w:rPr>
+        <w:t>70</w:t>
+      </w:r>
+      <w:r>
+        <w:rPr>
+          <w:rFonts w:ascii="Times New Roman" w:hAnsi="Times New Roman" w:cs="Times New Roman"/>
+          <w:sz w:val="28"/>
+          <w:szCs w:val="28"/>
+        </w:rPr>
+        <w:t>%)</w:t>
+      </w:r>
     </w:p>
     <w:p>
       <w:pPr>
@@ -1749,6 +1797,38 @@
         </w:rPr>
         <w:t>Điền khuyết loại 2</w:t>
       </w:r>
+      <w:r>
+        <w:rPr>
+          <w:rFonts w:ascii="Times New Roman" w:hAnsi="Times New Roman" w:cs="Times New Roman"/>
+          <w:sz w:val="28"/>
+          <w:szCs w:val="28"/>
+        </w:rPr>
+        <w:t xml:space="preserve"> </w:t>
+      </w:r>
+      <w:r>
+        <w:rPr>
+          <w:rFonts w:ascii="Times New Roman" w:hAnsi="Times New Roman" w:cs="Times New Roman"/>
+          <w:sz w:val="28"/>
+          <w:szCs w:val="28"/>
+        </w:rPr>
+        <w:t>(</w:t>
+      </w:r>
+      <w:r>
+        <w:rPr>
+          <w:rFonts w:ascii="Times New Roman" w:hAnsi="Times New Roman" w:cs="Times New Roman"/>
+          <w:sz w:val="28"/>
+          <w:szCs w:val="28"/>
+        </w:rPr>
+        <w:t>7</w:t>
+      </w:r>
+      <w:r>
+        <w:rPr>
+          <w:rFonts w:ascii="Times New Roman" w:hAnsi="Times New Roman" w:cs="Times New Roman"/>
+          <w:sz w:val="28"/>
+          <w:szCs w:val="28"/>
+        </w:rPr>
+        <w:t>0%)</w:t>
+      </w:r>
     </w:p>
     <w:p>
       <w:pPr>
@@ -1772,7 +1852,15 @@
           <w:sz w:val="28"/>
           <w:szCs w:val="28"/>
         </w:rPr>
-        <w:t xml:space="preserve"> (đã có html)</w:t>
+        <w:t xml:space="preserve"> </w:t>
+      </w:r>
+      <w:r>
+        <w:rPr>
+          <w:rFonts w:ascii="Times New Roman" w:hAnsi="Times New Roman" w:cs="Times New Roman"/>
+          <w:sz w:val="28"/>
+          <w:szCs w:val="28"/>
+        </w:rPr>
+        <w:t>(90%)</w:t>
       </w:r>
     </w:p>
     <w:p>
@@ -1791,6 +1879,38 @@
         </w:rPr>
         <w:t>Ghép cặp</w:t>
       </w:r>
+      <w:r>
+        <w:rPr>
+          <w:rFonts w:ascii="Times New Roman" w:hAnsi="Times New Roman" w:cs="Times New Roman"/>
+          <w:sz w:val="28"/>
+          <w:szCs w:val="28"/>
+        </w:rPr>
+        <w:t xml:space="preserve"> </w:t>
+      </w:r>
+      <w:r>
+        <w:rPr>
+          <w:rFonts w:ascii="Times New Roman" w:hAnsi="Times New Roman" w:cs="Times New Roman"/>
+          <w:sz w:val="28"/>
+          <w:szCs w:val="28"/>
+        </w:rPr>
+        <w:t>(</w:t>
+      </w:r>
+      <w:r>
+        <w:rPr>
+          <w:rFonts w:ascii="Times New Roman" w:hAnsi="Times New Roman" w:cs="Times New Roman"/>
+          <w:sz w:val="28"/>
+          <w:szCs w:val="28"/>
+        </w:rPr>
+        <w:t>65</w:t>
+      </w:r>
+      <w:r>
+        <w:rPr>
+          <w:rFonts w:ascii="Times New Roman" w:hAnsi="Times New Roman" w:cs="Times New Roman"/>
+          <w:sz w:val="28"/>
+          <w:szCs w:val="28"/>
+        </w:rPr>
+        <w:t>%)</w:t>
+      </w:r>
     </w:p>
     <w:p>
       <w:pPr>
@@ -1814,7 +1934,15 @@
           <w:sz w:val="28"/>
           <w:szCs w:val="28"/>
         </w:rPr>
-        <w:t xml:space="preserve"> (đã có html)</w:t>
+        <w:t xml:space="preserve"> </w:t>
+      </w:r>
+      <w:r>
+        <w:rPr>
+          <w:rFonts w:ascii="Times New Roman" w:hAnsi="Times New Roman" w:cs="Times New Roman"/>
+          <w:sz w:val="28"/>
+          <w:szCs w:val="28"/>
+        </w:rPr>
+        <w:t>(90%)</w:t>
       </w:r>
     </w:p>
     <w:p>

</xml_diff>

<commit_message>
update create logo free website
</commit_message>
<xml_diff>
--- a/src/main/resources/document/1733403-NguyễnTuấnAnh-Báo cáo tiến độ luận văn.docx
+++ b/src/main/resources/document/1733403-NguyễnTuấnAnh-Báo cáo tiến độ luận văn.docx
@@ -1914,6 +1914,14 @@
         </w:rPr>
         <w:t>Controller in đề thi</w:t>
       </w:r>
+      <w:r>
+        <w:rPr>
+          <w:rFonts w:ascii="Times New Roman" w:hAnsi="Times New Roman" w:cs="Times New Roman"/>
+          <w:sz w:val="28"/>
+          <w:szCs w:val="28"/>
+        </w:rPr>
+        <w:t xml:space="preserve"> (99%)</w:t>
+      </w:r>
     </w:p>
     <w:p>
       <w:pPr>
@@ -1930,6 +1938,14 @@
           <w:szCs w:val="28"/>
         </w:rPr>
         <w:t>Controller download đề thi</w:t>
+      </w:r>
+      <w:r>
+        <w:rPr>
+          <w:rFonts w:ascii="Times New Roman" w:hAnsi="Times New Roman" w:cs="Times New Roman"/>
+          <w:sz w:val="28"/>
+          <w:szCs w:val="28"/>
+        </w:rPr>
+        <w:t xml:space="preserve"> (99%)</w:t>
       </w:r>
     </w:p>
     <w:p>

</xml_diff>